<commit_message>
adding the latest database stuff
</commit_message>
<xml_diff>
--- a/DatabaseDocumentation.docx
+++ b/DatabaseDocumentation.docx
@@ -2,11 +2,11 @@
 <file path=word/document.xml><?xml version="1.0" encoding="utf-8"?>
 <w:document xmlns:wpc="http://schemas.microsoft.com/office/word/2010/wordprocessingCanvas" xmlns:mc="http://schemas.openxmlformats.org/markup-compatibility/2006" xmlns:o="urn:schemas-microsoft-com:office:office" xmlns:r="http://schemas.openxmlformats.org/officeDocument/2006/relationships" xmlns:m="http://schemas.openxmlformats.org/officeDocument/2006/math" xmlns:v="urn:schemas-microsoft-com:vml" xmlns:wp14="http://schemas.microsoft.com/office/word/2010/wordprocessingDrawing" xmlns:wp="http://schemas.openxmlformats.org/drawingml/2006/wordprocessingDrawing" xmlns:w10="urn:schemas-microsoft-com:office:word" xmlns:w="http://schemas.openxmlformats.org/wordprocessingml/2006/main" xmlns:w14="http://schemas.microsoft.com/office/word/2010/wordml" xmlns:w15="http://schemas.microsoft.com/office/word/2012/wordml" xmlns:wpg="http://schemas.microsoft.com/office/word/2010/wordprocessingGroup" xmlns:wpi="http://schemas.microsoft.com/office/word/2010/wordprocessingInk" xmlns:wne="http://schemas.microsoft.com/office/word/2006/wordml" xmlns:wps="http://schemas.microsoft.com/office/word/2010/wordprocessingShape" mc:Ignorable="w14 w15 wp14">
   <w:body>
-    <w:bookmarkStart w:id="0" w:name="_Toc321147149" w:displacedByCustomXml="next"/>
-    <w:bookmarkStart w:id="1" w:name="_Toc318188227" w:displacedByCustomXml="next"/>
+    <w:bookmarkStart w:id="0" w:name="_Toc321147011" w:displacedByCustomXml="next"/>
+    <w:bookmarkStart w:id="1" w:name="_Toc318189312" w:displacedByCustomXml="next"/>
     <w:bookmarkStart w:id="2" w:name="_Toc318188327" w:displacedByCustomXml="next"/>
-    <w:bookmarkStart w:id="3" w:name="_Toc318189312" w:displacedByCustomXml="next"/>
-    <w:bookmarkStart w:id="4" w:name="_Toc321147011" w:displacedByCustomXml="next"/>
+    <w:bookmarkStart w:id="3" w:name="_Toc318188227" w:displacedByCustomXml="next"/>
+    <w:bookmarkStart w:id="4" w:name="_Toc321147149" w:displacedByCustomXml="next"/>
     <w:sdt>
       <w:sdtPr>
         <w:rPr>
@@ -2058,6 +2058,16 @@
     <w:p>
       <w:pPr>
         <w:spacing w:line="240" w:lineRule="auto"/>
+        <w:rPr>
+          <w:rFonts w:ascii="Bookman Old Style" w:hAnsi="Bookman Old Style" w:cs="Times New Roman"/>
+          <w:sz w:val="24"/>
+          <w:szCs w:val="24"/>
+        </w:rPr>
+      </w:pPr>
+    </w:p>
+    <w:p>
+      <w:pPr>
+        <w:spacing w:line="240" w:lineRule="auto"/>
         <w:ind w:left="360"/>
         <w:jc w:val="center"/>
         <w:rPr>
@@ -2068,9 +2078,185 @@
           <w:u w:val="single"/>
         </w:rPr>
       </w:pPr>
-    </w:p>
-    <w:p>
-      <w:pPr>
+      <w:r>
+        <w:rPr>
+          <w:rFonts w:ascii="Bookman Old Style" w:hAnsi="Bookman Old Style" w:cs="Times New Roman"/>
+          <w:b/>
+          <w:sz w:val="24"/>
+          <w:szCs w:val="24"/>
+          <w:u w:val="single"/>
+        </w:rPr>
+        <w:t>Database Functionalities</w:t>
+      </w:r>
+    </w:p>
+    <w:p>
+      <w:pPr>
+        <w:spacing w:line="240" w:lineRule="auto"/>
+        <w:rPr>
+          <w:rFonts w:ascii="Bookman Old Style" w:hAnsi="Bookman Old Style" w:cs="Times New Roman"/>
+          <w:sz w:val="24"/>
+          <w:szCs w:val="24"/>
+        </w:rPr>
+      </w:pPr>
+      <w:r>
+        <w:rPr>
+          <w:rFonts w:ascii="Bookman Old Style" w:hAnsi="Bookman Old Style" w:cs="Times New Roman"/>
+          <w:sz w:val="24"/>
+          <w:szCs w:val="24"/>
+        </w:rPr>
+        <w:t>The following database will focus on 3 different type of aspect of view as of Administrator, user, and client.  Each one of the following has specific roles and regulation on what they can do and access based on their rights</w:t>
+      </w:r>
+      <w:r>
+        <w:rPr>
+          <w:rFonts w:ascii="Bookman Old Style" w:hAnsi="Bookman Old Style" w:cs="Times New Roman"/>
+          <w:sz w:val="24"/>
+          <w:szCs w:val="24"/>
+        </w:rPr>
+        <w:t xml:space="preserve"> set up by the database manager:</w:t>
+      </w:r>
+    </w:p>
+    <w:p>
+      <w:pPr>
+        <w:spacing w:line="240" w:lineRule="auto"/>
+        <w:rPr>
+          <w:rFonts w:ascii="Bookman Old Style" w:hAnsi="Bookman Old Style" w:cs="Times New Roman"/>
+          <w:sz w:val="24"/>
+          <w:szCs w:val="24"/>
+        </w:rPr>
+      </w:pPr>
+    </w:p>
+    <w:p>
+      <w:pPr>
+        <w:pStyle w:val="ListParagraph"/>
+        <w:numPr>
+          <w:ilvl w:val="0"/>
+          <w:numId w:val="11"/>
+        </w:numPr>
+        <w:spacing w:line="240" w:lineRule="auto"/>
+        <w:jc w:val="center"/>
+        <w:rPr>
+          <w:rFonts w:ascii="Bookman Old Style" w:hAnsi="Bookman Old Style" w:cs="Times New Roman"/>
+          <w:b/>
+          <w:sz w:val="24"/>
+          <w:szCs w:val="24"/>
+          <w:u w:val="single"/>
+        </w:rPr>
+      </w:pPr>
+      <w:r>
+        <w:rPr>
+          <w:rFonts w:ascii="Bookman Old Style" w:hAnsi="Bookman Old Style" w:cs="Times New Roman"/>
+          <w:b/>
+          <w:sz w:val="24"/>
+          <w:szCs w:val="24"/>
+          <w:u w:val="single"/>
+        </w:rPr>
+        <w:t>User</w:t>
+      </w:r>
+      <w:r>
+        <w:rPr>
+          <w:rFonts w:ascii="Bookman Old Style" w:hAnsi="Bookman Old Style" w:cs="Times New Roman"/>
+          <w:b/>
+          <w:sz w:val="24"/>
+          <w:szCs w:val="24"/>
+          <w:u w:val="single"/>
+        </w:rPr>
+        <w:t>s</w:t>
+      </w:r>
+    </w:p>
+    <w:p>
+      <w:pPr>
+        <w:spacing w:line="240" w:lineRule="auto"/>
+        <w:ind w:left="720"/>
+        <w:rPr>
+          <w:rFonts w:ascii="Bookman Old Style" w:hAnsi="Bookman Old Style" w:cs="Times New Roman"/>
+          <w:sz w:val="24"/>
+          <w:szCs w:val="24"/>
+        </w:rPr>
+      </w:pPr>
+      <w:r>
+        <w:rPr>
+          <w:rFonts w:ascii="Bookman Old Style" w:hAnsi="Bookman Old Style" w:cs="Times New Roman"/>
+          <w:sz w:val="24"/>
+          <w:szCs w:val="24"/>
+        </w:rPr>
+        <w:t>Users are typical users who do not any rights but write reviews and increase the rate of a medicine.  These are regular people that visit and can get their daily services.</w:t>
+      </w:r>
+    </w:p>
+    <w:p>
+      <w:pPr>
+        <w:spacing w:line="240" w:lineRule="auto"/>
+        <w:ind w:left="720"/>
+        <w:rPr>
+          <w:rFonts w:ascii="Bookman Old Style" w:hAnsi="Bookman Old Style" w:cs="Times New Roman"/>
+          <w:sz w:val="24"/>
+          <w:szCs w:val="24"/>
+        </w:rPr>
+      </w:pPr>
+    </w:p>
+    <w:p>
+      <w:pPr>
+        <w:pStyle w:val="ListParagraph"/>
+        <w:numPr>
+          <w:ilvl w:val="0"/>
+          <w:numId w:val="11"/>
+        </w:numPr>
+        <w:spacing w:line="240" w:lineRule="auto"/>
+        <w:jc w:val="center"/>
+        <w:rPr>
+          <w:rFonts w:ascii="Bookman Old Style" w:hAnsi="Bookman Old Style" w:cs="Times New Roman"/>
+          <w:b/>
+          <w:sz w:val="24"/>
+          <w:szCs w:val="24"/>
+        </w:rPr>
+      </w:pPr>
+      <w:r>
+        <w:rPr>
+          <w:rFonts w:ascii="Bookman Old Style" w:hAnsi="Bookman Old Style" w:cs="Times New Roman"/>
+          <w:b/>
+          <w:sz w:val="24"/>
+          <w:szCs w:val="24"/>
+          <w:u w:val="single"/>
+        </w:rPr>
+        <w:t>Client</w:t>
+      </w:r>
+    </w:p>
+    <w:p>
+      <w:pPr>
+        <w:spacing w:line="240" w:lineRule="auto"/>
+        <w:ind w:left="360"/>
+        <w:rPr>
+          <w:rFonts w:ascii="Bookman Old Style" w:hAnsi="Bookman Old Style" w:cs="Times New Roman"/>
+          <w:sz w:val="24"/>
+          <w:szCs w:val="24"/>
+        </w:rPr>
+      </w:pPr>
+      <w:r>
+        <w:rPr>
+          <w:rFonts w:ascii="Bookman Old Style" w:hAnsi="Bookman Old Style" w:cs="Times New Roman"/>
+          <w:sz w:val="24"/>
+          <w:szCs w:val="24"/>
+        </w:rPr>
+        <w:t>The client is a user register within the database.  They have to be authenticated from the database and given the respect view.  Their roles and right include being able to request data from the database such as most popular medicine for a sickness, average prices for medicine, highest or lowest rank medicine for a certain type of disease.  Clients can also change the rank of medicines and delete reviews.</w:t>
+      </w:r>
+    </w:p>
+    <w:p>
+      <w:pPr>
+        <w:spacing w:line="240" w:lineRule="auto"/>
+        <w:ind w:left="360"/>
+        <w:rPr>
+          <w:rFonts w:ascii="Bookman Old Style" w:hAnsi="Bookman Old Style" w:cs="Times New Roman"/>
+          <w:sz w:val="24"/>
+          <w:szCs w:val="24"/>
+        </w:rPr>
+      </w:pPr>
+    </w:p>
+    <w:p>
+      <w:pPr>
+        <w:pStyle w:val="ListParagraph"/>
+        <w:numPr>
+          <w:ilvl w:val="0"/>
+          <w:numId w:val="11"/>
+        </w:numPr>
         <w:spacing w:line="240" w:lineRule="auto"/>
         <w:ind w:left="360"/>
         <w:jc w:val="center"/>
@@ -2079,10 +2265,69 @@
           <w:b/>
           <w:sz w:val="24"/>
           <w:szCs w:val="24"/>
+        </w:rPr>
+      </w:pPr>
+      <w:r>
+        <w:rPr>
+          <w:rFonts w:ascii="Bookman Old Style" w:hAnsi="Bookman Old Style" w:cs="Times New Roman"/>
+          <w:b/>
+          <w:sz w:val="24"/>
+          <w:szCs w:val="24"/>
           <w:u w:val="single"/>
         </w:rPr>
-      </w:pPr>
-      <w:r>
+        <w:t>Administrator role and functionalities</w:t>
+      </w:r>
+    </w:p>
+    <w:p>
+      <w:pPr>
+        <w:spacing w:line="240" w:lineRule="auto"/>
+        <w:ind w:left="-360"/>
+        <w:rPr>
+          <w:rFonts w:ascii="Bookman Old Style" w:hAnsi="Bookman Old Style" w:cs="Times New Roman"/>
+          <w:sz w:val="24"/>
+          <w:szCs w:val="24"/>
+        </w:rPr>
+      </w:pPr>
+      <w:r>
+        <w:rPr>
+          <w:rFonts w:ascii="Bookman Old Style" w:hAnsi="Bookman Old Style" w:cs="Times New Roman"/>
+          <w:sz w:val="24"/>
+          <w:szCs w:val="24"/>
+        </w:rPr>
+        <w:lastRenderedPageBreak/>
+        <w:t>The Administrator is the database manager and also controls everything within the database.   Administrator has the right and roles to create new tables, update tables, and change table outcomes.  The administrator can also delete tables or delete the existing database as well as initiate a backup of the database. Administrator can also change the rank of medicines and delete reviews.</w:t>
+      </w:r>
+    </w:p>
+    <w:p>
+      <w:pPr>
+        <w:spacing w:line="240" w:lineRule="auto"/>
+        <w:rPr>
+          <w:rFonts w:ascii="Bookman Old Style" w:hAnsi="Bookman Old Style" w:cs="Times New Roman"/>
+          <w:sz w:val="24"/>
+          <w:szCs w:val="24"/>
+        </w:rPr>
+      </w:pPr>
+    </w:p>
+    <w:p>
+      <w:pPr>
+        <w:spacing w:line="240" w:lineRule="auto"/>
+        <w:ind w:left="360"/>
+        <w:rPr>
+          <w:rFonts w:ascii="Bookman Old Style" w:hAnsi="Bookman Old Style" w:cs="Times New Roman"/>
+          <w:sz w:val="24"/>
+          <w:szCs w:val="24"/>
+        </w:rPr>
+      </w:pPr>
+    </w:p>
+    <w:p>
+      <w:pPr>
+        <w:pStyle w:val="ListParagraph"/>
+        <w:numPr>
+          <w:ilvl w:val="0"/>
+          <w:numId w:val="11"/>
+        </w:numPr>
+        <w:spacing w:line="240" w:lineRule="auto"/>
+        <w:jc w:val="center"/>
         <w:rPr>
           <w:rFonts w:ascii="Bookman Old Style" w:hAnsi="Bookman Old Style" w:cs="Times New Roman"/>
           <w:b/>
@@ -2090,26 +2335,31 @@
           <w:szCs w:val="24"/>
           <w:u w:val="single"/>
         </w:rPr>
+      </w:pPr>
+      <w:r>
+        <w:rPr>
+          <w:rFonts w:ascii="Bookman Old Style" w:hAnsi="Bookman Old Style" w:cs="Times New Roman"/>
+          <w:b/>
+          <w:sz w:val="24"/>
+          <w:szCs w:val="24"/>
+          <w:u w:val="single"/>
+        </w:rPr>
         <w:t>Database Functionalities</w:t>
       </w:r>
     </w:p>
     <w:p>
       <w:pPr>
-        <w:spacing w:line="240" w:lineRule="auto"/>
-        <w:rPr>
-          <w:rFonts w:ascii="Bookman Old Style" w:hAnsi="Bookman Old Style" w:cs="Times New Roman"/>
-          <w:sz w:val="24"/>
-          <w:szCs w:val="24"/>
-        </w:rPr>
-      </w:pPr>
-      <w:r>
-        <w:rPr>
-          <w:rFonts w:ascii="Bookman Old Style" w:hAnsi="Bookman Old Style" w:cs="Times New Roman"/>
-          <w:sz w:val="24"/>
-          <w:szCs w:val="24"/>
-        </w:rPr>
-        <w:t>The following database will have tables and functions such as:</w:t>
-      </w:r>
+        <w:pStyle w:val="ListParagraph"/>
+        <w:spacing w:line="240" w:lineRule="auto"/>
+        <w:ind w:left="1080"/>
+        <w:rPr>
+          <w:rFonts w:ascii="Bookman Old Style" w:hAnsi="Bookman Old Style" w:cs="Times New Roman"/>
+          <w:b/>
+          <w:sz w:val="24"/>
+          <w:szCs w:val="24"/>
+          <w:u w:val="single"/>
+        </w:rPr>
+      </w:pPr>
     </w:p>
     <w:p>
       <w:pPr>
@@ -2435,6 +2685,87 @@
     <w:p>
       <w:pPr>
         <w:spacing w:line="240" w:lineRule="auto"/>
+        <w:ind w:left="360"/>
+        <w:rPr>
+          <w:rFonts w:ascii="Bookman Old Style" w:hAnsi="Bookman Old Style" w:cs="Times New Roman"/>
+          <w:sz w:val="24"/>
+          <w:szCs w:val="24"/>
+        </w:rPr>
+      </w:pPr>
+    </w:p>
+    <w:p>
+      <w:pPr>
+        <w:pStyle w:val="ListParagraph"/>
+        <w:numPr>
+          <w:ilvl w:val="0"/>
+          <w:numId w:val="9"/>
+        </w:numPr>
+        <w:spacing w:line="240" w:lineRule="auto"/>
+        <w:rPr>
+          <w:rFonts w:ascii="Bookman Old Style" w:hAnsi="Bookman Old Style" w:cs="Times New Roman"/>
+          <w:sz w:val="24"/>
+          <w:szCs w:val="24"/>
+        </w:rPr>
+      </w:pPr>
+      <w:r>
+        <w:rPr>
+          <w:rFonts w:ascii="Bookman Old Style" w:hAnsi="Bookman Old Style" w:cs="Times New Roman"/>
+          <w:sz w:val="24"/>
+          <w:szCs w:val="24"/>
+        </w:rPr>
+        <w:t>Another table will be called Chemical Component, this table holds the chemical makeup of the medicine along with its known side effects.  This table will be linked to both medicine and rating as well.</w:t>
+      </w:r>
+    </w:p>
+    <w:p>
+      <w:pPr>
+        <w:pStyle w:val="ListParagraph"/>
+        <w:numPr>
+          <w:ilvl w:val="0"/>
+          <w:numId w:val="9"/>
+        </w:numPr>
+        <w:spacing w:line="240" w:lineRule="auto"/>
+        <w:rPr>
+          <w:rFonts w:ascii="Bookman Old Style" w:hAnsi="Bookman Old Style" w:cs="Times New Roman"/>
+          <w:sz w:val="24"/>
+          <w:szCs w:val="24"/>
+        </w:rPr>
+      </w:pPr>
+      <w:r>
+        <w:rPr>
+          <w:rFonts w:ascii="Bookman Old Style" w:hAnsi="Bookman Old Style" w:cs="Times New Roman"/>
+          <w:sz w:val="24"/>
+          <w:szCs w:val="24"/>
+        </w:rPr>
+        <w:t xml:space="preserve">The last table will be medicine sales prices from different cities of the United States.  We planned to use only 20 different states along with several cities in the USA. </w:t>
+      </w:r>
+      <w:r>
+        <w:rPr>
+          <w:rFonts w:ascii="Bookman Old Style" w:hAnsi="Bookman Old Style" w:cs="Times New Roman"/>
+          <w:sz w:val="24"/>
+          <w:szCs w:val="24"/>
+        </w:rPr>
+        <w:t xml:space="preserve">This will link to medicine, clients, administrators and as well as chemical </w:t>
+      </w:r>
+      <w:r>
+        <w:rPr>
+          <w:rFonts w:ascii="Bookman Old Style" w:hAnsi="Bookman Old Style" w:cs="Times New Roman"/>
+          <w:sz w:val="24"/>
+          <w:szCs w:val="24"/>
+        </w:rPr>
+        <w:t>contents</w:t>
+      </w:r>
+      <w:r>
+        <w:rPr>
+          <w:rFonts w:ascii="Bookman Old Style" w:hAnsi="Bookman Old Style" w:cs="Times New Roman"/>
+          <w:sz w:val="24"/>
+          <w:szCs w:val="24"/>
+        </w:rPr>
+        <w:t>.</w:t>
+      </w:r>
+    </w:p>
+    <w:p>
+      <w:pPr>
+        <w:spacing w:line="240" w:lineRule="auto"/>
         <w:rPr>
           <w:rFonts w:ascii="Bookman Old Style" w:hAnsi="Bookman Old Style" w:cs="Times New Roman"/>
           <w:sz w:val="24"/>
@@ -2484,7 +2815,6 @@
           <w:szCs w:val="24"/>
           <w:u w:val="single"/>
         </w:rPr>
-        <w:lastRenderedPageBreak/>
         <w:t xml:space="preserve">Relationships </w:t>
       </w:r>
       <w:r>
@@ -2885,8 +3215,20 @@
           <w:sz w:val="24"/>
           <w:szCs w:val="24"/>
         </w:rPr>
-        <w:t>op bar of the page.</w:t>
-      </w:r>
+        <w:t>op bar of the pages</w:t>
+      </w:r>
+    </w:p>
+    <w:p>
+      <w:pPr>
+        <w:pStyle w:val="ListParagraph"/>
+        <w:spacing w:line="240" w:lineRule="auto"/>
+        <w:ind w:left="1080"/>
+        <w:rPr>
+          <w:rFonts w:ascii="Bookman Old Style" w:hAnsi="Bookman Old Style" w:cs="Times New Roman"/>
+          <w:sz w:val="24"/>
+          <w:szCs w:val="24"/>
+        </w:rPr>
+      </w:pPr>
     </w:p>
     <w:p>
       <w:pPr>
@@ -2975,21 +3317,2053 @@
     </w:p>
     <w:p>
       <w:pPr>
-        <w:spacing w:line="240" w:lineRule="auto"/>
-        <w:rPr>
-          <w:rFonts w:ascii="Bookman Old Style" w:hAnsi="Bookman Old Style" w:cs="Times New Roman"/>
-          <w:sz w:val="24"/>
-          <w:szCs w:val="24"/>
-        </w:rPr>
-      </w:pPr>
-      <w:r>
-        <w:rPr>
-          <w:rFonts w:ascii="Bookman Old Style" w:hAnsi="Bookman Old Style" w:cs="Times New Roman"/>
-          <w:sz w:val="24"/>
-          <w:szCs w:val="24"/>
-        </w:rPr>
-        <w:br w:type="page"/>
-      </w:r>
+        <w:pStyle w:val="ListParagraph"/>
+        <w:numPr>
+          <w:ilvl w:val="0"/>
+          <w:numId w:val="10"/>
+        </w:numPr>
+        <w:spacing w:line="240" w:lineRule="auto"/>
+        <w:rPr>
+          <w:rFonts w:ascii="Bookman Old Style" w:hAnsi="Bookman Old Style" w:cs="Times New Roman"/>
+          <w:sz w:val="24"/>
+          <w:szCs w:val="24"/>
+        </w:rPr>
+      </w:pPr>
+      <w:r>
+        <w:rPr>
+          <w:rFonts w:ascii="Bookman Old Style" w:hAnsi="Bookman Old Style" w:cs="Times New Roman"/>
+          <w:sz w:val="24"/>
+          <w:szCs w:val="24"/>
+        </w:rPr>
+        <w:t>The symptoms Table will contains all the symptoms for that specific illness.  The symptoms will be linked to the client and Administrator table based on primary key with the same IDs field, names, and last names</w:t>
+      </w:r>
+      <w:r>
+        <w:rPr>
+          <w:rFonts w:ascii="Bookman Old Style" w:hAnsi="Bookman Old Style" w:cs="Times New Roman"/>
+          <w:sz w:val="24"/>
+          <w:szCs w:val="24"/>
+        </w:rPr>
+        <w:t>.</w:t>
+      </w:r>
+    </w:p>
+    <w:p>
+      <w:pPr>
+        <w:pStyle w:val="ListParagraph"/>
+        <w:numPr>
+          <w:ilvl w:val="0"/>
+          <w:numId w:val="10"/>
+        </w:numPr>
+        <w:spacing w:line="240" w:lineRule="auto"/>
+        <w:rPr>
+          <w:rFonts w:ascii="Bookman Old Style" w:hAnsi="Bookman Old Style" w:cs="Times New Roman"/>
+          <w:sz w:val="24"/>
+          <w:szCs w:val="24"/>
+        </w:rPr>
+      </w:pPr>
+      <w:r>
+        <w:rPr>
+          <w:rFonts w:ascii="Bookman Old Style" w:hAnsi="Bookman Old Style" w:cs="Times New Roman"/>
+          <w:sz w:val="24"/>
+          <w:szCs w:val="24"/>
+        </w:rPr>
+        <w:t>Review will also be linked by primary keys to the client and Administrator table, from there, they will be linked to medicine, and symptoms.</w:t>
+      </w:r>
+    </w:p>
+    <w:p>
+      <w:pPr>
+        <w:pStyle w:val="ListParagraph"/>
+        <w:numPr>
+          <w:ilvl w:val="0"/>
+          <w:numId w:val="10"/>
+        </w:numPr>
+        <w:spacing w:line="240" w:lineRule="auto"/>
+        <w:rPr>
+          <w:rFonts w:ascii="Bookman Old Style" w:hAnsi="Bookman Old Style" w:cs="Times New Roman"/>
+          <w:sz w:val="24"/>
+          <w:szCs w:val="24"/>
+        </w:rPr>
+      </w:pPr>
+      <w:r>
+        <w:rPr>
+          <w:rFonts w:ascii="Bookman Old Style" w:hAnsi="Bookman Old Style" w:cs="Times New Roman"/>
+          <w:sz w:val="24"/>
+          <w:szCs w:val="24"/>
+        </w:rPr>
+        <w:t>Medicine Sales values table will have the foreign keys to medicine table, and review.</w:t>
+      </w:r>
+    </w:p>
+    <w:p>
+      <w:pPr>
+        <w:spacing w:line="240" w:lineRule="auto"/>
+        <w:rPr>
+          <w:rFonts w:ascii="Bookman Old Style" w:hAnsi="Bookman Old Style" w:cs="Times New Roman"/>
+          <w:sz w:val="24"/>
+          <w:szCs w:val="24"/>
+        </w:rPr>
+      </w:pPr>
+    </w:p>
+    <w:p>
+      <w:pPr>
+        <w:spacing w:line="240" w:lineRule="auto"/>
+        <w:rPr>
+          <w:rFonts w:ascii="Bookman Old Style" w:hAnsi="Bookman Old Style" w:cs="Times New Roman"/>
+          <w:sz w:val="24"/>
+          <w:szCs w:val="24"/>
+        </w:rPr>
+      </w:pPr>
+    </w:p>
+    <w:p>
+      <w:pPr>
+        <w:spacing w:line="240" w:lineRule="auto"/>
+        <w:rPr>
+          <w:rFonts w:ascii="Bookman Old Style" w:hAnsi="Bookman Old Style" w:cs="Times New Roman"/>
+          <w:sz w:val="24"/>
+          <w:szCs w:val="24"/>
+        </w:rPr>
+      </w:pPr>
+    </w:p>
+    <w:p>
+      <w:pPr>
+        <w:spacing w:line="240" w:lineRule="auto"/>
+        <w:rPr>
+          <w:rFonts w:ascii="Bookman Old Style" w:hAnsi="Bookman Old Style" w:cs="Times New Roman"/>
+          <w:sz w:val="24"/>
+          <w:szCs w:val="24"/>
+        </w:rPr>
+      </w:pPr>
+    </w:p>
+    <w:p>
+      <w:pPr>
+        <w:spacing w:line="240" w:lineRule="auto"/>
+        <w:rPr>
+          <w:rFonts w:ascii="Bookman Old Style" w:hAnsi="Bookman Old Style" w:cs="Times New Roman"/>
+          <w:sz w:val="24"/>
+          <w:szCs w:val="24"/>
+        </w:rPr>
+      </w:pPr>
+    </w:p>
+    <w:p>
+      <w:pPr>
+        <w:spacing w:line="240" w:lineRule="auto"/>
+        <w:rPr>
+          <w:rFonts w:ascii="Bookman Old Style" w:hAnsi="Bookman Old Style" w:cs="Times New Roman"/>
+          <w:sz w:val="24"/>
+          <w:szCs w:val="24"/>
+        </w:rPr>
+      </w:pPr>
+    </w:p>
+    <w:p>
+      <w:pPr>
+        <w:spacing w:line="240" w:lineRule="auto"/>
+        <w:rPr>
+          <w:rFonts w:ascii="Bookman Old Style" w:hAnsi="Bookman Old Style" w:cs="Times New Roman"/>
+          <w:sz w:val="24"/>
+          <w:szCs w:val="24"/>
+        </w:rPr>
+      </w:pPr>
+    </w:p>
+    <w:p>
+      <w:pPr>
+        <w:spacing w:line="240" w:lineRule="auto"/>
+        <w:jc w:val="center"/>
+        <w:rPr>
+          <w:rFonts w:ascii="Bookman Old Style" w:hAnsi="Bookman Old Style" w:cs="Times New Roman"/>
+          <w:b/>
+          <w:sz w:val="24"/>
+          <w:szCs w:val="24"/>
+          <w:u w:val="single"/>
+        </w:rPr>
+      </w:pPr>
+      <w:r>
+        <w:rPr>
+          <w:rFonts w:ascii="Bookman Old Style" w:hAnsi="Bookman Old Style" w:cs="Times New Roman"/>
+          <w:b/>
+          <w:sz w:val="24"/>
+          <w:szCs w:val="24"/>
+          <w:u w:val="single"/>
+        </w:rPr>
+        <w:lastRenderedPageBreak/>
+        <w:t>Use Cases and Scenarios for the database</w:t>
+      </w:r>
+    </w:p>
+    <w:p>
+      <w:pPr>
+        <w:spacing w:line="240" w:lineRule="auto"/>
+        <w:rPr>
+          <w:rFonts w:ascii="Bookman Old Style" w:hAnsi="Bookman Old Style" w:cs="Times New Roman"/>
+          <w:sz w:val="24"/>
+          <w:szCs w:val="24"/>
+        </w:rPr>
+      </w:pPr>
+      <w:r>
+        <w:rPr>
+          <w:rFonts w:ascii="Bookman Old Style" w:hAnsi="Bookman Old Style" w:cs="Times New Roman"/>
+          <w:sz w:val="24"/>
+          <w:szCs w:val="24"/>
+        </w:rPr>
+        <w:tab/>
+        <w:t xml:space="preserve">The following has several possible use cases for the databases and its entities. </w:t>
+      </w:r>
+    </w:p>
+    <w:p>
+      <w:pPr>
+        <w:spacing w:line="240" w:lineRule="auto"/>
+        <w:rPr>
+          <w:rFonts w:ascii="Bookman Old Style" w:hAnsi="Bookman Old Style" w:cs="Times New Roman"/>
+          <w:b/>
+          <w:sz w:val="24"/>
+          <w:szCs w:val="24"/>
+        </w:rPr>
+      </w:pPr>
+      <w:r>
+        <w:rPr>
+          <w:rFonts w:ascii="Bookman Old Style" w:hAnsi="Bookman Old Style" w:cs="Times New Roman"/>
+          <w:b/>
+          <w:sz w:val="24"/>
+          <w:szCs w:val="24"/>
+        </w:rPr>
+        <w:t>Case1: User ask for average price in a city</w:t>
+      </w:r>
+    </w:p>
+    <w:p>
+      <w:pPr>
+        <w:spacing w:line="240" w:lineRule="auto"/>
+        <w:rPr>
+          <w:rFonts w:ascii="Bookman Old Style" w:hAnsi="Bookman Old Style" w:cs="Times New Roman"/>
+          <w:sz w:val="24"/>
+          <w:szCs w:val="24"/>
+        </w:rPr>
+      </w:pPr>
+      <w:r>
+        <w:rPr>
+          <w:rFonts w:ascii="Bookman Old Style" w:hAnsi="Bookman Old Style" w:cs="Times New Roman"/>
+          <w:sz w:val="24"/>
+          <w:szCs w:val="24"/>
+        </w:rPr>
+        <w:t>Input:</w:t>
+      </w:r>
+      <w:r>
+        <w:rPr>
+          <w:rFonts w:ascii="Bookman Old Style" w:hAnsi="Bookman Old Style" w:cs="Times New Roman"/>
+          <w:sz w:val="24"/>
+          <w:szCs w:val="24"/>
+        </w:rPr>
+        <w:t xml:space="preserve"> search for average price </w:t>
+      </w:r>
+    </w:p>
+    <w:p>
+      <w:pPr>
+        <w:spacing w:line="240" w:lineRule="auto"/>
+        <w:rPr>
+          <w:rFonts w:ascii="Bookman Old Style" w:hAnsi="Bookman Old Style" w:cs="Times New Roman"/>
+          <w:sz w:val="24"/>
+          <w:szCs w:val="24"/>
+        </w:rPr>
+      </w:pPr>
+      <w:r>
+        <w:rPr>
+          <w:rFonts w:ascii="Bookman Old Style" w:hAnsi="Bookman Old Style" w:cs="Times New Roman"/>
+          <w:sz w:val="24"/>
+          <w:szCs w:val="24"/>
+        </w:rPr>
+        <w:t>Output:</w:t>
+      </w:r>
+      <w:r>
+        <w:rPr>
+          <w:rFonts w:ascii="Bookman Old Style" w:hAnsi="Bookman Old Style" w:cs="Times New Roman"/>
+          <w:sz w:val="24"/>
+          <w:szCs w:val="24"/>
+        </w:rPr>
+        <w:t xml:space="preserve"> database is query and returns the average price from specific table such as Sales Price, and also name of the medicine.</w:t>
+      </w:r>
+    </w:p>
+    <w:p>
+      <w:pPr>
+        <w:spacing w:line="240" w:lineRule="auto"/>
+        <w:rPr>
+          <w:rFonts w:ascii="Bookman Old Style" w:hAnsi="Bookman Old Style" w:cs="Times New Roman"/>
+          <w:b/>
+          <w:sz w:val="24"/>
+          <w:szCs w:val="24"/>
+        </w:rPr>
+      </w:pPr>
+      <w:r>
+        <w:rPr>
+          <w:rFonts w:ascii="Bookman Old Style" w:hAnsi="Bookman Old Style" w:cs="Times New Roman"/>
+          <w:b/>
+          <w:sz w:val="24"/>
+          <w:szCs w:val="24"/>
+        </w:rPr>
+        <w:t>Case2: user asked for highest rated medicine for a specific sickness</w:t>
+      </w:r>
+    </w:p>
+    <w:p>
+      <w:pPr>
+        <w:spacing w:line="240" w:lineRule="auto"/>
+        <w:rPr>
+          <w:rFonts w:ascii="Bookman Old Style" w:hAnsi="Bookman Old Style" w:cs="Times New Roman"/>
+          <w:sz w:val="24"/>
+          <w:szCs w:val="24"/>
+        </w:rPr>
+      </w:pPr>
+      <w:r>
+        <w:rPr>
+          <w:rFonts w:ascii="Bookman Old Style" w:hAnsi="Bookman Old Style" w:cs="Times New Roman"/>
+          <w:sz w:val="24"/>
+          <w:szCs w:val="24"/>
+        </w:rPr>
+        <w:t>Input:</w:t>
+      </w:r>
+      <w:r>
+        <w:rPr>
+          <w:rFonts w:ascii="Bookman Old Style" w:hAnsi="Bookman Old Style" w:cs="Times New Roman"/>
+          <w:sz w:val="24"/>
+          <w:szCs w:val="24"/>
+        </w:rPr>
+        <w:t xml:space="preserve"> user asked for the highest rated for headache</w:t>
+      </w:r>
+    </w:p>
+    <w:p>
+      <w:pPr>
+        <w:spacing w:line="240" w:lineRule="auto"/>
+        <w:rPr>
+          <w:rFonts w:ascii="Bookman Old Style" w:hAnsi="Bookman Old Style" w:cs="Times New Roman"/>
+          <w:sz w:val="24"/>
+          <w:szCs w:val="24"/>
+        </w:rPr>
+      </w:pPr>
+      <w:r>
+        <w:rPr>
+          <w:rFonts w:ascii="Bookman Old Style" w:hAnsi="Bookman Old Style" w:cs="Times New Roman"/>
+          <w:sz w:val="24"/>
+          <w:szCs w:val="24"/>
+        </w:rPr>
+        <w:t>Output:</w:t>
+      </w:r>
+      <w:r>
+        <w:rPr>
+          <w:rFonts w:ascii="Bookman Old Style" w:hAnsi="Bookman Old Style" w:cs="Times New Roman"/>
+          <w:sz w:val="24"/>
+          <w:szCs w:val="24"/>
+        </w:rPr>
+        <w:t xml:space="preserve"> query the select statement to show the highest rated medicine for headache, bring back which cities it is available and also their rating.</w:t>
+      </w:r>
+    </w:p>
+    <w:p>
+      <w:pPr>
+        <w:spacing w:line="240" w:lineRule="auto"/>
+        <w:rPr>
+          <w:rFonts w:ascii="Bookman Old Style" w:hAnsi="Bookman Old Style" w:cs="Times New Roman"/>
+          <w:b/>
+          <w:sz w:val="24"/>
+          <w:szCs w:val="24"/>
+        </w:rPr>
+      </w:pPr>
+      <w:r>
+        <w:rPr>
+          <w:rFonts w:ascii="Bookman Old Style" w:hAnsi="Bookman Old Style" w:cs="Times New Roman"/>
+          <w:b/>
+          <w:sz w:val="24"/>
+          <w:szCs w:val="24"/>
+        </w:rPr>
+        <w:t>Case3: User writes a review for a medicine</w:t>
+      </w:r>
+    </w:p>
+    <w:p>
+      <w:pPr>
+        <w:spacing w:line="240" w:lineRule="auto"/>
+        <w:rPr>
+          <w:rFonts w:ascii="Bookman Old Style" w:hAnsi="Bookman Old Style" w:cs="Times New Roman"/>
+          <w:sz w:val="24"/>
+          <w:szCs w:val="24"/>
+        </w:rPr>
+      </w:pPr>
+      <w:r>
+        <w:rPr>
+          <w:rFonts w:ascii="Bookman Old Style" w:hAnsi="Bookman Old Style" w:cs="Times New Roman"/>
+          <w:sz w:val="24"/>
+          <w:szCs w:val="24"/>
+        </w:rPr>
+        <w:t xml:space="preserve">Input: </w:t>
+      </w:r>
+      <w:r>
+        <w:rPr>
+          <w:rFonts w:ascii="Bookman Old Style" w:hAnsi="Bookman Old Style" w:cs="Times New Roman"/>
+          <w:sz w:val="24"/>
+          <w:szCs w:val="24"/>
+        </w:rPr>
+        <w:t>writes a review on a textbox and submit it to the database.</w:t>
+      </w:r>
+    </w:p>
+    <w:p>
+      <w:pPr>
+        <w:spacing w:line="240" w:lineRule="auto"/>
+        <w:rPr>
+          <w:rFonts w:ascii="Bookman Old Style" w:hAnsi="Bookman Old Style" w:cs="Times New Roman"/>
+          <w:sz w:val="24"/>
+          <w:szCs w:val="24"/>
+        </w:rPr>
+      </w:pPr>
+      <w:r>
+        <w:rPr>
+          <w:rFonts w:ascii="Bookman Old Style" w:hAnsi="Bookman Old Style" w:cs="Times New Roman"/>
+          <w:sz w:val="24"/>
+          <w:szCs w:val="24"/>
+        </w:rPr>
+        <w:t>Output:</w:t>
+      </w:r>
+      <w:r>
+        <w:rPr>
+          <w:rFonts w:ascii="Bookman Old Style" w:hAnsi="Bookman Old Style" w:cs="Times New Roman"/>
+          <w:sz w:val="24"/>
+          <w:szCs w:val="24"/>
+        </w:rPr>
+        <w:t xml:space="preserve"> database executes the update statement, select a specific table and update the review and ranking based on the input.</w:t>
+      </w:r>
+      <w:r>
+        <w:rPr>
+          <w:rFonts w:ascii="Bookman Old Style" w:hAnsi="Bookman Old Style" w:cs="Times New Roman"/>
+          <w:sz w:val="24"/>
+          <w:szCs w:val="24"/>
+        </w:rPr>
+        <w:t xml:space="preserve">  Also user is never recoded because it is a regular user.</w:t>
+      </w:r>
+    </w:p>
+    <w:p>
+      <w:pPr>
+        <w:spacing w:line="240" w:lineRule="auto"/>
+        <w:rPr>
+          <w:rFonts w:ascii="Bookman Old Style" w:hAnsi="Bookman Old Style" w:cs="Times New Roman"/>
+          <w:b/>
+          <w:sz w:val="24"/>
+          <w:szCs w:val="24"/>
+        </w:rPr>
+      </w:pPr>
+      <w:r>
+        <w:rPr>
+          <w:rFonts w:ascii="Bookman Old Style" w:hAnsi="Bookman Old Style" w:cs="Times New Roman"/>
+          <w:b/>
+          <w:sz w:val="24"/>
+          <w:szCs w:val="24"/>
+        </w:rPr>
+        <w:t>Case4: user try to create a table</w:t>
+      </w:r>
+    </w:p>
+    <w:p>
+      <w:pPr>
+        <w:spacing w:line="240" w:lineRule="auto"/>
+        <w:rPr>
+          <w:rFonts w:ascii="Bookman Old Style" w:hAnsi="Bookman Old Style" w:cs="Times New Roman"/>
+          <w:sz w:val="24"/>
+          <w:szCs w:val="24"/>
+        </w:rPr>
+      </w:pPr>
+      <w:r>
+        <w:rPr>
+          <w:rFonts w:ascii="Bookman Old Style" w:hAnsi="Bookman Old Style" w:cs="Times New Roman"/>
+          <w:sz w:val="24"/>
+          <w:szCs w:val="24"/>
+        </w:rPr>
+        <w:t>Input:</w:t>
+      </w:r>
+      <w:r>
+        <w:rPr>
+          <w:rFonts w:ascii="Bookman Old Style" w:hAnsi="Bookman Old Style" w:cs="Times New Roman"/>
+          <w:sz w:val="24"/>
+          <w:szCs w:val="24"/>
+        </w:rPr>
+        <w:t xml:space="preserve"> create a table for new attributes</w:t>
+      </w:r>
+    </w:p>
+    <w:p>
+      <w:pPr>
+        <w:spacing w:line="240" w:lineRule="auto"/>
+        <w:rPr>
+          <w:rFonts w:ascii="Bookman Old Style" w:hAnsi="Bookman Old Style" w:cs="Times New Roman"/>
+          <w:sz w:val="24"/>
+          <w:szCs w:val="24"/>
+        </w:rPr>
+      </w:pPr>
+      <w:r>
+        <w:rPr>
+          <w:rFonts w:ascii="Bookman Old Style" w:hAnsi="Bookman Old Style" w:cs="Times New Roman"/>
+          <w:sz w:val="24"/>
+          <w:szCs w:val="24"/>
+        </w:rPr>
+        <w:t>Output:</w:t>
+      </w:r>
+      <w:r>
+        <w:rPr>
+          <w:rFonts w:ascii="Bookman Old Style" w:hAnsi="Bookman Old Style" w:cs="Times New Roman"/>
+          <w:sz w:val="24"/>
+          <w:szCs w:val="24"/>
+        </w:rPr>
+        <w:t xml:space="preserve"> users cannot create new attributes or change attributes due to their restrictive rights.</w:t>
+      </w:r>
+    </w:p>
+    <w:p>
+      <w:pPr>
+        <w:spacing w:line="240" w:lineRule="auto"/>
+        <w:rPr>
+          <w:rFonts w:ascii="Bookman Old Style" w:hAnsi="Bookman Old Style" w:cs="Times New Roman"/>
+          <w:b/>
+          <w:sz w:val="24"/>
+          <w:szCs w:val="24"/>
+        </w:rPr>
+      </w:pPr>
+      <w:r>
+        <w:rPr>
+          <w:rFonts w:ascii="Bookman Old Style" w:hAnsi="Bookman Old Style" w:cs="Times New Roman"/>
+          <w:b/>
+          <w:sz w:val="24"/>
+          <w:szCs w:val="24"/>
+        </w:rPr>
+        <w:t xml:space="preserve">Case5: </w:t>
+      </w:r>
+      <w:r>
+        <w:rPr>
+          <w:rFonts w:ascii="Bookman Old Style" w:hAnsi="Bookman Old Style" w:cs="Times New Roman"/>
+          <w:b/>
+          <w:sz w:val="24"/>
+          <w:szCs w:val="24"/>
+        </w:rPr>
+        <w:t>User sings up to be a client</w:t>
+      </w:r>
+    </w:p>
+    <w:p>
+      <w:pPr>
+        <w:spacing w:line="240" w:lineRule="auto"/>
+        <w:rPr>
+          <w:rFonts w:ascii="Bookman Old Style" w:hAnsi="Bookman Old Style" w:cs="Times New Roman"/>
+          <w:sz w:val="24"/>
+          <w:szCs w:val="24"/>
+        </w:rPr>
+      </w:pPr>
+      <w:r>
+        <w:rPr>
+          <w:rFonts w:ascii="Bookman Old Style" w:hAnsi="Bookman Old Style" w:cs="Times New Roman"/>
+          <w:sz w:val="24"/>
+          <w:szCs w:val="24"/>
+        </w:rPr>
+        <w:t>Input:</w:t>
+      </w:r>
+      <w:r>
+        <w:rPr>
+          <w:rFonts w:ascii="Bookman Old Style" w:hAnsi="Bookman Old Style" w:cs="Times New Roman"/>
+          <w:sz w:val="24"/>
+          <w:szCs w:val="24"/>
+        </w:rPr>
+        <w:t xml:space="preserve"> sign up process by providing username, first name, last name, password, repeated password, sex, age.</w:t>
+      </w:r>
+    </w:p>
+    <w:p>
+      <w:pPr>
+        <w:spacing w:line="240" w:lineRule="auto"/>
+        <w:rPr>
+          <w:rFonts w:ascii="Bookman Old Style" w:hAnsi="Bookman Old Style" w:cs="Times New Roman"/>
+          <w:sz w:val="24"/>
+          <w:szCs w:val="24"/>
+        </w:rPr>
+      </w:pPr>
+      <w:r>
+        <w:rPr>
+          <w:rFonts w:ascii="Bookman Old Style" w:hAnsi="Bookman Old Style" w:cs="Times New Roman"/>
+          <w:sz w:val="24"/>
+          <w:szCs w:val="24"/>
+        </w:rPr>
+        <w:t>Output:</w:t>
+      </w:r>
+      <w:r>
+        <w:rPr>
+          <w:rFonts w:ascii="Bookman Old Style" w:hAnsi="Bookman Old Style" w:cs="Times New Roman"/>
+          <w:sz w:val="24"/>
+          <w:szCs w:val="24"/>
+        </w:rPr>
+        <w:t xml:space="preserve"> insert statement is done and user can be query and added to a table as a client.  Given the client rights, user can now alter tables but not create them, they can update rating and so forth….</w:t>
+      </w:r>
+    </w:p>
+    <w:p>
+      <w:pPr>
+        <w:spacing w:line="240" w:lineRule="auto"/>
+        <w:rPr>
+          <w:rFonts w:ascii="Bookman Old Style" w:hAnsi="Bookman Old Style" w:cs="Times New Roman"/>
+          <w:b/>
+          <w:sz w:val="24"/>
+          <w:szCs w:val="24"/>
+        </w:rPr>
+      </w:pPr>
+      <w:r>
+        <w:rPr>
+          <w:rFonts w:ascii="Bookman Old Style" w:hAnsi="Bookman Old Style" w:cs="Times New Roman"/>
+          <w:b/>
+          <w:sz w:val="24"/>
+          <w:szCs w:val="24"/>
+        </w:rPr>
+        <w:t xml:space="preserve">Case6: Client signs in </w:t>
+      </w:r>
+    </w:p>
+    <w:p>
+      <w:pPr>
+        <w:spacing w:line="240" w:lineRule="auto"/>
+        <w:rPr>
+          <w:rFonts w:ascii="Bookman Old Style" w:hAnsi="Bookman Old Style" w:cs="Times New Roman"/>
+          <w:sz w:val="24"/>
+          <w:szCs w:val="24"/>
+        </w:rPr>
+      </w:pPr>
+      <w:r>
+        <w:rPr>
+          <w:rFonts w:ascii="Bookman Old Style" w:hAnsi="Bookman Old Style" w:cs="Times New Roman"/>
+          <w:sz w:val="24"/>
+          <w:szCs w:val="24"/>
+        </w:rPr>
+        <w:t>Input:</w:t>
+      </w:r>
+      <w:r>
+        <w:rPr>
+          <w:rFonts w:ascii="Bookman Old Style" w:hAnsi="Bookman Old Style" w:cs="Times New Roman"/>
+          <w:sz w:val="24"/>
+          <w:szCs w:val="24"/>
+        </w:rPr>
+        <w:t xml:space="preserve"> input username and password</w:t>
+      </w:r>
+    </w:p>
+    <w:p>
+      <w:pPr>
+        <w:spacing w:line="240" w:lineRule="auto"/>
+        <w:rPr>
+          <w:rFonts w:ascii="Bookman Old Style" w:hAnsi="Bookman Old Style" w:cs="Times New Roman"/>
+          <w:sz w:val="24"/>
+          <w:szCs w:val="24"/>
+        </w:rPr>
+      </w:pPr>
+      <w:r>
+        <w:rPr>
+          <w:rFonts w:ascii="Bookman Old Style" w:hAnsi="Bookman Old Style" w:cs="Times New Roman"/>
+          <w:sz w:val="24"/>
+          <w:szCs w:val="24"/>
+        </w:rPr>
+        <w:t>Output:</w:t>
+      </w:r>
+      <w:r>
+        <w:rPr>
+          <w:rFonts w:ascii="Bookman Old Style" w:hAnsi="Bookman Old Style" w:cs="Times New Roman"/>
+          <w:sz w:val="24"/>
+          <w:szCs w:val="24"/>
+        </w:rPr>
+        <w:t xml:space="preserve"> select statement is queried and retrieved.  Compare if the information are matching.  If matching, then client can see their view.  If </w:t>
+      </w:r>
+      <w:r>
+        <w:rPr>
+          <w:rFonts w:ascii="Bookman Old Style" w:hAnsi="Bookman Old Style" w:cs="Times New Roman"/>
+          <w:sz w:val="24"/>
+          <w:szCs w:val="24"/>
+        </w:rPr>
+        <w:lastRenderedPageBreak/>
+        <w:t>the information is not matching, client will be redirected to entering username and password.</w:t>
+      </w:r>
+    </w:p>
+    <w:p>
+      <w:pPr>
+        <w:spacing w:line="240" w:lineRule="auto"/>
+        <w:rPr>
+          <w:rFonts w:ascii="Bookman Old Style" w:hAnsi="Bookman Old Style" w:cs="Times New Roman"/>
+          <w:b/>
+          <w:sz w:val="24"/>
+          <w:szCs w:val="24"/>
+        </w:rPr>
+      </w:pPr>
+      <w:r>
+        <w:rPr>
+          <w:rFonts w:ascii="Bookman Old Style" w:hAnsi="Bookman Old Style" w:cs="Times New Roman"/>
+          <w:b/>
+          <w:sz w:val="24"/>
+          <w:szCs w:val="24"/>
+        </w:rPr>
+        <w:t>Case7: Client signs out</w:t>
+      </w:r>
+    </w:p>
+    <w:p>
+      <w:pPr>
+        <w:spacing w:line="240" w:lineRule="auto"/>
+        <w:rPr>
+          <w:rFonts w:ascii="Bookman Old Style" w:hAnsi="Bookman Old Style" w:cs="Times New Roman"/>
+          <w:sz w:val="24"/>
+          <w:szCs w:val="24"/>
+        </w:rPr>
+      </w:pPr>
+      <w:r>
+        <w:rPr>
+          <w:rFonts w:ascii="Bookman Old Style" w:hAnsi="Bookman Old Style" w:cs="Times New Roman"/>
+          <w:sz w:val="24"/>
+          <w:szCs w:val="24"/>
+        </w:rPr>
+        <w:t>Input:</w:t>
+      </w:r>
+      <w:r>
+        <w:rPr>
+          <w:rFonts w:ascii="Bookman Old Style" w:hAnsi="Bookman Old Style" w:cs="Times New Roman"/>
+          <w:sz w:val="24"/>
+          <w:szCs w:val="24"/>
+        </w:rPr>
+        <w:t xml:space="preserve"> click the sign-out button</w:t>
+      </w:r>
+    </w:p>
+    <w:p>
+      <w:pPr>
+        <w:spacing w:line="240" w:lineRule="auto"/>
+        <w:rPr>
+          <w:rFonts w:ascii="Bookman Old Style" w:hAnsi="Bookman Old Style" w:cs="Times New Roman"/>
+          <w:sz w:val="24"/>
+          <w:szCs w:val="24"/>
+        </w:rPr>
+      </w:pPr>
+      <w:r>
+        <w:rPr>
+          <w:rFonts w:ascii="Bookman Old Style" w:hAnsi="Bookman Old Style" w:cs="Times New Roman"/>
+          <w:sz w:val="24"/>
+          <w:szCs w:val="24"/>
+        </w:rPr>
+        <w:t>Output:</w:t>
+      </w:r>
+      <w:r>
+        <w:rPr>
+          <w:rFonts w:ascii="Bookman Old Style" w:hAnsi="Bookman Old Style" w:cs="Times New Roman"/>
+          <w:sz w:val="24"/>
+          <w:szCs w:val="24"/>
+        </w:rPr>
+        <w:t xml:space="preserve"> closes the view and bring back the regular view which can only search and view basic information</w:t>
+      </w:r>
+      <w:r>
+        <w:rPr>
+          <w:rFonts w:ascii="Bookman Old Style" w:hAnsi="Bookman Old Style" w:cs="Times New Roman"/>
+          <w:sz w:val="24"/>
+          <w:szCs w:val="24"/>
+        </w:rPr>
+        <w:t>.</w:t>
+      </w:r>
+    </w:p>
+    <w:p>
+      <w:pPr>
+        <w:spacing w:line="240" w:lineRule="auto"/>
+        <w:rPr>
+          <w:rFonts w:ascii="Bookman Old Style" w:hAnsi="Bookman Old Style" w:cs="Times New Roman"/>
+          <w:b/>
+          <w:sz w:val="24"/>
+          <w:szCs w:val="24"/>
+        </w:rPr>
+      </w:pPr>
+      <w:r>
+        <w:rPr>
+          <w:rFonts w:ascii="Bookman Old Style" w:hAnsi="Bookman Old Style" w:cs="Times New Roman"/>
+          <w:b/>
+          <w:sz w:val="24"/>
+          <w:szCs w:val="24"/>
+        </w:rPr>
+        <w:t>Case8:</w:t>
+      </w:r>
+      <w:r>
+        <w:rPr>
+          <w:rFonts w:ascii="Bookman Old Style" w:hAnsi="Bookman Old Style" w:cs="Times New Roman"/>
+          <w:b/>
+          <w:sz w:val="24"/>
+          <w:szCs w:val="24"/>
+        </w:rPr>
+        <w:t xml:space="preserve"> Client sings up</w:t>
+      </w:r>
+    </w:p>
+    <w:p>
+      <w:pPr>
+        <w:spacing w:line="240" w:lineRule="auto"/>
+        <w:rPr>
+          <w:rFonts w:ascii="Bookman Old Style" w:hAnsi="Bookman Old Style" w:cs="Times New Roman"/>
+          <w:sz w:val="24"/>
+          <w:szCs w:val="24"/>
+        </w:rPr>
+      </w:pPr>
+      <w:r>
+        <w:rPr>
+          <w:rFonts w:ascii="Bookman Old Style" w:hAnsi="Bookman Old Style" w:cs="Times New Roman"/>
+          <w:sz w:val="24"/>
+          <w:szCs w:val="24"/>
+        </w:rPr>
+        <w:t>Input: sign up process by providing username, first name, last name, password, repeated password, sex, age.</w:t>
+      </w:r>
+    </w:p>
+    <w:p>
+      <w:pPr>
+        <w:spacing w:line="240" w:lineRule="auto"/>
+        <w:rPr>
+          <w:rFonts w:ascii="Bookman Old Style" w:hAnsi="Bookman Old Style" w:cs="Times New Roman"/>
+          <w:sz w:val="24"/>
+          <w:szCs w:val="24"/>
+        </w:rPr>
+      </w:pPr>
+      <w:r>
+        <w:rPr>
+          <w:rFonts w:ascii="Bookman Old Style" w:hAnsi="Bookman Old Style" w:cs="Times New Roman"/>
+          <w:sz w:val="24"/>
+          <w:szCs w:val="24"/>
+        </w:rPr>
+        <w:t>Output:</w:t>
+      </w:r>
+      <w:r>
+        <w:rPr>
+          <w:rFonts w:ascii="Bookman Old Style" w:hAnsi="Bookman Old Style" w:cs="Times New Roman"/>
+          <w:sz w:val="24"/>
+          <w:szCs w:val="24"/>
+        </w:rPr>
+        <w:t xml:space="preserve"> insert into the Client table and made all right available to the client table.  Client will be able to view certain things as well as update tables. Cannot create tables or alter changes on the database.</w:t>
+      </w:r>
+    </w:p>
+    <w:p>
+      <w:pPr>
+        <w:spacing w:line="240" w:lineRule="auto"/>
+        <w:rPr>
+          <w:rFonts w:ascii="Bookman Old Style" w:hAnsi="Bookman Old Style" w:cs="Times New Roman"/>
+          <w:b/>
+          <w:sz w:val="24"/>
+          <w:szCs w:val="24"/>
+        </w:rPr>
+      </w:pPr>
+      <w:r>
+        <w:rPr>
+          <w:rFonts w:ascii="Bookman Old Style" w:hAnsi="Bookman Old Style" w:cs="Times New Roman"/>
+          <w:b/>
+          <w:sz w:val="24"/>
+          <w:szCs w:val="24"/>
+        </w:rPr>
+        <w:t>Case 9: client updates review</w:t>
+      </w:r>
+    </w:p>
+    <w:p>
+      <w:pPr>
+        <w:spacing w:line="240" w:lineRule="auto"/>
+        <w:rPr>
+          <w:rFonts w:ascii="Bookman Old Style" w:hAnsi="Bookman Old Style" w:cs="Times New Roman"/>
+          <w:sz w:val="24"/>
+          <w:szCs w:val="24"/>
+        </w:rPr>
+      </w:pPr>
+      <w:r>
+        <w:rPr>
+          <w:rFonts w:ascii="Bookman Old Style" w:hAnsi="Bookman Old Style" w:cs="Times New Roman"/>
+          <w:sz w:val="24"/>
+          <w:szCs w:val="24"/>
+        </w:rPr>
+        <w:t>Input:</w:t>
+      </w:r>
+      <w:r>
+        <w:rPr>
+          <w:rFonts w:ascii="Bookman Old Style" w:hAnsi="Bookman Old Style" w:cs="Times New Roman"/>
+          <w:sz w:val="24"/>
+          <w:szCs w:val="24"/>
+        </w:rPr>
+        <w:t xml:space="preserve"> writes a review in the provided textbox and then </w:t>
+      </w:r>
+    </w:p>
+    <w:p>
+      <w:pPr>
+        <w:spacing w:line="240" w:lineRule="auto"/>
+        <w:rPr>
+          <w:rFonts w:ascii="Bookman Old Style" w:hAnsi="Bookman Old Style" w:cs="Times New Roman"/>
+          <w:sz w:val="24"/>
+          <w:szCs w:val="24"/>
+        </w:rPr>
+      </w:pPr>
+      <w:r>
+        <w:rPr>
+          <w:rFonts w:ascii="Bookman Old Style" w:hAnsi="Bookman Old Style" w:cs="Times New Roman"/>
+          <w:sz w:val="24"/>
+          <w:szCs w:val="24"/>
+        </w:rPr>
+        <w:t>Output:</w:t>
+      </w:r>
+      <w:r>
+        <w:rPr>
+          <w:rFonts w:ascii="Bookman Old Style" w:hAnsi="Bookman Old Style" w:cs="Times New Roman"/>
+          <w:sz w:val="24"/>
+          <w:szCs w:val="24"/>
+        </w:rPr>
+        <w:t xml:space="preserve"> insert the review into the review table and change the rank if effected.</w:t>
+      </w:r>
+    </w:p>
+    <w:p>
+      <w:pPr>
+        <w:spacing w:line="240" w:lineRule="auto"/>
+        <w:rPr>
+          <w:rFonts w:ascii="Bookman Old Style" w:hAnsi="Bookman Old Style" w:cs="Times New Roman"/>
+          <w:b/>
+          <w:sz w:val="24"/>
+          <w:szCs w:val="24"/>
+        </w:rPr>
+      </w:pPr>
+      <w:r>
+        <w:rPr>
+          <w:rFonts w:ascii="Bookman Old Style" w:hAnsi="Bookman Old Style" w:cs="Times New Roman"/>
+          <w:b/>
+          <w:sz w:val="24"/>
+          <w:szCs w:val="24"/>
+        </w:rPr>
+        <w:t>Case 10: client updates rating for medicine</w:t>
+      </w:r>
+    </w:p>
+    <w:p>
+      <w:pPr>
+        <w:spacing w:line="240" w:lineRule="auto"/>
+        <w:rPr>
+          <w:rFonts w:ascii="Bookman Old Style" w:hAnsi="Bookman Old Style" w:cs="Times New Roman"/>
+          <w:sz w:val="24"/>
+          <w:szCs w:val="24"/>
+        </w:rPr>
+      </w:pPr>
+      <w:r>
+        <w:rPr>
+          <w:rFonts w:ascii="Bookman Old Style" w:hAnsi="Bookman Old Style" w:cs="Times New Roman"/>
+          <w:sz w:val="24"/>
+          <w:szCs w:val="24"/>
+        </w:rPr>
+        <w:t>Input:</w:t>
+      </w:r>
+      <w:r>
+        <w:rPr>
+          <w:rFonts w:ascii="Bookman Old Style" w:hAnsi="Bookman Old Style" w:cs="Times New Roman"/>
+          <w:sz w:val="24"/>
+          <w:szCs w:val="24"/>
+        </w:rPr>
+        <w:t xml:space="preserve"> input the number of starts in the textbox</w:t>
+      </w:r>
+    </w:p>
+    <w:p>
+      <w:pPr>
+        <w:spacing w:line="240" w:lineRule="auto"/>
+        <w:rPr>
+          <w:rFonts w:ascii="Bookman Old Style" w:hAnsi="Bookman Old Style" w:cs="Times New Roman"/>
+          <w:sz w:val="24"/>
+          <w:szCs w:val="24"/>
+        </w:rPr>
+      </w:pPr>
+      <w:r>
+        <w:rPr>
+          <w:rFonts w:ascii="Bookman Old Style" w:hAnsi="Bookman Old Style" w:cs="Times New Roman"/>
+          <w:sz w:val="24"/>
+          <w:szCs w:val="24"/>
+        </w:rPr>
+        <w:t>Output:</w:t>
+      </w:r>
+      <w:r>
+        <w:rPr>
+          <w:rFonts w:ascii="Bookman Old Style" w:hAnsi="Bookman Old Style" w:cs="Times New Roman"/>
+          <w:sz w:val="24"/>
+          <w:szCs w:val="24"/>
+        </w:rPr>
+        <w:t xml:space="preserve"> goes to the review table and update the ranking either by higher or lower.  This effects its status based on the number of starts it has</w:t>
+      </w:r>
+    </w:p>
+    <w:p>
+      <w:pPr>
+        <w:spacing w:line="240" w:lineRule="auto"/>
+        <w:rPr>
+          <w:rFonts w:ascii="Bookman Old Style" w:hAnsi="Bookman Old Style" w:cs="Times New Roman"/>
+          <w:b/>
+          <w:sz w:val="24"/>
+          <w:szCs w:val="24"/>
+        </w:rPr>
+      </w:pPr>
+      <w:r>
+        <w:rPr>
+          <w:rFonts w:ascii="Bookman Old Style" w:hAnsi="Bookman Old Style" w:cs="Times New Roman"/>
+          <w:b/>
+          <w:sz w:val="24"/>
+          <w:szCs w:val="24"/>
+        </w:rPr>
+        <w:t>Case 11: client update the table board for prices</w:t>
+      </w:r>
+    </w:p>
+    <w:p>
+      <w:pPr>
+        <w:spacing w:line="240" w:lineRule="auto"/>
+        <w:rPr>
+          <w:rFonts w:ascii="Bookman Old Style" w:hAnsi="Bookman Old Style" w:cs="Times New Roman"/>
+          <w:sz w:val="24"/>
+          <w:szCs w:val="24"/>
+        </w:rPr>
+      </w:pPr>
+      <w:r>
+        <w:rPr>
+          <w:rFonts w:ascii="Bookman Old Style" w:hAnsi="Bookman Old Style" w:cs="Times New Roman"/>
+          <w:sz w:val="24"/>
+          <w:szCs w:val="24"/>
+        </w:rPr>
+        <w:t>Input:</w:t>
+      </w:r>
+      <w:r>
+        <w:rPr>
+          <w:rFonts w:ascii="Bookman Old Style" w:hAnsi="Bookman Old Style" w:cs="Times New Roman"/>
+          <w:sz w:val="24"/>
+          <w:szCs w:val="24"/>
+        </w:rPr>
+        <w:t xml:space="preserve"> input a new price for a medicine.</w:t>
+      </w:r>
+    </w:p>
+    <w:p>
+      <w:pPr>
+        <w:spacing w:line="240" w:lineRule="auto"/>
+        <w:rPr>
+          <w:rFonts w:ascii="Bookman Old Style" w:hAnsi="Bookman Old Style" w:cs="Times New Roman"/>
+          <w:sz w:val="24"/>
+          <w:szCs w:val="24"/>
+        </w:rPr>
+      </w:pPr>
+      <w:r>
+        <w:rPr>
+          <w:rFonts w:ascii="Bookman Old Style" w:hAnsi="Bookman Old Style" w:cs="Times New Roman"/>
+          <w:sz w:val="24"/>
+          <w:szCs w:val="24"/>
+        </w:rPr>
+        <w:t>Output:</w:t>
+      </w:r>
+      <w:r>
+        <w:rPr>
+          <w:rFonts w:ascii="Bookman Old Style" w:hAnsi="Bookman Old Style" w:cs="Times New Roman"/>
+          <w:sz w:val="24"/>
+          <w:szCs w:val="24"/>
+        </w:rPr>
+        <w:t xml:space="preserve"> database returns an error because client do not have the right to change this type of specification</w:t>
+      </w:r>
+    </w:p>
+    <w:p>
+      <w:pPr>
+        <w:spacing w:line="240" w:lineRule="auto"/>
+        <w:rPr>
+          <w:rFonts w:ascii="Bookman Old Style" w:hAnsi="Bookman Old Style" w:cs="Times New Roman"/>
+          <w:b/>
+          <w:sz w:val="24"/>
+          <w:szCs w:val="24"/>
+        </w:rPr>
+      </w:pPr>
+      <w:r>
+        <w:rPr>
+          <w:rFonts w:ascii="Bookman Old Style" w:hAnsi="Bookman Old Style" w:cs="Times New Roman"/>
+          <w:b/>
+          <w:sz w:val="24"/>
+          <w:szCs w:val="24"/>
+        </w:rPr>
+        <w:t>Case 12: Administrator log on</w:t>
+      </w:r>
+    </w:p>
+    <w:p>
+      <w:pPr>
+        <w:spacing w:line="240" w:lineRule="auto"/>
+        <w:rPr>
+          <w:rFonts w:ascii="Bookman Old Style" w:hAnsi="Bookman Old Style" w:cs="Times New Roman"/>
+          <w:sz w:val="24"/>
+          <w:szCs w:val="24"/>
+        </w:rPr>
+      </w:pPr>
+      <w:r>
+        <w:rPr>
+          <w:rFonts w:ascii="Bookman Old Style" w:hAnsi="Bookman Old Style" w:cs="Times New Roman"/>
+          <w:sz w:val="24"/>
+          <w:szCs w:val="24"/>
+        </w:rPr>
+        <w:t>Input:</w:t>
+      </w:r>
+      <w:r>
+        <w:rPr>
+          <w:rFonts w:ascii="Bookman Old Style" w:hAnsi="Bookman Old Style" w:cs="Times New Roman"/>
+          <w:sz w:val="24"/>
+          <w:szCs w:val="24"/>
+        </w:rPr>
+        <w:t xml:space="preserve"> input username and password</w:t>
+      </w:r>
+    </w:p>
+    <w:p>
+      <w:pPr>
+        <w:spacing w:line="240" w:lineRule="auto"/>
+        <w:rPr>
+          <w:rFonts w:ascii="Bookman Old Style" w:hAnsi="Bookman Old Style" w:cs="Times New Roman"/>
+          <w:sz w:val="24"/>
+          <w:szCs w:val="24"/>
+        </w:rPr>
+      </w:pPr>
+      <w:r>
+        <w:rPr>
+          <w:rFonts w:ascii="Bookman Old Style" w:hAnsi="Bookman Old Style" w:cs="Times New Roman"/>
+          <w:sz w:val="24"/>
+          <w:szCs w:val="24"/>
+        </w:rPr>
+        <w:t>Output:</w:t>
+      </w:r>
+      <w:r>
+        <w:rPr>
+          <w:rFonts w:ascii="Bookman Old Style" w:hAnsi="Bookman Old Style" w:cs="Times New Roman"/>
+          <w:sz w:val="24"/>
+          <w:szCs w:val="24"/>
+        </w:rPr>
+        <w:t xml:space="preserve"> </w:t>
+      </w:r>
+      <w:r>
+        <w:rPr>
+          <w:rFonts w:ascii="Bookman Old Style" w:hAnsi="Bookman Old Style" w:cs="Times New Roman"/>
+          <w:sz w:val="24"/>
+          <w:szCs w:val="24"/>
+        </w:rPr>
+        <w:t>Administrator will be queried and see if his information matches.  If matches, view will be changed and Admin can change anything due to all rights given.</w:t>
+      </w:r>
+    </w:p>
+    <w:p>
+      <w:pPr>
+        <w:spacing w:line="240" w:lineRule="auto"/>
+        <w:rPr>
+          <w:rFonts w:ascii="Bookman Old Style" w:hAnsi="Bookman Old Style" w:cs="Times New Roman"/>
+          <w:b/>
+          <w:sz w:val="24"/>
+          <w:szCs w:val="24"/>
+        </w:rPr>
+      </w:pPr>
+      <w:r>
+        <w:rPr>
+          <w:rFonts w:ascii="Bookman Old Style" w:hAnsi="Bookman Old Style" w:cs="Times New Roman"/>
+          <w:b/>
+          <w:sz w:val="24"/>
+          <w:szCs w:val="24"/>
+        </w:rPr>
+        <w:t xml:space="preserve">Case </w:t>
+      </w:r>
+      <w:r>
+        <w:rPr>
+          <w:rFonts w:ascii="Bookman Old Style" w:hAnsi="Bookman Old Style" w:cs="Times New Roman"/>
+          <w:b/>
+          <w:sz w:val="24"/>
+          <w:szCs w:val="24"/>
+        </w:rPr>
+        <w:t>13</w:t>
+      </w:r>
+      <w:r>
+        <w:rPr>
+          <w:rFonts w:ascii="Bookman Old Style" w:hAnsi="Bookman Old Style" w:cs="Times New Roman"/>
+          <w:b/>
+          <w:sz w:val="24"/>
+          <w:szCs w:val="24"/>
+        </w:rPr>
+        <w:t>:</w:t>
+      </w:r>
+      <w:r>
+        <w:rPr>
+          <w:rFonts w:ascii="Bookman Old Style" w:hAnsi="Bookman Old Style" w:cs="Times New Roman"/>
+          <w:b/>
+          <w:sz w:val="24"/>
+          <w:szCs w:val="24"/>
+        </w:rPr>
+        <w:t xml:space="preserve"> Administrator logs out</w:t>
+      </w:r>
+    </w:p>
+    <w:p>
+      <w:pPr>
+        <w:spacing w:line="240" w:lineRule="auto"/>
+        <w:rPr>
+          <w:rFonts w:ascii="Bookman Old Style" w:hAnsi="Bookman Old Style" w:cs="Times New Roman"/>
+          <w:sz w:val="24"/>
+          <w:szCs w:val="24"/>
+        </w:rPr>
+      </w:pPr>
+      <w:r>
+        <w:rPr>
+          <w:rFonts w:ascii="Bookman Old Style" w:hAnsi="Bookman Old Style" w:cs="Times New Roman"/>
+          <w:sz w:val="24"/>
+          <w:szCs w:val="24"/>
+        </w:rPr>
+        <w:lastRenderedPageBreak/>
+        <w:t>Input:</w:t>
+      </w:r>
+      <w:r>
+        <w:rPr>
+          <w:rFonts w:ascii="Bookman Old Style" w:hAnsi="Bookman Old Style" w:cs="Times New Roman"/>
+          <w:sz w:val="24"/>
+          <w:szCs w:val="24"/>
+        </w:rPr>
+        <w:t xml:space="preserve"> clicks sign out</w:t>
+      </w:r>
+    </w:p>
+    <w:p>
+      <w:pPr>
+        <w:spacing w:line="240" w:lineRule="auto"/>
+        <w:rPr>
+          <w:rFonts w:ascii="Bookman Old Style" w:hAnsi="Bookman Old Style" w:cs="Times New Roman"/>
+          <w:sz w:val="24"/>
+          <w:szCs w:val="24"/>
+        </w:rPr>
+      </w:pPr>
+      <w:r>
+        <w:rPr>
+          <w:rFonts w:ascii="Bookman Old Style" w:hAnsi="Bookman Old Style" w:cs="Times New Roman"/>
+          <w:sz w:val="24"/>
+          <w:szCs w:val="24"/>
+        </w:rPr>
+        <w:t>Output:</w:t>
+      </w:r>
+      <w:r>
+        <w:rPr>
+          <w:rFonts w:ascii="Bookman Old Style" w:hAnsi="Bookman Old Style" w:cs="Times New Roman"/>
+          <w:sz w:val="24"/>
+          <w:szCs w:val="24"/>
+        </w:rPr>
+        <w:t xml:space="preserve"> Administrator view will be close, return back to sign in mode.</w:t>
+      </w:r>
+    </w:p>
+    <w:p>
+      <w:pPr>
+        <w:spacing w:line="240" w:lineRule="auto"/>
+        <w:rPr>
+          <w:rFonts w:ascii="Bookman Old Style" w:hAnsi="Bookman Old Style" w:cs="Times New Roman"/>
+          <w:b/>
+          <w:sz w:val="24"/>
+          <w:szCs w:val="24"/>
+        </w:rPr>
+      </w:pPr>
+      <w:r>
+        <w:rPr>
+          <w:rFonts w:ascii="Bookman Old Style" w:hAnsi="Bookman Old Style" w:cs="Times New Roman"/>
+          <w:b/>
+          <w:sz w:val="24"/>
+          <w:szCs w:val="24"/>
+        </w:rPr>
+        <w:t xml:space="preserve">Case </w:t>
+      </w:r>
+      <w:r>
+        <w:rPr>
+          <w:rFonts w:ascii="Bookman Old Style" w:hAnsi="Bookman Old Style" w:cs="Times New Roman"/>
+          <w:b/>
+          <w:sz w:val="24"/>
+          <w:szCs w:val="24"/>
+        </w:rPr>
+        <w:t>14</w:t>
+      </w:r>
+      <w:r>
+        <w:rPr>
+          <w:rFonts w:ascii="Bookman Old Style" w:hAnsi="Bookman Old Style" w:cs="Times New Roman"/>
+          <w:b/>
+          <w:sz w:val="24"/>
+          <w:szCs w:val="24"/>
+        </w:rPr>
+        <w:t>:</w:t>
+      </w:r>
+      <w:r>
+        <w:rPr>
+          <w:rFonts w:ascii="Bookman Old Style" w:hAnsi="Bookman Old Style" w:cs="Times New Roman"/>
+          <w:b/>
+          <w:sz w:val="24"/>
+          <w:szCs w:val="24"/>
+        </w:rPr>
+        <w:t xml:space="preserve"> Administrator deletes a table</w:t>
+      </w:r>
+    </w:p>
+    <w:p>
+      <w:pPr>
+        <w:spacing w:line="240" w:lineRule="auto"/>
+        <w:rPr>
+          <w:rFonts w:ascii="Bookman Old Style" w:hAnsi="Bookman Old Style" w:cs="Times New Roman"/>
+          <w:sz w:val="24"/>
+          <w:szCs w:val="24"/>
+        </w:rPr>
+      </w:pPr>
+      <w:r>
+        <w:rPr>
+          <w:rFonts w:ascii="Bookman Old Style" w:hAnsi="Bookman Old Style" w:cs="Times New Roman"/>
+          <w:sz w:val="24"/>
+          <w:szCs w:val="24"/>
+        </w:rPr>
+        <w:t>Input:</w:t>
+      </w:r>
+      <w:r>
+        <w:rPr>
+          <w:rFonts w:ascii="Bookman Old Style" w:hAnsi="Bookman Old Style" w:cs="Times New Roman"/>
+          <w:sz w:val="24"/>
+          <w:szCs w:val="24"/>
+        </w:rPr>
+        <w:t xml:space="preserve"> inputs delete a specific table</w:t>
+      </w:r>
+    </w:p>
+    <w:p>
+      <w:pPr>
+        <w:spacing w:line="240" w:lineRule="auto"/>
+        <w:rPr>
+          <w:rFonts w:ascii="Bookman Old Style" w:hAnsi="Bookman Old Style" w:cs="Times New Roman"/>
+          <w:sz w:val="24"/>
+          <w:szCs w:val="24"/>
+        </w:rPr>
+      </w:pPr>
+      <w:r>
+        <w:rPr>
+          <w:rFonts w:ascii="Bookman Old Style" w:hAnsi="Bookman Old Style" w:cs="Times New Roman"/>
+          <w:sz w:val="24"/>
+          <w:szCs w:val="24"/>
+        </w:rPr>
+        <w:t>Output:</w:t>
+      </w:r>
+      <w:r>
+        <w:rPr>
+          <w:rFonts w:ascii="Bookman Old Style" w:hAnsi="Bookman Old Style" w:cs="Times New Roman"/>
+          <w:sz w:val="24"/>
+          <w:szCs w:val="24"/>
+        </w:rPr>
+        <w:t xml:space="preserve"> database query the statement as </w:t>
+      </w:r>
+      <w:r>
+        <w:rPr>
+          <w:rFonts w:ascii="Consolas" w:hAnsi="Consolas" w:cs="Consolas"/>
+          <w:color w:val="000000"/>
+          <w:shd w:val="clear" w:color="auto" w:fill="FFFFFF"/>
+        </w:rPr>
+        <w:t>"DELETE FROM medical Database WHERE table = “specific table”</w:t>
+      </w:r>
+      <w:r>
+        <w:rPr>
+          <w:rFonts w:ascii="Consolas" w:hAnsi="Consolas" w:cs="Consolas"/>
+          <w:color w:val="000000"/>
+          <w:shd w:val="clear" w:color="auto" w:fill="FFFFFF"/>
+        </w:rPr>
+        <w:t>"</w:t>
+      </w:r>
+      <w:r>
+        <w:rPr>
+          <w:rFonts w:ascii="Consolas" w:hAnsi="Consolas" w:cs="Consolas"/>
+          <w:color w:val="000000"/>
+          <w:shd w:val="clear" w:color="auto" w:fill="FFFFFF"/>
+        </w:rPr>
+        <w:t>. Then the table will be deleted and return a successful answer.</w:t>
+      </w:r>
+    </w:p>
+    <w:p>
+      <w:pPr>
+        <w:spacing w:line="240" w:lineRule="auto"/>
+        <w:rPr>
+          <w:rFonts w:ascii="Bookman Old Style" w:hAnsi="Bookman Old Style" w:cs="Times New Roman"/>
+          <w:b/>
+          <w:sz w:val="24"/>
+          <w:szCs w:val="24"/>
+        </w:rPr>
+      </w:pPr>
+      <w:r>
+        <w:rPr>
+          <w:rFonts w:ascii="Bookman Old Style" w:hAnsi="Bookman Old Style" w:cs="Times New Roman"/>
+          <w:b/>
+          <w:sz w:val="24"/>
+          <w:szCs w:val="24"/>
+        </w:rPr>
+        <w:t xml:space="preserve">Case </w:t>
+      </w:r>
+      <w:r>
+        <w:rPr>
+          <w:rFonts w:ascii="Bookman Old Style" w:hAnsi="Bookman Old Style" w:cs="Times New Roman"/>
+          <w:b/>
+          <w:sz w:val="24"/>
+          <w:szCs w:val="24"/>
+        </w:rPr>
+        <w:t>15</w:t>
+      </w:r>
+      <w:r>
+        <w:rPr>
+          <w:rFonts w:ascii="Bookman Old Style" w:hAnsi="Bookman Old Style" w:cs="Times New Roman"/>
+          <w:b/>
+          <w:sz w:val="24"/>
+          <w:szCs w:val="24"/>
+        </w:rPr>
+        <w:t>:</w:t>
+      </w:r>
+      <w:r>
+        <w:rPr>
+          <w:rFonts w:ascii="Bookman Old Style" w:hAnsi="Bookman Old Style" w:cs="Times New Roman"/>
+          <w:b/>
+          <w:sz w:val="24"/>
+          <w:szCs w:val="24"/>
+        </w:rPr>
+        <w:t xml:space="preserve"> Administrator creates a new table</w:t>
+      </w:r>
+    </w:p>
+    <w:p>
+      <w:pPr>
+        <w:spacing w:line="240" w:lineRule="auto"/>
+        <w:rPr>
+          <w:rFonts w:ascii="Bookman Old Style" w:hAnsi="Bookman Old Style" w:cs="Times New Roman"/>
+          <w:sz w:val="24"/>
+          <w:szCs w:val="24"/>
+        </w:rPr>
+      </w:pPr>
+      <w:r>
+        <w:rPr>
+          <w:rFonts w:ascii="Bookman Old Style" w:hAnsi="Bookman Old Style" w:cs="Times New Roman"/>
+          <w:sz w:val="24"/>
+          <w:szCs w:val="24"/>
+        </w:rPr>
+        <w:t>Input:</w:t>
+      </w:r>
+      <w:r>
+        <w:rPr>
+          <w:rFonts w:ascii="Bookman Old Style" w:hAnsi="Bookman Old Style" w:cs="Times New Roman"/>
+          <w:sz w:val="24"/>
+          <w:szCs w:val="24"/>
+        </w:rPr>
+        <w:t xml:space="preserve"> create a new table by giving the entities of the table such as the type of information it can hold.</w:t>
+      </w:r>
+    </w:p>
+    <w:p>
+      <w:pPr>
+        <w:spacing w:line="240" w:lineRule="auto"/>
+        <w:rPr>
+          <w:rFonts w:ascii="Bookman Old Style" w:hAnsi="Bookman Old Style" w:cs="Times New Roman"/>
+          <w:sz w:val="24"/>
+          <w:szCs w:val="24"/>
+        </w:rPr>
+      </w:pPr>
+      <w:r>
+        <w:rPr>
+          <w:rFonts w:ascii="Bookman Old Style" w:hAnsi="Bookman Old Style" w:cs="Times New Roman"/>
+          <w:sz w:val="24"/>
+          <w:szCs w:val="24"/>
+        </w:rPr>
+        <w:t>Output:</w:t>
+      </w:r>
+    </w:p>
+    <w:p>
+      <w:pPr>
+        <w:spacing w:line="240" w:lineRule="auto"/>
+        <w:rPr>
+          <w:rFonts w:ascii="Bookman Old Style" w:hAnsi="Bookman Old Style" w:cs="Times New Roman"/>
+          <w:b/>
+          <w:sz w:val="24"/>
+          <w:szCs w:val="24"/>
+        </w:rPr>
+      </w:pPr>
+      <w:r>
+        <w:rPr>
+          <w:rFonts w:ascii="Bookman Old Style" w:hAnsi="Bookman Old Style" w:cs="Times New Roman"/>
+          <w:b/>
+          <w:sz w:val="24"/>
+          <w:szCs w:val="24"/>
+        </w:rPr>
+        <w:t>Case 1</w:t>
+      </w:r>
+      <w:r>
+        <w:rPr>
+          <w:rFonts w:ascii="Bookman Old Style" w:hAnsi="Bookman Old Style" w:cs="Times New Roman"/>
+          <w:b/>
+          <w:sz w:val="24"/>
+          <w:szCs w:val="24"/>
+        </w:rPr>
+        <w:t>6</w:t>
+      </w:r>
+      <w:r>
+        <w:rPr>
+          <w:rFonts w:ascii="Bookman Old Style" w:hAnsi="Bookman Old Style" w:cs="Times New Roman"/>
+          <w:b/>
+          <w:sz w:val="24"/>
+          <w:szCs w:val="24"/>
+        </w:rPr>
+        <w:t>:</w:t>
+      </w:r>
+      <w:r>
+        <w:rPr>
+          <w:rFonts w:ascii="Bookman Old Style" w:hAnsi="Bookman Old Style" w:cs="Times New Roman"/>
+          <w:b/>
+          <w:sz w:val="24"/>
+          <w:szCs w:val="24"/>
+        </w:rPr>
+        <w:t xml:space="preserve"> Administrator adds to the a table</w:t>
+      </w:r>
+    </w:p>
+    <w:p>
+      <w:pPr>
+        <w:spacing w:line="240" w:lineRule="auto"/>
+        <w:rPr>
+          <w:rFonts w:ascii="Bookman Old Style" w:hAnsi="Bookman Old Style" w:cs="Times New Roman"/>
+          <w:sz w:val="24"/>
+          <w:szCs w:val="24"/>
+        </w:rPr>
+      </w:pPr>
+      <w:r>
+        <w:rPr>
+          <w:rFonts w:ascii="Bookman Old Style" w:hAnsi="Bookman Old Style" w:cs="Times New Roman"/>
+          <w:sz w:val="24"/>
+          <w:szCs w:val="24"/>
+        </w:rPr>
+        <w:t>Input:</w:t>
+      </w:r>
+      <w:r>
+        <w:rPr>
+          <w:rFonts w:ascii="Bookman Old Style" w:hAnsi="Bookman Old Style" w:cs="Times New Roman"/>
+          <w:sz w:val="24"/>
+          <w:szCs w:val="24"/>
+        </w:rPr>
+        <w:t xml:space="preserve"> uses the insert data and specified which table to insert it to</w:t>
+      </w:r>
+    </w:p>
+    <w:p>
+      <w:pPr>
+        <w:spacing w:line="240" w:lineRule="auto"/>
+        <w:rPr>
+          <w:rFonts w:ascii="Bookman Old Style" w:hAnsi="Bookman Old Style" w:cs="Times New Roman"/>
+          <w:sz w:val="24"/>
+          <w:szCs w:val="24"/>
+        </w:rPr>
+      </w:pPr>
+      <w:r>
+        <w:rPr>
+          <w:rFonts w:ascii="Bookman Old Style" w:hAnsi="Bookman Old Style" w:cs="Times New Roman"/>
+          <w:sz w:val="24"/>
+          <w:szCs w:val="24"/>
+        </w:rPr>
+        <w:t>Output:</w:t>
+      </w:r>
+      <w:r>
+        <w:rPr>
+          <w:rFonts w:ascii="Bookman Old Style" w:hAnsi="Bookman Old Style" w:cs="Times New Roman"/>
+          <w:sz w:val="24"/>
+          <w:szCs w:val="24"/>
+        </w:rPr>
+        <w:t xml:space="preserve"> inserts new record on the table and return successful</w:t>
+      </w:r>
+    </w:p>
+    <w:p>
+      <w:pPr>
+        <w:spacing w:line="240" w:lineRule="auto"/>
+        <w:rPr>
+          <w:rFonts w:ascii="Bookman Old Style" w:hAnsi="Bookman Old Style" w:cs="Times New Roman"/>
+          <w:b/>
+          <w:sz w:val="24"/>
+          <w:szCs w:val="24"/>
+        </w:rPr>
+      </w:pPr>
+      <w:r>
+        <w:rPr>
+          <w:rFonts w:ascii="Bookman Old Style" w:hAnsi="Bookman Old Style" w:cs="Times New Roman"/>
+          <w:b/>
+          <w:sz w:val="24"/>
+          <w:szCs w:val="24"/>
+        </w:rPr>
+        <w:t>Case 1</w:t>
+      </w:r>
+      <w:r>
+        <w:rPr>
+          <w:rFonts w:ascii="Bookman Old Style" w:hAnsi="Bookman Old Style" w:cs="Times New Roman"/>
+          <w:b/>
+          <w:sz w:val="24"/>
+          <w:szCs w:val="24"/>
+        </w:rPr>
+        <w:t>7</w:t>
+      </w:r>
+      <w:r>
+        <w:rPr>
+          <w:rFonts w:ascii="Bookman Old Style" w:hAnsi="Bookman Old Style" w:cs="Times New Roman"/>
+          <w:b/>
+          <w:sz w:val="24"/>
+          <w:szCs w:val="24"/>
+        </w:rPr>
+        <w:t>:</w:t>
+      </w:r>
+      <w:r>
+        <w:rPr>
+          <w:rFonts w:ascii="Bookman Old Style" w:hAnsi="Bookman Old Style" w:cs="Times New Roman"/>
+          <w:b/>
+          <w:sz w:val="24"/>
+          <w:szCs w:val="24"/>
+        </w:rPr>
+        <w:t xml:space="preserve"> Administrator deletes a record from the database</w:t>
+      </w:r>
+    </w:p>
+    <w:p>
+      <w:pPr>
+        <w:spacing w:line="240" w:lineRule="auto"/>
+        <w:rPr>
+          <w:rFonts w:ascii="Bookman Old Style" w:hAnsi="Bookman Old Style" w:cs="Times New Roman"/>
+          <w:sz w:val="24"/>
+          <w:szCs w:val="24"/>
+        </w:rPr>
+      </w:pPr>
+      <w:r>
+        <w:rPr>
+          <w:rFonts w:ascii="Bookman Old Style" w:hAnsi="Bookman Old Style" w:cs="Times New Roman"/>
+          <w:sz w:val="24"/>
+          <w:szCs w:val="24"/>
+        </w:rPr>
+        <w:t>Input:</w:t>
+      </w:r>
+      <w:r>
+        <w:rPr>
+          <w:rFonts w:ascii="Bookman Old Style" w:hAnsi="Bookman Old Style" w:cs="Times New Roman"/>
+          <w:sz w:val="24"/>
+          <w:szCs w:val="24"/>
+        </w:rPr>
+        <w:t xml:space="preserve"> uses the delete method by providing the specific table, which data to delete.</w:t>
+      </w:r>
+    </w:p>
+    <w:p>
+      <w:pPr>
+        <w:spacing w:line="240" w:lineRule="auto"/>
+        <w:rPr>
+          <w:rFonts w:ascii="Bookman Old Style" w:hAnsi="Bookman Old Style" w:cs="Times New Roman"/>
+          <w:sz w:val="24"/>
+          <w:szCs w:val="24"/>
+        </w:rPr>
+      </w:pPr>
+      <w:r>
+        <w:rPr>
+          <w:rFonts w:ascii="Bookman Old Style" w:hAnsi="Bookman Old Style" w:cs="Times New Roman"/>
+          <w:sz w:val="24"/>
+          <w:szCs w:val="24"/>
+        </w:rPr>
+        <w:t>Output:</w:t>
+      </w:r>
+      <w:r>
+        <w:rPr>
+          <w:rFonts w:ascii="Bookman Old Style" w:hAnsi="Bookman Old Style" w:cs="Times New Roman"/>
+          <w:sz w:val="24"/>
+          <w:szCs w:val="24"/>
+        </w:rPr>
+        <w:t xml:space="preserve"> data is deleted based on specification and also return successful</w:t>
+      </w:r>
+    </w:p>
+    <w:p>
+      <w:pPr>
+        <w:spacing w:line="240" w:lineRule="auto"/>
+        <w:rPr>
+          <w:rFonts w:ascii="Bookman Old Style" w:hAnsi="Bookman Old Style" w:cs="Times New Roman"/>
+          <w:b/>
+          <w:sz w:val="24"/>
+          <w:szCs w:val="24"/>
+        </w:rPr>
+      </w:pPr>
+      <w:r>
+        <w:rPr>
+          <w:rFonts w:ascii="Bookman Old Style" w:hAnsi="Bookman Old Style" w:cs="Times New Roman"/>
+          <w:b/>
+          <w:sz w:val="24"/>
+          <w:szCs w:val="24"/>
+        </w:rPr>
+        <w:t xml:space="preserve">Case </w:t>
+      </w:r>
+      <w:r>
+        <w:rPr>
+          <w:rFonts w:ascii="Bookman Old Style" w:hAnsi="Bookman Old Style" w:cs="Times New Roman"/>
+          <w:b/>
+          <w:sz w:val="24"/>
+          <w:szCs w:val="24"/>
+        </w:rPr>
+        <w:t>18</w:t>
+      </w:r>
+      <w:r>
+        <w:rPr>
+          <w:rFonts w:ascii="Bookman Old Style" w:hAnsi="Bookman Old Style" w:cs="Times New Roman"/>
+          <w:b/>
+          <w:sz w:val="24"/>
+          <w:szCs w:val="24"/>
+        </w:rPr>
+        <w:t>:</w:t>
+      </w:r>
+      <w:r>
+        <w:rPr>
+          <w:rFonts w:ascii="Bookman Old Style" w:hAnsi="Bookman Old Style" w:cs="Times New Roman"/>
+          <w:b/>
+          <w:sz w:val="24"/>
+          <w:szCs w:val="24"/>
+        </w:rPr>
+        <w:t xml:space="preserve"> Administrator ask for average price of a drug from cities</w:t>
+      </w:r>
+    </w:p>
+    <w:p>
+      <w:pPr>
+        <w:spacing w:line="240" w:lineRule="auto"/>
+        <w:rPr>
+          <w:rFonts w:ascii="Bookman Old Style" w:hAnsi="Bookman Old Style" w:cs="Times New Roman"/>
+          <w:sz w:val="24"/>
+          <w:szCs w:val="24"/>
+        </w:rPr>
+      </w:pPr>
+      <w:r>
+        <w:rPr>
+          <w:rFonts w:ascii="Bookman Old Style" w:hAnsi="Bookman Old Style" w:cs="Times New Roman"/>
+          <w:sz w:val="24"/>
+          <w:szCs w:val="24"/>
+        </w:rPr>
+        <w:t>Input:</w:t>
+      </w:r>
+      <w:r>
+        <w:rPr>
+          <w:rFonts w:ascii="Bookman Old Style" w:hAnsi="Bookman Old Style" w:cs="Times New Roman"/>
+          <w:sz w:val="24"/>
+          <w:szCs w:val="24"/>
+        </w:rPr>
+        <w:t xml:space="preserve"> ask for average price for certain city</w:t>
+      </w:r>
+    </w:p>
+    <w:p>
+      <w:pPr>
+        <w:spacing w:line="240" w:lineRule="auto"/>
+        <w:rPr>
+          <w:rFonts w:ascii="Bookman Old Style" w:hAnsi="Bookman Old Style" w:cs="Times New Roman"/>
+          <w:sz w:val="24"/>
+          <w:szCs w:val="24"/>
+        </w:rPr>
+      </w:pPr>
+      <w:r>
+        <w:rPr>
+          <w:rFonts w:ascii="Bookman Old Style" w:hAnsi="Bookman Old Style" w:cs="Times New Roman"/>
+          <w:sz w:val="24"/>
+          <w:szCs w:val="24"/>
+        </w:rPr>
+        <w:t>O</w:t>
+      </w:r>
+      <w:r>
+        <w:rPr>
+          <w:rFonts w:ascii="Bookman Old Style" w:hAnsi="Bookman Old Style" w:cs="Times New Roman"/>
+          <w:sz w:val="24"/>
+          <w:szCs w:val="24"/>
+        </w:rPr>
+        <w:t>utput:</w:t>
+      </w:r>
+      <w:r>
+        <w:rPr>
+          <w:rFonts w:ascii="Bookman Old Style" w:hAnsi="Bookman Old Style" w:cs="Times New Roman"/>
+          <w:sz w:val="24"/>
+          <w:szCs w:val="24"/>
+        </w:rPr>
+        <w:t xml:space="preserve"> uses the sum to sum up prices for that city and bring back the average price on that city.</w:t>
+      </w:r>
+    </w:p>
+    <w:p>
+      <w:pPr>
+        <w:spacing w:line="240" w:lineRule="auto"/>
+        <w:rPr>
+          <w:rFonts w:ascii="Bookman Old Style" w:hAnsi="Bookman Old Style" w:cs="Times New Roman"/>
+          <w:sz w:val="24"/>
+          <w:szCs w:val="24"/>
+        </w:rPr>
+      </w:pPr>
+    </w:p>
+    <w:p>
+      <w:pPr>
+        <w:spacing w:line="240" w:lineRule="auto"/>
+        <w:rPr>
+          <w:rFonts w:ascii="Bookman Old Style" w:hAnsi="Bookman Old Style" w:cs="Times New Roman"/>
+          <w:sz w:val="24"/>
+          <w:szCs w:val="24"/>
+        </w:rPr>
+      </w:pPr>
+    </w:p>
+    <w:p>
+      <w:pPr>
+        <w:spacing w:line="240" w:lineRule="auto"/>
+        <w:rPr>
+          <w:rFonts w:ascii="Bookman Old Style" w:hAnsi="Bookman Old Style" w:cs="Times New Roman"/>
+          <w:sz w:val="24"/>
+          <w:szCs w:val="24"/>
+        </w:rPr>
+      </w:pPr>
+    </w:p>
+    <w:p>
+      <w:pPr>
+        <w:spacing w:line="240" w:lineRule="auto"/>
+        <w:rPr>
+          <w:rFonts w:ascii="Bookman Old Style" w:hAnsi="Bookman Old Style" w:cs="Times New Roman"/>
+          <w:sz w:val="24"/>
+          <w:szCs w:val="24"/>
+        </w:rPr>
+      </w:pPr>
+    </w:p>
+    <w:p>
+      <w:pPr>
+        <w:spacing w:line="240" w:lineRule="auto"/>
+        <w:rPr>
+          <w:rFonts w:ascii="Bookman Old Style" w:hAnsi="Bookman Old Style" w:cs="Times New Roman"/>
+          <w:sz w:val="24"/>
+          <w:szCs w:val="24"/>
+        </w:rPr>
+      </w:pPr>
+    </w:p>
+    <w:p>
+      <w:pPr>
+        <w:spacing w:line="240" w:lineRule="auto"/>
+        <w:rPr>
+          <w:rFonts w:ascii="Bookman Old Style" w:hAnsi="Bookman Old Style" w:cs="Times New Roman"/>
+          <w:sz w:val="24"/>
+          <w:szCs w:val="24"/>
+        </w:rPr>
+      </w:pPr>
+    </w:p>
+    <w:p>
+      <w:pPr>
+        <w:spacing w:line="240" w:lineRule="auto"/>
+        <w:jc w:val="center"/>
+        <w:rPr>
+          <w:rFonts w:ascii="Bookman Old Style" w:hAnsi="Bookman Old Style" w:cs="Times New Roman"/>
+          <w:b/>
+          <w:sz w:val="24"/>
+          <w:szCs w:val="24"/>
+        </w:rPr>
+      </w:pPr>
+      <w:r>
+        <w:rPr>
+          <w:rFonts w:ascii="Bookman Old Style" w:hAnsi="Bookman Old Style" w:cs="Times New Roman"/>
+          <w:b/>
+          <w:sz w:val="24"/>
+          <w:szCs w:val="24"/>
+        </w:rPr>
+        <w:lastRenderedPageBreak/>
+        <w:t>Database Prototype</w:t>
+      </w:r>
+    </w:p>
+    <w:p>
+      <w:pPr>
+        <w:spacing w:line="240" w:lineRule="auto"/>
+        <w:rPr>
+          <w:rFonts w:ascii="Bookman Old Style" w:hAnsi="Bookman Old Style" w:cs="Times New Roman"/>
+          <w:sz w:val="24"/>
+          <w:szCs w:val="24"/>
+        </w:rPr>
+      </w:pPr>
+    </w:p>
+    <w:p>
+      <w:pPr>
+        <w:spacing w:line="240" w:lineRule="auto"/>
+        <w:rPr>
+          <w:rFonts w:ascii="Bookman Old Style" w:hAnsi="Bookman Old Style" w:cs="Times New Roman"/>
+          <w:sz w:val="24"/>
+          <w:szCs w:val="24"/>
+        </w:rPr>
+      </w:pPr>
+    </w:p>
+    <w:p>
+      <w:pPr>
+        <w:spacing w:line="240" w:lineRule="auto"/>
+        <w:rPr>
+          <w:rFonts w:ascii="Bookman Old Style" w:hAnsi="Bookman Old Style" w:cs="Times New Roman"/>
+          <w:sz w:val="24"/>
+          <w:szCs w:val="24"/>
+        </w:rPr>
+      </w:pPr>
+      <w:bookmarkStart w:id="5" w:name="_GoBack"/>
+      <w:bookmarkEnd w:id="5"/>
+    </w:p>
+    <w:p>
+      <w:pPr>
+        <w:spacing w:line="240" w:lineRule="auto"/>
+        <w:rPr>
+          <w:rFonts w:ascii="Bookman Old Style" w:hAnsi="Bookman Old Style" w:cs="Times New Roman"/>
+          <w:sz w:val="24"/>
+          <w:szCs w:val="24"/>
+        </w:rPr>
+      </w:pPr>
+    </w:p>
+    <w:p>
+      <w:pPr>
+        <w:spacing w:line="240" w:lineRule="auto"/>
+        <w:rPr>
+          <w:rFonts w:ascii="Bookman Old Style" w:hAnsi="Bookman Old Style" w:cs="Times New Roman"/>
+          <w:sz w:val="24"/>
+          <w:szCs w:val="24"/>
+        </w:rPr>
+      </w:pPr>
+    </w:p>
+    <w:p>
+      <w:pPr>
+        <w:spacing w:line="240" w:lineRule="auto"/>
+        <w:rPr>
+          <w:rFonts w:ascii="Bookman Old Style" w:hAnsi="Bookman Old Style" w:cs="Times New Roman"/>
+          <w:sz w:val="24"/>
+          <w:szCs w:val="24"/>
+        </w:rPr>
+      </w:pPr>
+    </w:p>
+    <w:p>
+      <w:pPr>
+        <w:spacing w:line="240" w:lineRule="auto"/>
+        <w:rPr>
+          <w:rFonts w:ascii="Bookman Old Style" w:hAnsi="Bookman Old Style" w:cs="Times New Roman"/>
+          <w:sz w:val="24"/>
+          <w:szCs w:val="24"/>
+        </w:rPr>
+      </w:pPr>
+    </w:p>
+    <w:p>
+      <w:pPr>
+        <w:spacing w:line="240" w:lineRule="auto"/>
+        <w:rPr>
+          <w:rFonts w:ascii="Bookman Old Style" w:hAnsi="Bookman Old Style" w:cs="Times New Roman"/>
+          <w:sz w:val="24"/>
+          <w:szCs w:val="24"/>
+        </w:rPr>
+      </w:pPr>
+    </w:p>
+    <w:p>
+      <w:pPr>
+        <w:spacing w:line="240" w:lineRule="auto"/>
+        <w:rPr>
+          <w:rFonts w:ascii="Bookman Old Style" w:hAnsi="Bookman Old Style" w:cs="Times New Roman"/>
+          <w:sz w:val="24"/>
+          <w:szCs w:val="24"/>
+        </w:rPr>
+      </w:pPr>
+    </w:p>
+    <w:p>
+      <w:pPr>
+        <w:spacing w:line="240" w:lineRule="auto"/>
+        <w:rPr>
+          <w:rFonts w:ascii="Bookman Old Style" w:hAnsi="Bookman Old Style" w:cs="Times New Roman"/>
+          <w:sz w:val="24"/>
+          <w:szCs w:val="24"/>
+        </w:rPr>
+      </w:pPr>
+    </w:p>
+    <w:p>
+      <w:pPr>
+        <w:spacing w:line="240" w:lineRule="auto"/>
+        <w:rPr>
+          <w:rFonts w:ascii="Bookman Old Style" w:hAnsi="Bookman Old Style" w:cs="Times New Roman"/>
+          <w:sz w:val="24"/>
+          <w:szCs w:val="24"/>
+        </w:rPr>
+      </w:pPr>
+    </w:p>
+    <w:p>
+      <w:pPr>
+        <w:spacing w:line="240" w:lineRule="auto"/>
+        <w:rPr>
+          <w:rFonts w:ascii="Bookman Old Style" w:hAnsi="Bookman Old Style" w:cs="Times New Roman"/>
+          <w:sz w:val="24"/>
+          <w:szCs w:val="24"/>
+        </w:rPr>
+      </w:pPr>
+    </w:p>
+    <w:p>
+      <w:pPr>
+        <w:spacing w:line="240" w:lineRule="auto"/>
+        <w:rPr>
+          <w:rFonts w:ascii="Bookman Old Style" w:hAnsi="Bookman Old Style" w:cs="Times New Roman"/>
+          <w:sz w:val="24"/>
+          <w:szCs w:val="24"/>
+        </w:rPr>
+      </w:pPr>
+    </w:p>
+    <w:p>
+      <w:pPr>
+        <w:spacing w:line="240" w:lineRule="auto"/>
+        <w:rPr>
+          <w:rFonts w:ascii="Bookman Old Style" w:hAnsi="Bookman Old Style" w:cs="Times New Roman"/>
+          <w:sz w:val="24"/>
+          <w:szCs w:val="24"/>
+        </w:rPr>
+      </w:pPr>
+    </w:p>
+    <w:p>
+      <w:pPr>
+        <w:spacing w:line="240" w:lineRule="auto"/>
+        <w:rPr>
+          <w:rFonts w:ascii="Bookman Old Style" w:hAnsi="Bookman Old Style" w:cs="Times New Roman"/>
+          <w:sz w:val="24"/>
+          <w:szCs w:val="24"/>
+        </w:rPr>
+      </w:pPr>
+    </w:p>
+    <w:p>
+      <w:pPr>
+        <w:spacing w:line="240" w:lineRule="auto"/>
+        <w:rPr>
+          <w:rFonts w:ascii="Bookman Old Style" w:hAnsi="Bookman Old Style" w:cs="Times New Roman"/>
+          <w:sz w:val="24"/>
+          <w:szCs w:val="24"/>
+        </w:rPr>
+      </w:pPr>
+    </w:p>
+    <w:p>
+      <w:pPr>
+        <w:spacing w:line="240" w:lineRule="auto"/>
+        <w:rPr>
+          <w:rFonts w:ascii="Bookman Old Style" w:hAnsi="Bookman Old Style" w:cs="Times New Roman"/>
+          <w:sz w:val="24"/>
+          <w:szCs w:val="24"/>
+        </w:rPr>
+      </w:pPr>
+    </w:p>
+    <w:p>
+      <w:pPr>
+        <w:spacing w:line="240" w:lineRule="auto"/>
+        <w:rPr>
+          <w:rFonts w:ascii="Bookman Old Style" w:hAnsi="Bookman Old Style" w:cs="Times New Roman"/>
+          <w:sz w:val="24"/>
+          <w:szCs w:val="24"/>
+        </w:rPr>
+      </w:pPr>
+    </w:p>
+    <w:p>
+      <w:pPr>
+        <w:spacing w:line="240" w:lineRule="auto"/>
+        <w:rPr>
+          <w:rFonts w:ascii="Bookman Old Style" w:hAnsi="Bookman Old Style" w:cs="Times New Roman"/>
+          <w:sz w:val="24"/>
+          <w:szCs w:val="24"/>
+        </w:rPr>
+      </w:pPr>
+    </w:p>
+    <w:p>
+      <w:pPr>
+        <w:spacing w:line="240" w:lineRule="auto"/>
+        <w:rPr>
+          <w:rFonts w:ascii="Bookman Old Style" w:hAnsi="Bookman Old Style" w:cs="Times New Roman"/>
+          <w:sz w:val="24"/>
+          <w:szCs w:val="24"/>
+        </w:rPr>
+      </w:pPr>
+    </w:p>
+    <w:p>
+      <w:pPr>
+        <w:spacing w:line="240" w:lineRule="auto"/>
+        <w:rPr>
+          <w:rFonts w:ascii="Bookman Old Style" w:hAnsi="Bookman Old Style" w:cs="Times New Roman"/>
+          <w:sz w:val="24"/>
+          <w:szCs w:val="24"/>
+        </w:rPr>
+      </w:pPr>
+    </w:p>
+    <w:p>
+      <w:pPr>
+        <w:spacing w:line="240" w:lineRule="auto"/>
+        <w:rPr>
+          <w:rFonts w:ascii="Bookman Old Style" w:hAnsi="Bookman Old Style" w:cs="Times New Roman"/>
+          <w:sz w:val="24"/>
+          <w:szCs w:val="24"/>
+        </w:rPr>
+      </w:pPr>
+    </w:p>
+    <w:p>
+      <w:pPr>
+        <w:spacing w:line="240" w:lineRule="auto"/>
+        <w:rPr>
+          <w:rFonts w:ascii="Bookman Old Style" w:hAnsi="Bookman Old Style" w:cs="Times New Roman"/>
+          <w:sz w:val="24"/>
+          <w:szCs w:val="24"/>
+        </w:rPr>
+      </w:pPr>
+    </w:p>
+    <w:p>
+      <w:pPr>
+        <w:spacing w:line="240" w:lineRule="auto"/>
+        <w:rPr>
+          <w:rFonts w:ascii="Bookman Old Style" w:hAnsi="Bookman Old Style" w:cs="Times New Roman"/>
+          <w:sz w:val="24"/>
+          <w:szCs w:val="24"/>
+        </w:rPr>
+      </w:pPr>
+    </w:p>
+    <w:p>
+      <w:pPr>
+        <w:spacing w:line="240" w:lineRule="auto"/>
+        <w:rPr>
+          <w:rFonts w:ascii="Bookman Old Style" w:hAnsi="Bookman Old Style" w:cs="Times New Roman"/>
+          <w:sz w:val="24"/>
+          <w:szCs w:val="24"/>
+        </w:rPr>
+      </w:pPr>
     </w:p>
     <w:p>
       <w:pPr>
@@ -3021,7 +5395,6 @@
           <w:szCs w:val="24"/>
         </w:rPr>
       </w:pPr>
-      <w:bookmarkStart w:id="5" w:name="_GoBack"/>
       <w:r>
         <w:rPr>
           <w:rFonts w:ascii="Bookman Old Style" w:hAnsi="Bookman Old Style" w:cs="Times New Roman"/>
@@ -3072,7 +5445,959 @@
           </wp:inline>
         </w:drawing>
       </w:r>
-      <w:bookmarkEnd w:id="5"/>
+    </w:p>
+    <w:p>
+      <w:pPr>
+        <w:rPr>
+          <w:rFonts w:ascii="Bookman Old Style" w:hAnsi="Bookman Old Style" w:cs="Times New Roman"/>
+          <w:sz w:val="24"/>
+          <w:szCs w:val="24"/>
+        </w:rPr>
+      </w:pPr>
+    </w:p>
+    <w:p>
+      <w:pPr>
+        <w:rPr>
+          <w:rFonts w:ascii="Bookman Old Style" w:hAnsi="Bookman Old Style" w:cs="Times New Roman"/>
+          <w:sz w:val="24"/>
+          <w:szCs w:val="24"/>
+        </w:rPr>
+      </w:pPr>
+    </w:p>
+    <w:p>
+      <w:pPr>
+        <w:rPr>
+          <w:rFonts w:ascii="Bookman Old Style" w:hAnsi="Bookman Old Style" w:cs="Times New Roman"/>
+          <w:sz w:val="24"/>
+          <w:szCs w:val="24"/>
+        </w:rPr>
+      </w:pPr>
+    </w:p>
+    <w:p>
+      <w:pPr>
+        <w:rPr>
+          <w:rFonts w:ascii="Bookman Old Style" w:hAnsi="Bookman Old Style" w:cs="Times New Roman"/>
+          <w:sz w:val="24"/>
+          <w:szCs w:val="24"/>
+        </w:rPr>
+      </w:pPr>
+    </w:p>
+    <w:p>
+      <w:pPr>
+        <w:rPr>
+          <w:rFonts w:ascii="Bookman Old Style" w:hAnsi="Bookman Old Style" w:cs="Times New Roman"/>
+          <w:sz w:val="24"/>
+          <w:szCs w:val="24"/>
+        </w:rPr>
+      </w:pPr>
+    </w:p>
+    <w:p>
+      <w:pPr>
+        <w:tabs>
+          <w:tab w:val="left" w:pos="5112"/>
+        </w:tabs>
+        <w:rPr>
+          <w:rFonts w:ascii="Bookman Old Style" w:hAnsi="Bookman Old Style" w:cs="Times New Roman"/>
+          <w:sz w:val="24"/>
+          <w:szCs w:val="24"/>
+        </w:rPr>
+      </w:pPr>
+      <w:r>
+        <w:rPr>
+          <w:rFonts w:ascii="Bookman Old Style" w:hAnsi="Bookman Old Style" w:cs="Times New Roman"/>
+          <w:sz w:val="24"/>
+          <w:szCs w:val="24"/>
+        </w:rPr>
+        <w:tab/>
+      </w:r>
+    </w:p>
+    <w:p>
+      <w:pPr>
+        <w:spacing w:line="240" w:lineRule="auto"/>
+        <w:jc w:val="center"/>
+        <w:rPr>
+          <w:rFonts w:ascii="Bookman Old Style" w:hAnsi="Bookman Old Style" w:cs="Times New Roman"/>
+          <w:b/>
+          <w:sz w:val="24"/>
+          <w:szCs w:val="24"/>
+          <w:u w:val="single"/>
+        </w:rPr>
+      </w:pPr>
+      <w:r>
+        <w:rPr>
+          <w:rFonts w:ascii="Bookman Old Style" w:hAnsi="Bookman Old Style" w:cs="Times New Roman"/>
+          <w:b/>
+          <w:sz w:val="24"/>
+          <w:szCs w:val="24"/>
+          <w:u w:val="single"/>
+        </w:rPr>
+        <w:lastRenderedPageBreak/>
+        <w:t>Time management Plan:</w:t>
+      </w:r>
+    </w:p>
+    <w:p>
+      <w:pPr>
+        <w:spacing w:line="240" w:lineRule="auto"/>
+        <w:rPr>
+          <w:rFonts w:ascii="Bookman Old Style" w:hAnsi="Bookman Old Style" w:cs="Times New Roman"/>
+          <w:sz w:val="24"/>
+          <w:szCs w:val="24"/>
+        </w:rPr>
+      </w:pPr>
+      <w:r>
+        <w:rPr>
+          <w:rFonts w:ascii="Bookman Old Style" w:hAnsi="Bookman Old Style" w:cs="Times New Roman"/>
+          <w:sz w:val="24"/>
+          <w:szCs w:val="24"/>
+        </w:rPr>
+        <w:tab/>
+        <w:t>The time management is how we plan to complete the project through mile stones.  Each milestone has been reach to the most recent.  More will be completed and also updated according to our progress as a team.</w:t>
+      </w:r>
+    </w:p>
+    <w:tbl>
+      <w:tblPr>
+        <w:tblStyle w:val="PlainTable1"/>
+        <w:tblW w:w="0" w:type="auto"/>
+        <w:tblLook w:val="04A0" w:firstRow="1" w:lastRow="0" w:firstColumn="1" w:lastColumn="0" w:noHBand="0" w:noVBand="1"/>
+      </w:tblPr>
+      <w:tblGrid>
+        <w:gridCol w:w="2959"/>
+        <w:gridCol w:w="2827"/>
+        <w:gridCol w:w="2844"/>
+      </w:tblGrid>
+      <w:tr>
+        <w:trPr>
+          <w:cnfStyle w:val="100000000000" w:firstRow="1" w:lastRow="0" w:firstColumn="0" w:lastColumn="0" w:oddVBand="0" w:evenVBand="0" w:oddHBand="0" w:evenHBand="0" w:firstRowFirstColumn="0" w:firstRowLastColumn="0" w:lastRowFirstColumn="0" w:lastRowLastColumn="0"/>
+        </w:trPr>
+        <w:tc>
+          <w:tcPr>
+            <w:cnfStyle w:val="001000000000" w:firstRow="0" w:lastRow="0" w:firstColumn="1" w:lastColumn="0" w:oddVBand="0" w:evenVBand="0" w:oddHBand="0" w:evenHBand="0" w:firstRowFirstColumn="0" w:firstRowLastColumn="0" w:lastRowFirstColumn="0" w:lastRowLastColumn="0"/>
+            <w:tcW w:w="3116" w:type="dxa"/>
+          </w:tcPr>
+          <w:p>
+            <w:pPr>
+              <w:spacing w:before="120" w:after="200"/>
+              <w:rPr>
+                <w:rFonts w:ascii="Bookman Old Style" w:hAnsi="Bookman Old Style" w:cs="Times New Roman"/>
+                <w:sz w:val="24"/>
+                <w:szCs w:val="24"/>
+              </w:rPr>
+            </w:pPr>
+            <w:r>
+              <w:rPr>
+                <w:rFonts w:ascii="Bookman Old Style" w:hAnsi="Bookman Old Style" w:cs="Times New Roman"/>
+                <w:sz w:val="24"/>
+                <w:szCs w:val="24"/>
+              </w:rPr>
+              <w:t>Task</w:t>
+            </w:r>
+          </w:p>
+        </w:tc>
+        <w:tc>
+          <w:tcPr>
+            <w:tcW w:w="3117" w:type="dxa"/>
+          </w:tcPr>
+          <w:p>
+            <w:pPr>
+              <w:spacing w:before="120" w:after="200"/>
+              <w:cnfStyle w:val="100000000000" w:firstRow="1" w:lastRow="0" w:firstColumn="0" w:lastColumn="0" w:oddVBand="0" w:evenVBand="0" w:oddHBand="0" w:evenHBand="0" w:firstRowFirstColumn="0" w:firstRowLastColumn="0" w:lastRowFirstColumn="0" w:lastRowLastColumn="0"/>
+              <w:rPr>
+                <w:rFonts w:ascii="Bookman Old Style" w:hAnsi="Bookman Old Style" w:cs="Times New Roman"/>
+                <w:sz w:val="24"/>
+                <w:szCs w:val="24"/>
+              </w:rPr>
+            </w:pPr>
+            <w:r>
+              <w:rPr>
+                <w:rFonts w:ascii="Bookman Old Style" w:hAnsi="Bookman Old Style" w:cs="Times New Roman"/>
+                <w:sz w:val="24"/>
+                <w:szCs w:val="24"/>
+              </w:rPr>
+              <w:t>Status</w:t>
+            </w:r>
+          </w:p>
+        </w:tc>
+        <w:tc>
+          <w:tcPr>
+            <w:tcW w:w="3117" w:type="dxa"/>
+          </w:tcPr>
+          <w:p>
+            <w:pPr>
+              <w:spacing w:before="120" w:after="200"/>
+              <w:cnfStyle w:val="100000000000" w:firstRow="1" w:lastRow="0" w:firstColumn="0" w:lastColumn="0" w:oddVBand="0" w:evenVBand="0" w:oddHBand="0" w:evenHBand="0" w:firstRowFirstColumn="0" w:firstRowLastColumn="0" w:lastRowFirstColumn="0" w:lastRowLastColumn="0"/>
+              <w:rPr>
+                <w:rFonts w:ascii="Bookman Old Style" w:hAnsi="Bookman Old Style" w:cs="Times New Roman"/>
+                <w:sz w:val="24"/>
+                <w:szCs w:val="24"/>
+              </w:rPr>
+            </w:pPr>
+            <w:r>
+              <w:rPr>
+                <w:rFonts w:ascii="Bookman Old Style" w:hAnsi="Bookman Old Style" w:cs="Times New Roman"/>
+                <w:sz w:val="24"/>
+                <w:szCs w:val="24"/>
+              </w:rPr>
+              <w:t>Comments</w:t>
+            </w:r>
+          </w:p>
+        </w:tc>
+      </w:tr>
+      <w:tr>
+        <w:trPr>
+          <w:cnfStyle w:val="000000100000" w:firstRow="0" w:lastRow="0" w:firstColumn="0" w:lastColumn="0" w:oddVBand="0" w:evenVBand="0" w:oddHBand="1" w:evenHBand="0" w:firstRowFirstColumn="0" w:firstRowLastColumn="0" w:lastRowFirstColumn="0" w:lastRowLastColumn="0"/>
+        </w:trPr>
+        <w:tc>
+          <w:tcPr>
+            <w:cnfStyle w:val="001000000000" w:firstRow="0" w:lastRow="0" w:firstColumn="1" w:lastColumn="0" w:oddVBand="0" w:evenVBand="0" w:oddHBand="0" w:evenHBand="0" w:firstRowFirstColumn="0" w:firstRowLastColumn="0" w:lastRowFirstColumn="0" w:lastRowLastColumn="0"/>
+            <w:tcW w:w="3116" w:type="dxa"/>
+          </w:tcPr>
+          <w:p>
+            <w:pPr>
+              <w:spacing w:before="120" w:after="200"/>
+              <w:rPr>
+                <w:rFonts w:ascii="Bookman Old Style" w:hAnsi="Bookman Old Style" w:cs="Times New Roman"/>
+                <w:sz w:val="24"/>
+                <w:szCs w:val="24"/>
+              </w:rPr>
+            </w:pPr>
+            <w:r>
+              <w:rPr>
+                <w:rFonts w:ascii="Bookman Old Style" w:hAnsi="Bookman Old Style" w:cs="Times New Roman"/>
+                <w:sz w:val="24"/>
+                <w:szCs w:val="24"/>
+              </w:rPr>
+              <w:t>Basic requirement of the database</w:t>
+            </w:r>
+          </w:p>
+        </w:tc>
+        <w:tc>
+          <w:tcPr>
+            <w:tcW w:w="3117" w:type="dxa"/>
+          </w:tcPr>
+          <w:p>
+            <w:pPr>
+              <w:spacing w:before="120" w:after="200"/>
+              <w:cnfStyle w:val="000000100000" w:firstRow="0" w:lastRow="0" w:firstColumn="0" w:lastColumn="0" w:oddVBand="0" w:evenVBand="0" w:oddHBand="1" w:evenHBand="0" w:firstRowFirstColumn="0" w:firstRowLastColumn="0" w:lastRowFirstColumn="0" w:lastRowLastColumn="0"/>
+              <w:rPr>
+                <w:rFonts w:ascii="Bookman Old Style" w:hAnsi="Bookman Old Style" w:cs="Times New Roman"/>
+                <w:sz w:val="24"/>
+                <w:szCs w:val="24"/>
+              </w:rPr>
+            </w:pPr>
+            <w:r>
+              <w:rPr>
+                <w:rFonts w:ascii="Bookman Old Style" w:hAnsi="Bookman Old Style" w:cs="Times New Roman"/>
+                <w:sz w:val="24"/>
+                <w:szCs w:val="24"/>
+              </w:rPr>
+              <w:t>Completed on January 21st, 2016</w:t>
+            </w:r>
+          </w:p>
+        </w:tc>
+        <w:tc>
+          <w:tcPr>
+            <w:tcW w:w="3117" w:type="dxa"/>
+          </w:tcPr>
+          <w:p>
+            <w:pPr>
+              <w:spacing w:before="120" w:after="200"/>
+              <w:cnfStyle w:val="000000100000" w:firstRow="0" w:lastRow="0" w:firstColumn="0" w:lastColumn="0" w:oddVBand="0" w:evenVBand="0" w:oddHBand="1" w:evenHBand="0" w:firstRowFirstColumn="0" w:firstRowLastColumn="0" w:lastRowFirstColumn="0" w:lastRowLastColumn="0"/>
+              <w:rPr>
+                <w:rFonts w:ascii="Bookman Old Style" w:hAnsi="Bookman Old Style" w:cs="Times New Roman"/>
+                <w:sz w:val="24"/>
+                <w:szCs w:val="24"/>
+              </w:rPr>
+            </w:pPr>
+            <w:r>
+              <w:rPr>
+                <w:rFonts w:ascii="Bookman Old Style" w:hAnsi="Bookman Old Style" w:cs="Times New Roman"/>
+                <w:sz w:val="24"/>
+                <w:szCs w:val="24"/>
+              </w:rPr>
+              <w:t>Completed by both team member Ibra and Jason</w:t>
+            </w:r>
+          </w:p>
+        </w:tc>
+      </w:tr>
+      <w:tr>
+        <w:tc>
+          <w:tcPr>
+            <w:cnfStyle w:val="001000000000" w:firstRow="0" w:lastRow="0" w:firstColumn="1" w:lastColumn="0" w:oddVBand="0" w:evenVBand="0" w:oddHBand="0" w:evenHBand="0" w:firstRowFirstColumn="0" w:firstRowLastColumn="0" w:lastRowFirstColumn="0" w:lastRowLastColumn="0"/>
+            <w:tcW w:w="3116" w:type="dxa"/>
+          </w:tcPr>
+          <w:p>
+            <w:pPr>
+              <w:spacing w:before="120" w:after="200"/>
+              <w:rPr>
+                <w:rFonts w:ascii="Bookman Old Style" w:hAnsi="Bookman Old Style" w:cs="Times New Roman"/>
+                <w:sz w:val="24"/>
+                <w:szCs w:val="24"/>
+              </w:rPr>
+            </w:pPr>
+            <w:r>
+              <w:rPr>
+                <w:rFonts w:ascii="Bookman Old Style" w:hAnsi="Bookman Old Style" w:cs="Times New Roman"/>
+                <w:sz w:val="24"/>
+                <w:szCs w:val="24"/>
+              </w:rPr>
+              <w:t>Basic diagram for users</w:t>
+            </w:r>
+          </w:p>
+        </w:tc>
+        <w:tc>
+          <w:tcPr>
+            <w:tcW w:w="3117" w:type="dxa"/>
+          </w:tcPr>
+          <w:p>
+            <w:pPr>
+              <w:spacing w:before="120" w:after="200"/>
+              <w:cnfStyle w:val="000000000000" w:firstRow="0" w:lastRow="0" w:firstColumn="0" w:lastColumn="0" w:oddVBand="0" w:evenVBand="0" w:oddHBand="0" w:evenHBand="0" w:firstRowFirstColumn="0" w:firstRowLastColumn="0" w:lastRowFirstColumn="0" w:lastRowLastColumn="0"/>
+              <w:rPr>
+                <w:rFonts w:ascii="Bookman Old Style" w:hAnsi="Bookman Old Style" w:cs="Times New Roman"/>
+                <w:sz w:val="24"/>
+                <w:szCs w:val="24"/>
+              </w:rPr>
+            </w:pPr>
+            <w:r>
+              <w:rPr>
+                <w:rFonts w:ascii="Bookman Old Style" w:hAnsi="Bookman Old Style" w:cs="Times New Roman"/>
+                <w:sz w:val="24"/>
+                <w:szCs w:val="24"/>
+              </w:rPr>
+              <w:t>Completed on January 21st, 2016</w:t>
+            </w:r>
+          </w:p>
+        </w:tc>
+        <w:tc>
+          <w:tcPr>
+            <w:tcW w:w="3117" w:type="dxa"/>
+          </w:tcPr>
+          <w:p>
+            <w:pPr>
+              <w:spacing w:before="120" w:after="200"/>
+              <w:cnfStyle w:val="000000000000" w:firstRow="0" w:lastRow="0" w:firstColumn="0" w:lastColumn="0" w:oddVBand="0" w:evenVBand="0" w:oddHBand="0" w:evenHBand="0" w:firstRowFirstColumn="0" w:firstRowLastColumn="0" w:lastRowFirstColumn="0" w:lastRowLastColumn="0"/>
+              <w:rPr>
+                <w:rFonts w:ascii="Bookman Old Style" w:hAnsi="Bookman Old Style" w:cs="Times New Roman"/>
+                <w:sz w:val="24"/>
+                <w:szCs w:val="24"/>
+              </w:rPr>
+            </w:pPr>
+            <w:r>
+              <w:rPr>
+                <w:rFonts w:ascii="Bookman Old Style" w:hAnsi="Bookman Old Style" w:cs="Times New Roman"/>
+                <w:sz w:val="24"/>
+                <w:szCs w:val="24"/>
+              </w:rPr>
+              <w:t xml:space="preserve">Completed by Jason and reviewed by Ibra </w:t>
+            </w:r>
+          </w:p>
+        </w:tc>
+      </w:tr>
+      <w:tr>
+        <w:trPr>
+          <w:cnfStyle w:val="000000100000" w:firstRow="0" w:lastRow="0" w:firstColumn="0" w:lastColumn="0" w:oddVBand="0" w:evenVBand="0" w:oddHBand="1" w:evenHBand="0" w:firstRowFirstColumn="0" w:firstRowLastColumn="0" w:lastRowFirstColumn="0" w:lastRowLastColumn="0"/>
+        </w:trPr>
+        <w:tc>
+          <w:tcPr>
+            <w:cnfStyle w:val="001000000000" w:firstRow="0" w:lastRow="0" w:firstColumn="1" w:lastColumn="0" w:oddVBand="0" w:evenVBand="0" w:oddHBand="0" w:evenHBand="0" w:firstRowFirstColumn="0" w:firstRowLastColumn="0" w:lastRowFirstColumn="0" w:lastRowLastColumn="0"/>
+            <w:tcW w:w="3116" w:type="dxa"/>
+          </w:tcPr>
+          <w:p>
+            <w:pPr>
+              <w:spacing w:before="120" w:after="200"/>
+              <w:rPr>
+                <w:rFonts w:ascii="Bookman Old Style" w:hAnsi="Bookman Old Style" w:cs="Times New Roman"/>
+                <w:sz w:val="24"/>
+                <w:szCs w:val="24"/>
+              </w:rPr>
+            </w:pPr>
+            <w:r>
+              <w:rPr>
+                <w:rFonts w:ascii="Bookman Old Style" w:hAnsi="Bookman Old Style" w:cs="Times New Roman"/>
+                <w:sz w:val="24"/>
+                <w:szCs w:val="24"/>
+              </w:rPr>
+              <w:t>List of possible use cases</w:t>
+            </w:r>
+          </w:p>
+        </w:tc>
+        <w:tc>
+          <w:tcPr>
+            <w:tcW w:w="3117" w:type="dxa"/>
+          </w:tcPr>
+          <w:p>
+            <w:pPr>
+              <w:spacing w:before="120" w:after="200"/>
+              <w:cnfStyle w:val="000000100000" w:firstRow="0" w:lastRow="0" w:firstColumn="0" w:lastColumn="0" w:oddVBand="0" w:evenVBand="0" w:oddHBand="1" w:evenHBand="0" w:firstRowFirstColumn="0" w:firstRowLastColumn="0" w:lastRowFirstColumn="0" w:lastRowLastColumn="0"/>
+              <w:rPr>
+                <w:rFonts w:ascii="Bookman Old Style" w:hAnsi="Bookman Old Style" w:cs="Times New Roman"/>
+                <w:sz w:val="24"/>
+                <w:szCs w:val="24"/>
+              </w:rPr>
+            </w:pPr>
+            <w:r>
+              <w:rPr>
+                <w:rFonts w:ascii="Bookman Old Style" w:hAnsi="Bookman Old Style" w:cs="Times New Roman"/>
+                <w:sz w:val="24"/>
+                <w:szCs w:val="24"/>
+              </w:rPr>
+              <w:t>Completed on March 3rd, 2016</w:t>
+            </w:r>
+          </w:p>
+        </w:tc>
+        <w:tc>
+          <w:tcPr>
+            <w:tcW w:w="3117" w:type="dxa"/>
+          </w:tcPr>
+          <w:p>
+            <w:pPr>
+              <w:spacing w:before="120" w:after="200"/>
+              <w:cnfStyle w:val="000000100000" w:firstRow="0" w:lastRow="0" w:firstColumn="0" w:lastColumn="0" w:oddVBand="0" w:evenVBand="0" w:oddHBand="1" w:evenHBand="0" w:firstRowFirstColumn="0" w:firstRowLastColumn="0" w:lastRowFirstColumn="0" w:lastRowLastColumn="0"/>
+              <w:rPr>
+                <w:rFonts w:ascii="Bookman Old Style" w:hAnsi="Bookman Old Style" w:cs="Times New Roman"/>
+                <w:sz w:val="24"/>
+                <w:szCs w:val="24"/>
+              </w:rPr>
+            </w:pPr>
+            <w:r>
+              <w:rPr>
+                <w:rFonts w:ascii="Bookman Old Style" w:hAnsi="Bookman Old Style" w:cs="Times New Roman"/>
+                <w:sz w:val="24"/>
+                <w:szCs w:val="24"/>
+              </w:rPr>
+              <w:t>Completed by Ibra Cisse</w:t>
+            </w:r>
+          </w:p>
+          <w:p>
+            <w:pPr>
+              <w:spacing w:before="120" w:after="200"/>
+              <w:cnfStyle w:val="000000100000" w:firstRow="0" w:lastRow="0" w:firstColumn="0" w:lastColumn="0" w:oddVBand="0" w:evenVBand="0" w:oddHBand="1" w:evenHBand="0" w:firstRowFirstColumn="0" w:firstRowLastColumn="0" w:lastRowFirstColumn="0" w:lastRowLastColumn="0"/>
+              <w:rPr>
+                <w:rFonts w:ascii="Bookman Old Style" w:hAnsi="Bookman Old Style" w:cs="Times New Roman"/>
+                <w:sz w:val="24"/>
+                <w:szCs w:val="24"/>
+              </w:rPr>
+            </w:pPr>
+            <w:r>
+              <w:rPr>
+                <w:rFonts w:ascii="Bookman Old Style" w:hAnsi="Bookman Old Style" w:cs="Times New Roman"/>
+                <w:sz w:val="24"/>
+                <w:szCs w:val="24"/>
+              </w:rPr>
+              <w:t>Review by Jason</w:t>
+            </w:r>
+          </w:p>
+        </w:tc>
+      </w:tr>
+      <w:tr>
+        <w:tc>
+          <w:tcPr>
+            <w:cnfStyle w:val="001000000000" w:firstRow="0" w:lastRow="0" w:firstColumn="1" w:lastColumn="0" w:oddVBand="0" w:evenVBand="0" w:oddHBand="0" w:evenHBand="0" w:firstRowFirstColumn="0" w:firstRowLastColumn="0" w:lastRowFirstColumn="0" w:lastRowLastColumn="0"/>
+            <w:tcW w:w="3116" w:type="dxa"/>
+          </w:tcPr>
+          <w:p>
+            <w:pPr>
+              <w:spacing w:before="120" w:after="200"/>
+              <w:rPr>
+                <w:rFonts w:ascii="Bookman Old Style" w:hAnsi="Bookman Old Style" w:cs="Times New Roman"/>
+                <w:sz w:val="24"/>
+                <w:szCs w:val="24"/>
+              </w:rPr>
+            </w:pPr>
+            <w:r>
+              <w:rPr>
+                <w:rFonts w:ascii="Bookman Old Style" w:hAnsi="Bookman Old Style" w:cs="Times New Roman"/>
+                <w:sz w:val="24"/>
+                <w:szCs w:val="24"/>
+              </w:rPr>
+              <w:t>E/R design of each functionality of the database</w:t>
+            </w:r>
+          </w:p>
+        </w:tc>
+        <w:tc>
+          <w:tcPr>
+            <w:tcW w:w="3117" w:type="dxa"/>
+          </w:tcPr>
+          <w:p>
+            <w:pPr>
+              <w:spacing w:before="120" w:after="200"/>
+              <w:cnfStyle w:val="000000000000" w:firstRow="0" w:lastRow="0" w:firstColumn="0" w:lastColumn="0" w:oddVBand="0" w:evenVBand="0" w:oddHBand="0" w:evenHBand="0" w:firstRowFirstColumn="0" w:firstRowLastColumn="0" w:lastRowFirstColumn="0" w:lastRowLastColumn="0"/>
+              <w:rPr>
+                <w:rFonts w:ascii="Bookman Old Style" w:hAnsi="Bookman Old Style" w:cs="Times New Roman"/>
+                <w:sz w:val="24"/>
+                <w:szCs w:val="24"/>
+              </w:rPr>
+            </w:pPr>
+            <w:r>
+              <w:rPr>
+                <w:rFonts w:ascii="Bookman Old Style" w:hAnsi="Bookman Old Style" w:cs="Times New Roman"/>
+                <w:sz w:val="24"/>
+                <w:szCs w:val="24"/>
+              </w:rPr>
+              <w:t>Completed on March 17th, 2016</w:t>
+            </w:r>
+          </w:p>
+        </w:tc>
+        <w:tc>
+          <w:tcPr>
+            <w:tcW w:w="3117" w:type="dxa"/>
+          </w:tcPr>
+          <w:p>
+            <w:pPr>
+              <w:spacing w:before="120" w:after="200"/>
+              <w:cnfStyle w:val="000000000000" w:firstRow="0" w:lastRow="0" w:firstColumn="0" w:lastColumn="0" w:oddVBand="0" w:evenVBand="0" w:oddHBand="0" w:evenHBand="0" w:firstRowFirstColumn="0" w:firstRowLastColumn="0" w:lastRowFirstColumn="0" w:lastRowLastColumn="0"/>
+              <w:rPr>
+                <w:rFonts w:ascii="Bookman Old Style" w:hAnsi="Bookman Old Style" w:cs="Times New Roman"/>
+                <w:sz w:val="24"/>
+                <w:szCs w:val="24"/>
+              </w:rPr>
+            </w:pPr>
+            <w:r>
+              <w:rPr>
+                <w:rFonts w:ascii="Bookman Old Style" w:hAnsi="Bookman Old Style" w:cs="Times New Roman"/>
+                <w:sz w:val="24"/>
+                <w:szCs w:val="24"/>
+              </w:rPr>
+              <w:t>Completed by Jason</w:t>
+            </w:r>
+          </w:p>
+          <w:p>
+            <w:pPr>
+              <w:spacing w:before="120" w:after="200"/>
+              <w:cnfStyle w:val="000000000000" w:firstRow="0" w:lastRow="0" w:firstColumn="0" w:lastColumn="0" w:oddVBand="0" w:evenVBand="0" w:oddHBand="0" w:evenHBand="0" w:firstRowFirstColumn="0" w:firstRowLastColumn="0" w:lastRowFirstColumn="0" w:lastRowLastColumn="0"/>
+              <w:rPr>
+                <w:rFonts w:ascii="Bookman Old Style" w:hAnsi="Bookman Old Style" w:cs="Times New Roman"/>
+                <w:sz w:val="24"/>
+                <w:szCs w:val="24"/>
+              </w:rPr>
+            </w:pPr>
+            <w:r>
+              <w:rPr>
+                <w:rFonts w:ascii="Bookman Old Style" w:hAnsi="Bookman Old Style" w:cs="Times New Roman"/>
+                <w:sz w:val="24"/>
+                <w:szCs w:val="24"/>
+              </w:rPr>
+              <w:t>Review by Ibra Cisse</w:t>
+            </w:r>
+          </w:p>
+        </w:tc>
+      </w:tr>
+      <w:tr>
+        <w:trPr>
+          <w:cnfStyle w:val="000000100000" w:firstRow="0" w:lastRow="0" w:firstColumn="0" w:lastColumn="0" w:oddVBand="0" w:evenVBand="0" w:oddHBand="1" w:evenHBand="0" w:firstRowFirstColumn="0" w:firstRowLastColumn="0" w:lastRowFirstColumn="0" w:lastRowLastColumn="0"/>
+        </w:trPr>
+        <w:tc>
+          <w:tcPr>
+            <w:cnfStyle w:val="001000000000" w:firstRow="0" w:lastRow="0" w:firstColumn="1" w:lastColumn="0" w:oddVBand="0" w:evenVBand="0" w:oddHBand="0" w:evenHBand="0" w:firstRowFirstColumn="0" w:firstRowLastColumn="0" w:lastRowFirstColumn="0" w:lastRowLastColumn="0"/>
+            <w:tcW w:w="3116" w:type="dxa"/>
+          </w:tcPr>
+          <w:p>
+            <w:pPr>
+              <w:spacing w:before="120" w:after="200"/>
+              <w:rPr>
+                <w:rFonts w:ascii="Bookman Old Style" w:hAnsi="Bookman Old Style" w:cs="Times New Roman"/>
+                <w:sz w:val="24"/>
+                <w:szCs w:val="24"/>
+              </w:rPr>
+            </w:pPr>
+            <w:r>
+              <w:rPr>
+                <w:rFonts w:ascii="Bookman Old Style" w:hAnsi="Bookman Old Style" w:cs="Times New Roman"/>
+                <w:sz w:val="24"/>
+                <w:szCs w:val="24"/>
+              </w:rPr>
+              <w:t xml:space="preserve">Database prototype </w:t>
+            </w:r>
+          </w:p>
+        </w:tc>
+        <w:tc>
+          <w:tcPr>
+            <w:tcW w:w="3117" w:type="dxa"/>
+          </w:tcPr>
+          <w:p>
+            <w:pPr>
+              <w:spacing w:before="120" w:after="200"/>
+              <w:cnfStyle w:val="000000100000" w:firstRow="0" w:lastRow="0" w:firstColumn="0" w:lastColumn="0" w:oddVBand="0" w:evenVBand="0" w:oddHBand="1" w:evenHBand="0" w:firstRowFirstColumn="0" w:firstRowLastColumn="0" w:lastRowFirstColumn="0" w:lastRowLastColumn="0"/>
+              <w:rPr>
+                <w:rFonts w:ascii="Bookman Old Style" w:hAnsi="Bookman Old Style" w:cs="Times New Roman"/>
+                <w:sz w:val="24"/>
+                <w:szCs w:val="24"/>
+              </w:rPr>
+            </w:pPr>
+            <w:r>
+              <w:rPr>
+                <w:rFonts w:ascii="Bookman Old Style" w:hAnsi="Bookman Old Style" w:cs="Times New Roman"/>
+                <w:sz w:val="24"/>
+                <w:szCs w:val="24"/>
+              </w:rPr>
+              <w:t>In progress</w:t>
+            </w:r>
+          </w:p>
+        </w:tc>
+        <w:tc>
+          <w:tcPr>
+            <w:tcW w:w="3117" w:type="dxa"/>
+          </w:tcPr>
+          <w:p>
+            <w:pPr>
+              <w:spacing w:before="120" w:after="200"/>
+              <w:cnfStyle w:val="000000100000" w:firstRow="0" w:lastRow="0" w:firstColumn="0" w:lastColumn="0" w:oddVBand="0" w:evenVBand="0" w:oddHBand="1" w:evenHBand="0" w:firstRowFirstColumn="0" w:firstRowLastColumn="0" w:lastRowFirstColumn="0" w:lastRowLastColumn="0"/>
+              <w:rPr>
+                <w:rFonts w:ascii="Bookman Old Style" w:hAnsi="Bookman Old Style" w:cs="Times New Roman"/>
+                <w:sz w:val="24"/>
+                <w:szCs w:val="24"/>
+              </w:rPr>
+            </w:pPr>
+            <w:r>
+              <w:rPr>
+                <w:rFonts w:ascii="Bookman Old Style" w:hAnsi="Bookman Old Style" w:cs="Times New Roman"/>
+                <w:sz w:val="24"/>
+                <w:szCs w:val="24"/>
+              </w:rPr>
+              <w:t>Expect it to finish April 7th, 2016</w:t>
+            </w:r>
+          </w:p>
+        </w:tc>
+      </w:tr>
+      <w:tr>
+        <w:tc>
+          <w:tcPr>
+            <w:cnfStyle w:val="001000000000" w:firstRow="0" w:lastRow="0" w:firstColumn="1" w:lastColumn="0" w:oddVBand="0" w:evenVBand="0" w:oddHBand="0" w:evenHBand="0" w:firstRowFirstColumn="0" w:firstRowLastColumn="0" w:lastRowFirstColumn="0" w:lastRowLastColumn="0"/>
+            <w:tcW w:w="3116" w:type="dxa"/>
+          </w:tcPr>
+          <w:p>
+            <w:pPr>
+              <w:spacing w:before="120" w:after="200"/>
+              <w:rPr>
+                <w:rFonts w:ascii="Bookman Old Style" w:hAnsi="Bookman Old Style" w:cs="Times New Roman"/>
+                <w:sz w:val="24"/>
+                <w:szCs w:val="24"/>
+              </w:rPr>
+            </w:pPr>
+            <w:r>
+              <w:rPr>
+                <w:rFonts w:ascii="Bookman Old Style" w:hAnsi="Bookman Old Style" w:cs="Times New Roman"/>
+                <w:sz w:val="24"/>
+                <w:szCs w:val="24"/>
+              </w:rPr>
+              <w:t>Prototype Test</w:t>
+            </w:r>
+          </w:p>
+        </w:tc>
+        <w:tc>
+          <w:tcPr>
+            <w:tcW w:w="3117" w:type="dxa"/>
+          </w:tcPr>
+          <w:p>
+            <w:pPr>
+              <w:spacing w:before="120" w:after="200"/>
+              <w:cnfStyle w:val="000000000000" w:firstRow="0" w:lastRow="0" w:firstColumn="0" w:lastColumn="0" w:oddVBand="0" w:evenVBand="0" w:oddHBand="0" w:evenHBand="0" w:firstRowFirstColumn="0" w:firstRowLastColumn="0" w:lastRowFirstColumn="0" w:lastRowLastColumn="0"/>
+              <w:rPr>
+                <w:rFonts w:ascii="Bookman Old Style" w:hAnsi="Bookman Old Style" w:cs="Times New Roman"/>
+                <w:sz w:val="24"/>
+                <w:szCs w:val="24"/>
+              </w:rPr>
+            </w:pPr>
+            <w:r>
+              <w:rPr>
+                <w:rFonts w:ascii="Bookman Old Style" w:hAnsi="Bookman Old Style" w:cs="Times New Roman"/>
+                <w:sz w:val="24"/>
+                <w:szCs w:val="24"/>
+              </w:rPr>
+              <w:t>In progress</w:t>
+            </w:r>
+          </w:p>
+        </w:tc>
+        <w:tc>
+          <w:tcPr>
+            <w:tcW w:w="3117" w:type="dxa"/>
+          </w:tcPr>
+          <w:p>
+            <w:pPr>
+              <w:spacing w:before="120" w:after="200"/>
+              <w:cnfStyle w:val="000000000000" w:firstRow="0" w:lastRow="0" w:firstColumn="0" w:lastColumn="0" w:oddVBand="0" w:evenVBand="0" w:oddHBand="0" w:evenHBand="0" w:firstRowFirstColumn="0" w:firstRowLastColumn="0" w:lastRowFirstColumn="0" w:lastRowLastColumn="0"/>
+              <w:rPr>
+                <w:rFonts w:ascii="Bookman Old Style" w:hAnsi="Bookman Old Style" w:cs="Times New Roman"/>
+                <w:sz w:val="24"/>
+                <w:szCs w:val="24"/>
+              </w:rPr>
+            </w:pPr>
+            <w:r>
+              <w:rPr>
+                <w:rFonts w:ascii="Bookman Old Style" w:hAnsi="Bookman Old Style" w:cs="Times New Roman"/>
+                <w:sz w:val="24"/>
+                <w:szCs w:val="24"/>
+              </w:rPr>
+              <w:t>Expected to finish by April 9th, 2016</w:t>
+            </w:r>
+          </w:p>
+        </w:tc>
+      </w:tr>
+      <w:tr>
+        <w:trPr>
+          <w:cnfStyle w:val="000000100000" w:firstRow="0" w:lastRow="0" w:firstColumn="0" w:lastColumn="0" w:oddVBand="0" w:evenVBand="0" w:oddHBand="1" w:evenHBand="0" w:firstRowFirstColumn="0" w:firstRowLastColumn="0" w:lastRowFirstColumn="0" w:lastRowLastColumn="0"/>
+        </w:trPr>
+        <w:tc>
+          <w:tcPr>
+            <w:cnfStyle w:val="001000000000" w:firstRow="0" w:lastRow="0" w:firstColumn="1" w:lastColumn="0" w:oddVBand="0" w:evenVBand="0" w:oddHBand="0" w:evenHBand="0" w:firstRowFirstColumn="0" w:firstRowLastColumn="0" w:lastRowFirstColumn="0" w:lastRowLastColumn="0"/>
+            <w:tcW w:w="3116" w:type="dxa"/>
+          </w:tcPr>
+          <w:p>
+            <w:pPr>
+              <w:spacing w:before="120" w:after="200"/>
+              <w:rPr>
+                <w:rFonts w:ascii="Bookman Old Style" w:hAnsi="Bookman Old Style" w:cs="Times New Roman"/>
+                <w:sz w:val="24"/>
+                <w:szCs w:val="24"/>
+              </w:rPr>
+            </w:pPr>
+            <w:r>
+              <w:rPr>
+                <w:rFonts w:ascii="Bookman Old Style" w:hAnsi="Bookman Old Style" w:cs="Times New Roman"/>
+                <w:sz w:val="24"/>
+                <w:szCs w:val="24"/>
+              </w:rPr>
+              <w:t>Final documentation of the database</w:t>
+            </w:r>
+          </w:p>
+        </w:tc>
+        <w:tc>
+          <w:tcPr>
+            <w:tcW w:w="3117" w:type="dxa"/>
+          </w:tcPr>
+          <w:p>
+            <w:pPr>
+              <w:spacing w:before="120" w:after="200"/>
+              <w:cnfStyle w:val="000000100000" w:firstRow="0" w:lastRow="0" w:firstColumn="0" w:lastColumn="0" w:oddVBand="0" w:evenVBand="0" w:oddHBand="1" w:evenHBand="0" w:firstRowFirstColumn="0" w:firstRowLastColumn="0" w:lastRowFirstColumn="0" w:lastRowLastColumn="0"/>
+              <w:rPr>
+                <w:rFonts w:ascii="Bookman Old Style" w:hAnsi="Bookman Old Style" w:cs="Times New Roman"/>
+                <w:sz w:val="24"/>
+                <w:szCs w:val="24"/>
+              </w:rPr>
+            </w:pPr>
+            <w:r>
+              <w:rPr>
+                <w:rFonts w:ascii="Bookman Old Style" w:hAnsi="Bookman Old Style" w:cs="Times New Roman"/>
+                <w:sz w:val="24"/>
+                <w:szCs w:val="24"/>
+              </w:rPr>
+              <w:t>In progress</w:t>
+            </w:r>
+          </w:p>
+        </w:tc>
+        <w:tc>
+          <w:tcPr>
+            <w:tcW w:w="3117" w:type="dxa"/>
+          </w:tcPr>
+          <w:p>
+            <w:pPr>
+              <w:spacing w:before="120" w:after="200"/>
+              <w:cnfStyle w:val="000000100000" w:firstRow="0" w:lastRow="0" w:firstColumn="0" w:lastColumn="0" w:oddVBand="0" w:evenVBand="0" w:oddHBand="1" w:evenHBand="0" w:firstRowFirstColumn="0" w:firstRowLastColumn="0" w:lastRowFirstColumn="0" w:lastRowLastColumn="0"/>
+              <w:rPr>
+                <w:rFonts w:ascii="Bookman Old Style" w:hAnsi="Bookman Old Style" w:cs="Times New Roman"/>
+                <w:sz w:val="24"/>
+                <w:szCs w:val="24"/>
+              </w:rPr>
+            </w:pPr>
+            <w:r>
+              <w:rPr>
+                <w:rFonts w:ascii="Bookman Old Style" w:hAnsi="Bookman Old Style" w:cs="Times New Roman"/>
+                <w:sz w:val="24"/>
+                <w:szCs w:val="24"/>
+              </w:rPr>
+              <w:t>Expected to finish at April 25th</w:t>
+            </w:r>
+          </w:p>
+        </w:tc>
+      </w:tr>
+      <w:tr>
+        <w:tc>
+          <w:tcPr>
+            <w:cnfStyle w:val="001000000000" w:firstRow="0" w:lastRow="0" w:firstColumn="1" w:lastColumn="0" w:oddVBand="0" w:evenVBand="0" w:oddHBand="0" w:evenHBand="0" w:firstRowFirstColumn="0" w:firstRowLastColumn="0" w:lastRowFirstColumn="0" w:lastRowLastColumn="0"/>
+            <w:tcW w:w="3116" w:type="dxa"/>
+          </w:tcPr>
+          <w:p>
+            <w:pPr>
+              <w:spacing w:before="120" w:after="200"/>
+              <w:rPr>
+                <w:rFonts w:ascii="Bookman Old Style" w:hAnsi="Bookman Old Style" w:cs="Times New Roman"/>
+                <w:sz w:val="24"/>
+                <w:szCs w:val="24"/>
+              </w:rPr>
+            </w:pPr>
+            <w:r>
+              <w:rPr>
+                <w:rFonts w:ascii="Bookman Old Style" w:hAnsi="Bookman Old Style" w:cs="Times New Roman"/>
+                <w:sz w:val="24"/>
+                <w:szCs w:val="24"/>
+              </w:rPr>
+              <w:t>Final database design and implementation</w:t>
+            </w:r>
+          </w:p>
+        </w:tc>
+        <w:tc>
+          <w:tcPr>
+            <w:tcW w:w="3117" w:type="dxa"/>
+          </w:tcPr>
+          <w:p>
+            <w:pPr>
+              <w:spacing w:before="120" w:after="200"/>
+              <w:cnfStyle w:val="000000000000" w:firstRow="0" w:lastRow="0" w:firstColumn="0" w:lastColumn="0" w:oddVBand="0" w:evenVBand="0" w:oddHBand="0" w:evenHBand="0" w:firstRowFirstColumn="0" w:firstRowLastColumn="0" w:lastRowFirstColumn="0" w:lastRowLastColumn="0"/>
+              <w:rPr>
+                <w:rFonts w:ascii="Bookman Old Style" w:hAnsi="Bookman Old Style" w:cs="Times New Roman"/>
+                <w:sz w:val="24"/>
+                <w:szCs w:val="24"/>
+              </w:rPr>
+            </w:pPr>
+            <w:r>
+              <w:rPr>
+                <w:rFonts w:ascii="Bookman Old Style" w:hAnsi="Bookman Old Style" w:cs="Times New Roman"/>
+                <w:sz w:val="24"/>
+                <w:szCs w:val="24"/>
+              </w:rPr>
+              <w:t>In progress</w:t>
+            </w:r>
+          </w:p>
+        </w:tc>
+        <w:tc>
+          <w:tcPr>
+            <w:tcW w:w="3117" w:type="dxa"/>
+          </w:tcPr>
+          <w:p>
+            <w:pPr>
+              <w:spacing w:before="120" w:after="200"/>
+              <w:cnfStyle w:val="000000000000" w:firstRow="0" w:lastRow="0" w:firstColumn="0" w:lastColumn="0" w:oddVBand="0" w:evenVBand="0" w:oddHBand="0" w:evenHBand="0" w:firstRowFirstColumn="0" w:firstRowLastColumn="0" w:lastRowFirstColumn="0" w:lastRowLastColumn="0"/>
+              <w:rPr>
+                <w:rFonts w:ascii="Bookman Old Style" w:hAnsi="Bookman Old Style" w:cs="Times New Roman"/>
+                <w:sz w:val="24"/>
+                <w:szCs w:val="24"/>
+              </w:rPr>
+            </w:pPr>
+            <w:r>
+              <w:rPr>
+                <w:rFonts w:ascii="Bookman Old Style" w:hAnsi="Bookman Old Style" w:cs="Times New Roman"/>
+                <w:sz w:val="24"/>
+                <w:szCs w:val="24"/>
+              </w:rPr>
+              <w:t>Expected to finish on May 1st, 2016</w:t>
+            </w:r>
+          </w:p>
+        </w:tc>
+      </w:tr>
+      <w:tr>
+        <w:trPr>
+          <w:cnfStyle w:val="000000100000" w:firstRow="0" w:lastRow="0" w:firstColumn="0" w:lastColumn="0" w:oddVBand="0" w:evenVBand="0" w:oddHBand="1" w:evenHBand="0" w:firstRowFirstColumn="0" w:firstRowLastColumn="0" w:lastRowFirstColumn="0" w:lastRowLastColumn="0"/>
+        </w:trPr>
+        <w:tc>
+          <w:tcPr>
+            <w:cnfStyle w:val="001000000000" w:firstRow="0" w:lastRow="0" w:firstColumn="1" w:lastColumn="0" w:oddVBand="0" w:evenVBand="0" w:oddHBand="0" w:evenHBand="0" w:firstRowFirstColumn="0" w:firstRowLastColumn="0" w:lastRowFirstColumn="0" w:lastRowLastColumn="0"/>
+            <w:tcW w:w="3116" w:type="dxa"/>
+          </w:tcPr>
+          <w:p>
+            <w:pPr>
+              <w:spacing w:before="120" w:after="200"/>
+              <w:rPr>
+                <w:rFonts w:ascii="Bookman Old Style" w:hAnsi="Bookman Old Style" w:cs="Times New Roman"/>
+                <w:sz w:val="24"/>
+                <w:szCs w:val="24"/>
+              </w:rPr>
+            </w:pPr>
+            <w:r>
+              <w:rPr>
+                <w:rFonts w:ascii="Bookman Old Style" w:hAnsi="Bookman Old Style" w:cs="Times New Roman"/>
+                <w:sz w:val="24"/>
+                <w:szCs w:val="24"/>
+              </w:rPr>
+              <w:t>Final Presentation of the Database</w:t>
+            </w:r>
+          </w:p>
+        </w:tc>
+        <w:tc>
+          <w:tcPr>
+            <w:tcW w:w="3117" w:type="dxa"/>
+          </w:tcPr>
+          <w:p>
+            <w:pPr>
+              <w:spacing w:before="120" w:after="200"/>
+              <w:cnfStyle w:val="000000100000" w:firstRow="0" w:lastRow="0" w:firstColumn="0" w:lastColumn="0" w:oddVBand="0" w:evenVBand="0" w:oddHBand="1" w:evenHBand="0" w:firstRowFirstColumn="0" w:firstRowLastColumn="0" w:lastRowFirstColumn="0" w:lastRowLastColumn="0"/>
+              <w:rPr>
+                <w:rFonts w:ascii="Bookman Old Style" w:hAnsi="Bookman Old Style" w:cs="Times New Roman"/>
+                <w:sz w:val="24"/>
+                <w:szCs w:val="24"/>
+              </w:rPr>
+            </w:pPr>
+            <w:r>
+              <w:rPr>
+                <w:rFonts w:ascii="Bookman Old Style" w:hAnsi="Bookman Old Style" w:cs="Times New Roman"/>
+                <w:sz w:val="24"/>
+                <w:szCs w:val="24"/>
+              </w:rPr>
+              <w:t>In progress</w:t>
+            </w:r>
+          </w:p>
+        </w:tc>
+        <w:tc>
+          <w:tcPr>
+            <w:tcW w:w="3117" w:type="dxa"/>
+          </w:tcPr>
+          <w:p>
+            <w:pPr>
+              <w:spacing w:before="120" w:after="200"/>
+              <w:cnfStyle w:val="000000100000" w:firstRow="0" w:lastRow="0" w:firstColumn="0" w:lastColumn="0" w:oddVBand="0" w:evenVBand="0" w:oddHBand="1" w:evenHBand="0" w:firstRowFirstColumn="0" w:firstRowLastColumn="0" w:lastRowFirstColumn="0" w:lastRowLastColumn="0"/>
+              <w:rPr>
+                <w:rFonts w:ascii="Bookman Old Style" w:hAnsi="Bookman Old Style" w:cs="Times New Roman"/>
+                <w:sz w:val="24"/>
+                <w:szCs w:val="24"/>
+              </w:rPr>
+            </w:pPr>
+            <w:r>
+              <w:rPr>
+                <w:rFonts w:ascii="Bookman Old Style" w:hAnsi="Bookman Old Style" w:cs="Times New Roman"/>
+                <w:sz w:val="24"/>
+                <w:szCs w:val="24"/>
+              </w:rPr>
+              <w:t>Expected to Finish on May 1</w:t>
+            </w:r>
+            <w:r>
+              <w:rPr>
+                <w:rFonts w:ascii="Bookman Old Style" w:hAnsi="Bookman Old Style" w:cs="Times New Roman"/>
+                <w:sz w:val="24"/>
+                <w:szCs w:val="24"/>
+                <w:vertAlign w:val="superscript"/>
+              </w:rPr>
+              <w:t>st</w:t>
+            </w:r>
+            <w:r>
+              <w:rPr>
+                <w:rFonts w:ascii="Bookman Old Style" w:hAnsi="Bookman Old Style" w:cs="Times New Roman"/>
+                <w:sz w:val="24"/>
+                <w:szCs w:val="24"/>
+              </w:rPr>
+              <w:t>, 2016</w:t>
+            </w:r>
+          </w:p>
+        </w:tc>
+      </w:tr>
+    </w:tbl>
+    <w:p>
+      <w:pPr>
+        <w:spacing w:line="240" w:lineRule="auto"/>
+        <w:rPr>
+          <w:rFonts w:ascii="Bookman Old Style" w:hAnsi="Bookman Old Style" w:cs="Times New Roman"/>
+          <w:sz w:val="24"/>
+          <w:szCs w:val="24"/>
+        </w:rPr>
+      </w:pPr>
+    </w:p>
+    <w:p>
+      <w:pPr>
+        <w:spacing w:line="240" w:lineRule="auto"/>
+        <w:rPr>
+          <w:rFonts w:ascii="Bookman Old Style" w:hAnsi="Bookman Old Style" w:cs="Times New Roman"/>
+          <w:sz w:val="24"/>
+          <w:szCs w:val="24"/>
+        </w:rPr>
+      </w:pPr>
     </w:p>
     <w:sectPr>
       <w:footerReference w:type="default" r:id="rId12"/>
@@ -3134,7 +6459,7 @@
       <w:rPr>
         <w:noProof/>
       </w:rPr>
-      <w:t>7</w:t>
+      <w:t>13</w:t>
     </w:r>
     <w:r>
       <w:fldChar w:fldCharType="end"/>
@@ -3226,9 +6551,98 @@
     </w:lvl>
   </w:abstractNum>
   <w:abstractNum w:abstractNumId="3" w15:restartNumberingAfterBreak="0">
+    <w:nsid w:val="1ADA527F"/>
+    <w:multiLevelType w:val="hybridMultilevel"/>
+    <w:tmpl w:val="EECEF206"/>
+    <w:lvl w:ilvl="0" w:tplc="86B8AE58">
+      <w:start w:val="1"/>
+      <w:numFmt w:val="upperRoman"/>
+      <w:lvlText w:val="%1."/>
+      <w:lvlJc w:val="left"/>
+      <w:pPr>
+        <w:ind w:left="1080" w:hanging="720"/>
+      </w:pPr>
+      <w:rPr>
+        <w:rFonts w:hint="default"/>
+      </w:rPr>
+    </w:lvl>
+    <w:lvl w:ilvl="1" w:tplc="04090019" w:tentative="1">
+      <w:start w:val="1"/>
+      <w:numFmt w:val="lowerLetter"/>
+      <w:lvlText w:val="%2."/>
+      <w:lvlJc w:val="left"/>
+      <w:pPr>
+        <w:ind w:left="1440" w:hanging="360"/>
+      </w:pPr>
+    </w:lvl>
+    <w:lvl w:ilvl="2" w:tplc="0409001B" w:tentative="1">
+      <w:start w:val="1"/>
+      <w:numFmt w:val="lowerRoman"/>
+      <w:lvlText w:val="%3."/>
+      <w:lvlJc w:val="right"/>
+      <w:pPr>
+        <w:ind w:left="2160" w:hanging="180"/>
+      </w:pPr>
+    </w:lvl>
+    <w:lvl w:ilvl="3" w:tplc="0409000F" w:tentative="1">
+      <w:start w:val="1"/>
+      <w:numFmt w:val="decimal"/>
+      <w:lvlText w:val="%4."/>
+      <w:lvlJc w:val="left"/>
+      <w:pPr>
+        <w:ind w:left="2880" w:hanging="360"/>
+      </w:pPr>
+    </w:lvl>
+    <w:lvl w:ilvl="4" w:tplc="04090019" w:tentative="1">
+      <w:start w:val="1"/>
+      <w:numFmt w:val="lowerLetter"/>
+      <w:lvlText w:val="%5."/>
+      <w:lvlJc w:val="left"/>
+      <w:pPr>
+        <w:ind w:left="3600" w:hanging="360"/>
+      </w:pPr>
+    </w:lvl>
+    <w:lvl w:ilvl="5" w:tplc="0409001B" w:tentative="1">
+      <w:start w:val="1"/>
+      <w:numFmt w:val="lowerRoman"/>
+      <w:lvlText w:val="%6."/>
+      <w:lvlJc w:val="right"/>
+      <w:pPr>
+        <w:ind w:left="4320" w:hanging="180"/>
+      </w:pPr>
+    </w:lvl>
+    <w:lvl w:ilvl="6" w:tplc="0409000F" w:tentative="1">
+      <w:start w:val="1"/>
+      <w:numFmt w:val="decimal"/>
+      <w:lvlText w:val="%7."/>
+      <w:lvlJc w:val="left"/>
+      <w:pPr>
+        <w:ind w:left="5040" w:hanging="360"/>
+      </w:pPr>
+    </w:lvl>
+    <w:lvl w:ilvl="7" w:tplc="04090019" w:tentative="1">
+      <w:start w:val="1"/>
+      <w:numFmt w:val="lowerLetter"/>
+      <w:lvlText w:val="%8."/>
+      <w:lvlJc w:val="left"/>
+      <w:pPr>
+        <w:ind w:left="5760" w:hanging="360"/>
+      </w:pPr>
+    </w:lvl>
+    <w:lvl w:ilvl="8" w:tplc="0409001B" w:tentative="1">
+      <w:start w:val="1"/>
+      <w:numFmt w:val="lowerRoman"/>
+      <w:lvlText w:val="%9."/>
+      <w:lvlJc w:val="right"/>
+      <w:pPr>
+        <w:ind w:left="6480" w:hanging="180"/>
+      </w:pPr>
+    </w:lvl>
+  </w:abstractNum>
+  <w:abstractNum w:abstractNumId="4" w15:restartNumberingAfterBreak="0">
     <w:nsid w:val="6283004A"/>
     <w:multiLevelType w:val="hybridMultilevel"/>
-    <w:tmpl w:val="66484BD4"/>
+    <w:tmpl w:val="3648D9CC"/>
     <w:lvl w:ilvl="0" w:tplc="04090001">
       <w:start w:val="1"/>
       <w:numFmt w:val="bullet"/>
@@ -3338,7 +6752,7 @@
       </w:rPr>
     </w:lvl>
   </w:abstractNum>
-  <w:abstractNum w:abstractNumId="4" w15:restartNumberingAfterBreak="0">
+  <w:abstractNum w:abstractNumId="5" w15:restartNumberingAfterBreak="0">
     <w:nsid w:val="6D9D6EA8"/>
     <w:multiLevelType w:val="hybridMultilevel"/>
     <w:tmpl w:val="F84616CA"/>
@@ -3424,7 +6838,7 @@
       </w:pPr>
     </w:lvl>
   </w:abstractNum>
-  <w:abstractNum w:abstractNumId="5" w15:restartNumberingAfterBreak="0">
+  <w:abstractNum w:abstractNumId="6" w15:restartNumberingAfterBreak="0">
     <w:nsid w:val="6FDC2977"/>
     <w:multiLevelType w:val="hybridMultilevel"/>
     <w:tmpl w:val="CE02CE78"/>
@@ -3532,12 +6946,15 @@
     <w:abstractNumId w:val="2"/>
   </w:num>
   <w:num w:numId="8">
+    <w:abstractNumId w:val="5"/>
+  </w:num>
+  <w:num w:numId="9">
+    <w:abstractNumId w:val="6"/>
+  </w:num>
+  <w:num w:numId="10">
     <w:abstractNumId w:val="4"/>
   </w:num>
-  <w:num w:numId="9">
-    <w:abstractNumId w:val="5"/>
-  </w:num>
-  <w:num w:numId="10">
+  <w:num w:numId="11">
     <w:abstractNumId w:val="3"/>
   </w:num>
 </w:numbering>
@@ -3827,7 +7244,7 @@
     <w:lsdException w:name="Book Title" w:semiHidden="1" w:uiPriority="33" w:qFormat="1"/>
     <w:lsdException w:name="Bibliography" w:semiHidden="1" w:uiPriority="39" w:unhideWhenUsed="1"/>
     <w:lsdException w:name="TOC Heading" w:semiHidden="1" w:uiPriority="39" w:unhideWhenUsed="1" w:qFormat="1"/>
-    <w:lsdException w:name="Plain Table 1" w:uiPriority="40"/>
+    <w:lsdException w:name="Plain Table 1" w:uiPriority="41"/>
     <w:lsdException w:name="Plain Table 2" w:uiPriority="41"/>
     <w:lsdException w:name="Plain Table 3" w:uiPriority="42"/>
     <w:lsdException w:name="Plain Table 4" w:uiPriority="43"/>
@@ -4668,13 +8085,86 @@
     <w:name w:val="List Paragraph"/>
     <w:basedOn w:val="Normal"/>
     <w:uiPriority w:val="34"/>
-    <w:semiHidden/>
     <w:qFormat/>
     <w:rsid w:val="00993900"/>
     <w:pPr>
       <w:ind w:left="720"/>
       <w:contextualSpacing/>
     </w:pPr>
+  </w:style>
+  <w:style w:type="table" w:styleId="PlainTable1">
+    <w:name w:val="Plain Table 1"/>
+    <w:basedOn w:val="TableNormal"/>
+    <w:uiPriority w:val="41"/>
+    <w:rsid w:val="00472D4E"/>
+    <w:pPr>
+      <w:spacing w:before="0" w:after="0" w:line="240" w:lineRule="auto"/>
+    </w:pPr>
+    <w:rPr>
+      <w:color w:val="auto"/>
+      <w:sz w:val="22"/>
+      <w:szCs w:val="22"/>
+      <w:lang w:eastAsia="en-US"/>
+    </w:rPr>
+    <w:tblPr>
+      <w:tblStyleRowBandSize w:val="1"/>
+      <w:tblStyleColBandSize w:val="1"/>
+      <w:tblBorders>
+        <w:top w:val="single" w:sz="4" w:space="0" w:color="BFBFBF" w:themeColor="background1" w:themeShade="BF"/>
+        <w:left w:val="single" w:sz="4" w:space="0" w:color="BFBFBF" w:themeColor="background1" w:themeShade="BF"/>
+        <w:bottom w:val="single" w:sz="4" w:space="0" w:color="BFBFBF" w:themeColor="background1" w:themeShade="BF"/>
+        <w:right w:val="single" w:sz="4" w:space="0" w:color="BFBFBF" w:themeColor="background1" w:themeShade="BF"/>
+        <w:insideH w:val="single" w:sz="4" w:space="0" w:color="BFBFBF" w:themeColor="background1" w:themeShade="BF"/>
+        <w:insideV w:val="single" w:sz="4" w:space="0" w:color="BFBFBF" w:themeColor="background1" w:themeShade="BF"/>
+      </w:tblBorders>
+    </w:tblPr>
+    <w:tblStylePr w:type="firstRow">
+      <w:rPr>
+        <w:b/>
+        <w:bCs/>
+      </w:rPr>
+    </w:tblStylePr>
+    <w:tblStylePr w:type="lastRow">
+      <w:rPr>
+        <w:b/>
+        <w:bCs/>
+      </w:rPr>
+      <w:tblPr/>
+      <w:tcPr>
+        <w:tcBorders>
+          <w:top w:val="double" w:sz="4" w:space="0" w:color="BFBFBF" w:themeColor="background1" w:themeShade="BF"/>
+        </w:tcBorders>
+      </w:tcPr>
+    </w:tblStylePr>
+    <w:tblStylePr w:type="firstCol">
+      <w:rPr>
+        <w:b/>
+        <w:bCs/>
+      </w:rPr>
+    </w:tblStylePr>
+    <w:tblStylePr w:type="lastCol">
+      <w:rPr>
+        <w:b/>
+        <w:bCs/>
+      </w:rPr>
+    </w:tblStylePr>
+    <w:tblStylePr w:type="band1Vert">
+      <w:tblPr/>
+      <w:tcPr>
+        <w:shd w:val="clear" w:color="auto" w:fill="F2F2F2" w:themeFill="background1" w:themeFillShade="F2"/>
+      </w:tcPr>
+    </w:tblStylePr>
+    <w:tblStylePr w:type="band1Horz">
+      <w:tblPr/>
+      <w:tcPr>
+        <w:shd w:val="clear" w:color="auto" w:fill="F2F2F2" w:themeFill="background1" w:themeFillShade="F2"/>
+      </w:tcPr>
+    </w:tblStylePr>
+  </w:style>
+  <w:style w:type="character" w:customStyle="1" w:styleId="apple-converted-space">
+    <w:name w:val="apple-converted-space"/>
+    <w:basedOn w:val="DefaultParagraphFont"/>
+    <w:rsid w:val="00467B4B"/>
   </w:style>
 </w:styles>
 </file>
@@ -4779,7 +8269,7 @@
     <w:charset w:val="00"/>
     <w:family w:val="roman"/>
     <w:pitch w:val="variable"/>
-    <w:sig w:usb0="E0002AFF" w:usb1="C0007841" w:usb2="00000009" w:usb3="00000000" w:csb0="000001FF" w:csb1="00000000"/>
+    <w:sig w:usb0="E0002EFF" w:usb1="C0007843" w:usb2="00000009" w:usb3="00000000" w:csb0="000001FF" w:csb1="00000000"/>
   </w:font>
   <w:font w:name="Symbol">
     <w:panose1 w:val="05050102010706020507"/>
@@ -4823,6 +8313,13 @@
     <w:pitch w:val="variable"/>
     <w:sig w:usb0="00000287" w:usb1="00000000" w:usb2="00000000" w:usb3="00000000" w:csb0="0000009F" w:csb1="00000000"/>
   </w:font>
+  <w:font w:name="Consolas">
+    <w:panose1 w:val="020B0609020204030204"/>
+    <w:charset w:val="00"/>
+    <w:family w:val="modern"/>
+    <w:pitch w:val="fixed"/>
+    <w:sig w:usb0="E10002FF" w:usb1="4000FCFF" w:usb2="00000009" w:usb3="00000000" w:csb0="0000019F" w:csb1="00000000"/>
+  </w:font>
   <w:font w:name="Calibri">
     <w:panose1 w:val="020F0502020204030204"/>
     <w:charset w:val="00"/>
@@ -4882,6 +8379,7 @@
   </w:compat>
   <w:rsids>
     <w:rsidRoot w:val="00687E70"/>
+    <w:rsid w:val="00282333"/>
     <w:rsid w:val="0038153D"/>
     <w:rsid w:val="005717C4"/>
     <w:rsid w:val="005D5E79"/>
@@ -5758,7 +9256,7 @@
 </file>
 
 <file path=customXml/itemProps3.xml><?xml version="1.0" encoding="utf-8"?>
-<ds:datastoreItem xmlns:ds="http://schemas.openxmlformats.org/officeDocument/2006/customXml" ds:itemID="{CFFDF649-945C-4DF8-9CFD-4220BDE3C24A}">
+<ds:datastoreItem xmlns:ds="http://schemas.openxmlformats.org/officeDocument/2006/customXml" ds:itemID="{21B08BEE-1CFC-4AED-B26E-4C68842BF430}">
   <ds:schemaRefs>
     <ds:schemaRef ds:uri="http://schemas.openxmlformats.org/officeDocument/2006/bibliography"/>
   </ds:schemaRefs>

</xml_diff>

<commit_message>
adding the project prototype
</commit_message>
<xml_diff>
--- a/DatabaseDocumentation.docx
+++ b/DatabaseDocumentation.docx
@@ -2,11 +2,11 @@
 <file path=word/document.xml><?xml version="1.0" encoding="utf-8"?>
 <w:document xmlns:wpc="http://schemas.microsoft.com/office/word/2010/wordprocessingCanvas" xmlns:mc="http://schemas.openxmlformats.org/markup-compatibility/2006" xmlns:o="urn:schemas-microsoft-com:office:office" xmlns:r="http://schemas.openxmlformats.org/officeDocument/2006/relationships" xmlns:m="http://schemas.openxmlformats.org/officeDocument/2006/math" xmlns:v="urn:schemas-microsoft-com:vml" xmlns:wp14="http://schemas.microsoft.com/office/word/2010/wordprocessingDrawing" xmlns:wp="http://schemas.openxmlformats.org/drawingml/2006/wordprocessingDrawing" xmlns:w10="urn:schemas-microsoft-com:office:word" xmlns:w="http://schemas.openxmlformats.org/wordprocessingml/2006/main" xmlns:w14="http://schemas.microsoft.com/office/word/2010/wordml" xmlns:w15="http://schemas.microsoft.com/office/word/2012/wordml" xmlns:wpg="http://schemas.microsoft.com/office/word/2010/wordprocessingGroup" xmlns:wpi="http://schemas.microsoft.com/office/word/2010/wordprocessingInk" xmlns:wne="http://schemas.microsoft.com/office/word/2006/wordml" xmlns:wps="http://schemas.microsoft.com/office/word/2010/wordprocessingShape" mc:Ignorable="w14 w15 wp14">
   <w:body>
-    <w:bookmarkStart w:id="0" w:name="_Toc321147011" w:displacedByCustomXml="next"/>
-    <w:bookmarkStart w:id="1" w:name="_Toc318189312" w:displacedByCustomXml="next"/>
+    <w:bookmarkStart w:id="0" w:name="_Toc321147149" w:displacedByCustomXml="next"/>
+    <w:bookmarkStart w:id="1" w:name="_Toc318188227" w:displacedByCustomXml="next"/>
     <w:bookmarkStart w:id="2" w:name="_Toc318188327" w:displacedByCustomXml="next"/>
-    <w:bookmarkStart w:id="3" w:name="_Toc318188227" w:displacedByCustomXml="next"/>
-    <w:bookmarkStart w:id="4" w:name="_Toc321147149" w:displacedByCustomXml="next"/>
+    <w:bookmarkStart w:id="3" w:name="_Toc318189312" w:displacedByCustomXml="next"/>
+    <w:bookmarkStart w:id="4" w:name="_Toc321147011" w:displacedByCustomXml="next"/>
     <w:sdt>
       <w:sdtPr>
         <w:rPr>
@@ -4429,34 +4429,7 @@
           <w:sz w:val="24"/>
           <w:szCs w:val="24"/>
         </w:rPr>
-        <w:t xml:space="preserve">Case </w:t>
-      </w:r>
-      <w:r>
-        <w:rPr>
-          <w:rFonts w:ascii="Bookman Old Style" w:hAnsi="Bookman Old Style" w:cs="Times New Roman"/>
-          <w:b/>
-          <w:sz w:val="24"/>
-          <w:szCs w:val="24"/>
-        </w:rPr>
-        <w:t>13</w:t>
-      </w:r>
-      <w:r>
-        <w:rPr>
-          <w:rFonts w:ascii="Bookman Old Style" w:hAnsi="Bookman Old Style" w:cs="Times New Roman"/>
-          <w:b/>
-          <w:sz w:val="24"/>
-          <w:szCs w:val="24"/>
-        </w:rPr>
-        <w:t>:</w:t>
-      </w:r>
-      <w:r>
-        <w:rPr>
-          <w:rFonts w:ascii="Bookman Old Style" w:hAnsi="Bookman Old Style" w:cs="Times New Roman"/>
-          <w:b/>
-          <w:sz w:val="24"/>
-          <w:szCs w:val="24"/>
-        </w:rPr>
-        <w:t xml:space="preserve"> Administrator logs out</w:t>
+        <w:t>Case 13: Administrator logs out</w:t>
       </w:r>
     </w:p>
     <w:p>
@@ -4529,34 +4502,7 @@
           <w:sz w:val="24"/>
           <w:szCs w:val="24"/>
         </w:rPr>
-        <w:t xml:space="preserve">Case </w:t>
-      </w:r>
-      <w:r>
-        <w:rPr>
-          <w:rFonts w:ascii="Bookman Old Style" w:hAnsi="Bookman Old Style" w:cs="Times New Roman"/>
-          <w:b/>
-          <w:sz w:val="24"/>
-          <w:szCs w:val="24"/>
-        </w:rPr>
-        <w:t>14</w:t>
-      </w:r>
-      <w:r>
-        <w:rPr>
-          <w:rFonts w:ascii="Bookman Old Style" w:hAnsi="Bookman Old Style" w:cs="Times New Roman"/>
-          <w:b/>
-          <w:sz w:val="24"/>
-          <w:szCs w:val="24"/>
-        </w:rPr>
-        <w:t>:</w:t>
-      </w:r>
-      <w:r>
-        <w:rPr>
-          <w:rFonts w:ascii="Bookman Old Style" w:hAnsi="Bookman Old Style" w:cs="Times New Roman"/>
-          <w:b/>
-          <w:sz w:val="24"/>
-          <w:szCs w:val="24"/>
-        </w:rPr>
-        <w:t xml:space="preserve"> Administrator deletes a table</w:t>
+        <w:t>Case 14: Administrator deletes a table</w:t>
       </w:r>
     </w:p>
     <w:p>
@@ -4616,23 +4562,7 @@
           <w:color w:val="000000"/>
           <w:shd w:val="clear" w:color="auto" w:fill="FFFFFF"/>
         </w:rPr>
-        <w:t>"DELETE FROM medical Database WHERE table = “specific table”</w:t>
-      </w:r>
-      <w:r>
-        <w:rPr>
-          <w:rFonts w:ascii="Consolas" w:hAnsi="Consolas" w:cs="Consolas"/>
-          <w:color w:val="000000"/>
-          <w:shd w:val="clear" w:color="auto" w:fill="FFFFFF"/>
-        </w:rPr>
-        <w:t>"</w:t>
-      </w:r>
-      <w:r>
-        <w:rPr>
-          <w:rFonts w:ascii="Consolas" w:hAnsi="Consolas" w:cs="Consolas"/>
-          <w:color w:val="000000"/>
-          <w:shd w:val="clear" w:color="auto" w:fill="FFFFFF"/>
-        </w:rPr>
-        <w:t>. Then the table will be deleted and return a successful answer.</w:t>
+        <w:t>"DELETE FROM medical Database WHERE table = “specific table”". Then the table will be deleted and return a successful answer.</w:t>
       </w:r>
     </w:p>
     <w:p>
@@ -4652,17 +4582,63 @@
           <w:sz w:val="24"/>
           <w:szCs w:val="24"/>
         </w:rPr>
-        <w:t xml:space="preserve">Case </w:t>
-      </w:r>
-      <w:r>
+        <w:t>Case 15: Administrator creates a new table</w:t>
+      </w:r>
+    </w:p>
+    <w:p>
+      <w:pPr>
+        <w:spacing w:line="240" w:lineRule="auto"/>
+        <w:rPr>
+          <w:rFonts w:ascii="Bookman Old Style" w:hAnsi="Bookman Old Style" w:cs="Times New Roman"/>
+          <w:sz w:val="24"/>
+          <w:szCs w:val="24"/>
+        </w:rPr>
+      </w:pPr>
+      <w:r>
+        <w:rPr>
+          <w:rFonts w:ascii="Bookman Old Style" w:hAnsi="Bookman Old Style" w:cs="Times New Roman"/>
+          <w:sz w:val="24"/>
+          <w:szCs w:val="24"/>
+        </w:rPr>
+        <w:t>Input:</w:t>
+      </w:r>
+      <w:r>
+        <w:rPr>
+          <w:rFonts w:ascii="Bookman Old Style" w:hAnsi="Bookman Old Style" w:cs="Times New Roman"/>
+          <w:sz w:val="24"/>
+          <w:szCs w:val="24"/>
+        </w:rPr>
+        <w:t xml:space="preserve"> create a new table by giving the entities of the table such as the type of information it can hold.</w:t>
+      </w:r>
+    </w:p>
+    <w:p>
+      <w:pPr>
+        <w:spacing w:line="240" w:lineRule="auto"/>
+        <w:rPr>
+          <w:rFonts w:ascii="Bookman Old Style" w:hAnsi="Bookman Old Style" w:cs="Times New Roman"/>
+          <w:sz w:val="24"/>
+          <w:szCs w:val="24"/>
+        </w:rPr>
+      </w:pPr>
+      <w:r>
+        <w:rPr>
+          <w:rFonts w:ascii="Bookman Old Style" w:hAnsi="Bookman Old Style" w:cs="Times New Roman"/>
+          <w:sz w:val="24"/>
+          <w:szCs w:val="24"/>
+        </w:rPr>
+        <w:t>Output:</w:t>
+      </w:r>
+    </w:p>
+    <w:p>
+      <w:pPr>
+        <w:spacing w:line="240" w:lineRule="auto"/>
         <w:rPr>
           <w:rFonts w:ascii="Bookman Old Style" w:hAnsi="Bookman Old Style" w:cs="Times New Roman"/>
           <w:b/>
           <w:sz w:val="24"/>
           <w:szCs w:val="24"/>
         </w:rPr>
-        <w:t>15</w:t>
-      </w:r>
+      </w:pPr>
       <w:r>
         <w:rPr>
           <w:rFonts w:ascii="Bookman Old Style" w:hAnsi="Bookman Old Style" w:cs="Times New Roman"/>
@@ -4670,16 +4646,79 @@
           <w:sz w:val="24"/>
           <w:szCs w:val="24"/>
         </w:rPr>
-        <w:t>:</w:t>
-      </w:r>
-      <w:r>
+        <w:t>Case 16: Administrator adds to the a table</w:t>
+      </w:r>
+    </w:p>
+    <w:p>
+      <w:pPr>
+        <w:spacing w:line="240" w:lineRule="auto"/>
+        <w:rPr>
+          <w:rFonts w:ascii="Bookman Old Style" w:hAnsi="Bookman Old Style" w:cs="Times New Roman"/>
+          <w:sz w:val="24"/>
+          <w:szCs w:val="24"/>
+        </w:rPr>
+      </w:pPr>
+      <w:r>
+        <w:rPr>
+          <w:rFonts w:ascii="Bookman Old Style" w:hAnsi="Bookman Old Style" w:cs="Times New Roman"/>
+          <w:sz w:val="24"/>
+          <w:szCs w:val="24"/>
+        </w:rPr>
+        <w:t>Input:</w:t>
+      </w:r>
+      <w:r>
+        <w:rPr>
+          <w:rFonts w:ascii="Bookman Old Style" w:hAnsi="Bookman Old Style" w:cs="Times New Roman"/>
+          <w:sz w:val="24"/>
+          <w:szCs w:val="24"/>
+        </w:rPr>
+        <w:t xml:space="preserve"> uses the insert data and specified which table to insert it to</w:t>
+      </w:r>
+    </w:p>
+    <w:p>
+      <w:pPr>
+        <w:spacing w:line="240" w:lineRule="auto"/>
+        <w:rPr>
+          <w:rFonts w:ascii="Bookman Old Style" w:hAnsi="Bookman Old Style" w:cs="Times New Roman"/>
+          <w:sz w:val="24"/>
+          <w:szCs w:val="24"/>
+        </w:rPr>
+      </w:pPr>
+      <w:r>
+        <w:rPr>
+          <w:rFonts w:ascii="Bookman Old Style" w:hAnsi="Bookman Old Style" w:cs="Times New Roman"/>
+          <w:sz w:val="24"/>
+          <w:szCs w:val="24"/>
+        </w:rPr>
+        <w:t>Output:</w:t>
+      </w:r>
+      <w:r>
+        <w:rPr>
+          <w:rFonts w:ascii="Bookman Old Style" w:hAnsi="Bookman Old Style" w:cs="Times New Roman"/>
+          <w:sz w:val="24"/>
+          <w:szCs w:val="24"/>
+        </w:rPr>
+        <w:t xml:space="preserve"> inserts new record on the table and return successful</w:t>
+      </w:r>
+    </w:p>
+    <w:p>
+      <w:pPr>
+        <w:spacing w:line="240" w:lineRule="auto"/>
         <w:rPr>
           <w:rFonts w:ascii="Bookman Old Style" w:hAnsi="Bookman Old Style" w:cs="Times New Roman"/>
           <w:b/>
           <w:sz w:val="24"/>
           <w:szCs w:val="24"/>
         </w:rPr>
-        <w:t xml:space="preserve"> Administrator creates a new table</w:t>
+      </w:pPr>
+      <w:r>
+        <w:rPr>
+          <w:rFonts w:ascii="Bookman Old Style" w:hAnsi="Bookman Old Style" w:cs="Times New Roman"/>
+          <w:b/>
+          <w:sz w:val="24"/>
+          <w:szCs w:val="24"/>
+        </w:rPr>
+        <w:t>Case 17: Administrator deletes a record from the database</w:t>
       </w:r>
     </w:p>
     <w:p>
@@ -4705,7 +4744,7 @@
           <w:sz w:val="24"/>
           <w:szCs w:val="24"/>
         </w:rPr>
-        <w:t xml:space="preserve"> create a new table by giving the entities of the table such as the type of information it can hold.</w:t>
+        <w:t xml:space="preserve"> uses the delete method by providing the specific table, which data to delete.</w:t>
       </w:r>
     </w:p>
     <w:p>
@@ -4725,6 +4764,14 @@
         </w:rPr>
         <w:t>Output:</w:t>
       </w:r>
+      <w:r>
+        <w:rPr>
+          <w:rFonts w:ascii="Bookman Old Style" w:hAnsi="Bookman Old Style" w:cs="Times New Roman"/>
+          <w:sz w:val="24"/>
+          <w:szCs w:val="24"/>
+        </w:rPr>
+        <w:t xml:space="preserve"> data is deleted based on specification and also return successful</w:t>
+      </w:r>
     </w:p>
     <w:p>
       <w:pPr>
@@ -4743,371 +4790,148 @@
           <w:sz w:val="24"/>
           <w:szCs w:val="24"/>
         </w:rPr>
-        <w:t>Case 1</w:t>
-      </w:r>
-      <w:r>
+        <w:t>Case 18: Administrator ask for average price of a drug from cities</w:t>
+      </w:r>
+    </w:p>
+    <w:p>
+      <w:pPr>
+        <w:spacing w:line="240" w:lineRule="auto"/>
+        <w:rPr>
+          <w:rFonts w:ascii="Bookman Old Style" w:hAnsi="Bookman Old Style" w:cs="Times New Roman"/>
+          <w:sz w:val="24"/>
+          <w:szCs w:val="24"/>
+        </w:rPr>
+      </w:pPr>
+      <w:r>
+        <w:rPr>
+          <w:rFonts w:ascii="Bookman Old Style" w:hAnsi="Bookman Old Style" w:cs="Times New Roman"/>
+          <w:sz w:val="24"/>
+          <w:szCs w:val="24"/>
+        </w:rPr>
+        <w:t>Input:</w:t>
+      </w:r>
+      <w:r>
+        <w:rPr>
+          <w:rFonts w:ascii="Bookman Old Style" w:hAnsi="Bookman Old Style" w:cs="Times New Roman"/>
+          <w:sz w:val="24"/>
+          <w:szCs w:val="24"/>
+        </w:rPr>
+        <w:t xml:space="preserve"> ask for average price for certain city</w:t>
+      </w:r>
+    </w:p>
+    <w:p>
+      <w:pPr>
+        <w:spacing w:line="240" w:lineRule="auto"/>
+        <w:rPr>
+          <w:rFonts w:ascii="Bookman Old Style" w:hAnsi="Bookman Old Style" w:cs="Times New Roman"/>
+          <w:sz w:val="24"/>
+          <w:szCs w:val="24"/>
+        </w:rPr>
+      </w:pPr>
+      <w:r>
+        <w:rPr>
+          <w:rFonts w:ascii="Bookman Old Style" w:hAnsi="Bookman Old Style" w:cs="Times New Roman"/>
+          <w:sz w:val="24"/>
+          <w:szCs w:val="24"/>
+        </w:rPr>
+        <w:t>O</w:t>
+      </w:r>
+      <w:r>
+        <w:rPr>
+          <w:rFonts w:ascii="Bookman Old Style" w:hAnsi="Bookman Old Style" w:cs="Times New Roman"/>
+          <w:sz w:val="24"/>
+          <w:szCs w:val="24"/>
+        </w:rPr>
+        <w:t>utput:</w:t>
+      </w:r>
+      <w:r>
+        <w:rPr>
+          <w:rFonts w:ascii="Bookman Old Style" w:hAnsi="Bookman Old Style" w:cs="Times New Roman"/>
+          <w:sz w:val="24"/>
+          <w:szCs w:val="24"/>
+        </w:rPr>
+        <w:t xml:space="preserve"> uses the sum to sum up prices for that city and bring back the average price on that city.</w:t>
+      </w:r>
+    </w:p>
+    <w:p>
+      <w:pPr>
+        <w:spacing w:line="240" w:lineRule="auto"/>
+        <w:rPr>
+          <w:rFonts w:ascii="Bookman Old Style" w:hAnsi="Bookman Old Style" w:cs="Times New Roman"/>
+          <w:sz w:val="24"/>
+          <w:szCs w:val="24"/>
+        </w:rPr>
+      </w:pPr>
+    </w:p>
+    <w:p>
+      <w:pPr>
+        <w:spacing w:line="240" w:lineRule="auto"/>
+        <w:rPr>
+          <w:rFonts w:ascii="Bookman Old Style" w:hAnsi="Bookman Old Style" w:cs="Times New Roman"/>
+          <w:sz w:val="24"/>
+          <w:szCs w:val="24"/>
+        </w:rPr>
+      </w:pPr>
+    </w:p>
+    <w:p>
+      <w:pPr>
+        <w:spacing w:line="240" w:lineRule="auto"/>
+        <w:rPr>
+          <w:rFonts w:ascii="Bookman Old Style" w:hAnsi="Bookman Old Style" w:cs="Times New Roman"/>
+          <w:sz w:val="24"/>
+          <w:szCs w:val="24"/>
+        </w:rPr>
+      </w:pPr>
+    </w:p>
+    <w:p>
+      <w:pPr>
+        <w:spacing w:line="240" w:lineRule="auto"/>
+        <w:rPr>
+          <w:rFonts w:ascii="Bookman Old Style" w:hAnsi="Bookman Old Style" w:cs="Times New Roman"/>
+          <w:sz w:val="24"/>
+          <w:szCs w:val="24"/>
+        </w:rPr>
+      </w:pPr>
+    </w:p>
+    <w:p>
+      <w:pPr>
+        <w:spacing w:line="240" w:lineRule="auto"/>
+        <w:rPr>
+          <w:rFonts w:ascii="Bookman Old Style" w:hAnsi="Bookman Old Style" w:cs="Times New Roman"/>
+          <w:sz w:val="24"/>
+          <w:szCs w:val="24"/>
+        </w:rPr>
+      </w:pPr>
+    </w:p>
+    <w:p>
+      <w:pPr>
+        <w:spacing w:line="240" w:lineRule="auto"/>
+        <w:rPr>
+          <w:rFonts w:ascii="Bookman Old Style" w:hAnsi="Bookman Old Style" w:cs="Times New Roman"/>
+          <w:sz w:val="24"/>
+          <w:szCs w:val="24"/>
+        </w:rPr>
+      </w:pPr>
+    </w:p>
+    <w:p>
+      <w:pPr>
+        <w:spacing w:line="240" w:lineRule="auto"/>
+        <w:jc w:val="center"/>
         <w:rPr>
           <w:rFonts w:ascii="Bookman Old Style" w:hAnsi="Bookman Old Style" w:cs="Times New Roman"/>
           <w:b/>
           <w:sz w:val="24"/>
           <w:szCs w:val="24"/>
-        </w:rPr>
-        <w:t>6</w:t>
-      </w:r>
+          <w:u w:val="single"/>
+        </w:rPr>
+      </w:pPr>
       <w:r>
         <w:rPr>
           <w:rFonts w:ascii="Bookman Old Style" w:hAnsi="Bookman Old Style" w:cs="Times New Roman"/>
           <w:b/>
           <w:sz w:val="24"/>
           <w:szCs w:val="24"/>
-        </w:rPr>
-        <w:t>:</w:t>
-      </w:r>
-      <w:r>
-        <w:rPr>
-          <w:rFonts w:ascii="Bookman Old Style" w:hAnsi="Bookman Old Style" w:cs="Times New Roman"/>
-          <w:b/>
-          <w:sz w:val="24"/>
-          <w:szCs w:val="24"/>
-        </w:rPr>
-        <w:t xml:space="preserve"> Administrator adds to the a table</w:t>
-      </w:r>
-    </w:p>
-    <w:p>
-      <w:pPr>
-        <w:spacing w:line="240" w:lineRule="auto"/>
-        <w:rPr>
-          <w:rFonts w:ascii="Bookman Old Style" w:hAnsi="Bookman Old Style" w:cs="Times New Roman"/>
-          <w:sz w:val="24"/>
-          <w:szCs w:val="24"/>
-        </w:rPr>
-      </w:pPr>
-      <w:r>
-        <w:rPr>
-          <w:rFonts w:ascii="Bookman Old Style" w:hAnsi="Bookman Old Style" w:cs="Times New Roman"/>
-          <w:sz w:val="24"/>
-          <w:szCs w:val="24"/>
-        </w:rPr>
-        <w:t>Input:</w:t>
-      </w:r>
-      <w:r>
-        <w:rPr>
-          <w:rFonts w:ascii="Bookman Old Style" w:hAnsi="Bookman Old Style" w:cs="Times New Roman"/>
-          <w:sz w:val="24"/>
-          <w:szCs w:val="24"/>
-        </w:rPr>
-        <w:t xml:space="preserve"> uses the insert data and specified which table to insert it to</w:t>
-      </w:r>
-    </w:p>
-    <w:p>
-      <w:pPr>
-        <w:spacing w:line="240" w:lineRule="auto"/>
-        <w:rPr>
-          <w:rFonts w:ascii="Bookman Old Style" w:hAnsi="Bookman Old Style" w:cs="Times New Roman"/>
-          <w:sz w:val="24"/>
-          <w:szCs w:val="24"/>
-        </w:rPr>
-      </w:pPr>
-      <w:r>
-        <w:rPr>
-          <w:rFonts w:ascii="Bookman Old Style" w:hAnsi="Bookman Old Style" w:cs="Times New Roman"/>
-          <w:sz w:val="24"/>
-          <w:szCs w:val="24"/>
-        </w:rPr>
-        <w:t>Output:</w:t>
-      </w:r>
-      <w:r>
-        <w:rPr>
-          <w:rFonts w:ascii="Bookman Old Style" w:hAnsi="Bookman Old Style" w:cs="Times New Roman"/>
-          <w:sz w:val="24"/>
-          <w:szCs w:val="24"/>
-        </w:rPr>
-        <w:t xml:space="preserve"> inserts new record on the table and return successful</w:t>
-      </w:r>
-    </w:p>
-    <w:p>
-      <w:pPr>
-        <w:spacing w:line="240" w:lineRule="auto"/>
-        <w:rPr>
-          <w:rFonts w:ascii="Bookman Old Style" w:hAnsi="Bookman Old Style" w:cs="Times New Roman"/>
-          <w:b/>
-          <w:sz w:val="24"/>
-          <w:szCs w:val="24"/>
-        </w:rPr>
-      </w:pPr>
-      <w:r>
-        <w:rPr>
-          <w:rFonts w:ascii="Bookman Old Style" w:hAnsi="Bookman Old Style" w:cs="Times New Roman"/>
-          <w:b/>
-          <w:sz w:val="24"/>
-          <w:szCs w:val="24"/>
-        </w:rPr>
-        <w:t>Case 1</w:t>
-      </w:r>
-      <w:r>
-        <w:rPr>
-          <w:rFonts w:ascii="Bookman Old Style" w:hAnsi="Bookman Old Style" w:cs="Times New Roman"/>
-          <w:b/>
-          <w:sz w:val="24"/>
-          <w:szCs w:val="24"/>
-        </w:rPr>
-        <w:t>7</w:t>
-      </w:r>
-      <w:r>
-        <w:rPr>
-          <w:rFonts w:ascii="Bookman Old Style" w:hAnsi="Bookman Old Style" w:cs="Times New Roman"/>
-          <w:b/>
-          <w:sz w:val="24"/>
-          <w:szCs w:val="24"/>
-        </w:rPr>
-        <w:t>:</w:t>
-      </w:r>
-      <w:r>
-        <w:rPr>
-          <w:rFonts w:ascii="Bookman Old Style" w:hAnsi="Bookman Old Style" w:cs="Times New Roman"/>
-          <w:b/>
-          <w:sz w:val="24"/>
-          <w:szCs w:val="24"/>
-        </w:rPr>
-        <w:t xml:space="preserve"> Administrator deletes a record from the database</w:t>
-      </w:r>
-    </w:p>
-    <w:p>
-      <w:pPr>
-        <w:spacing w:line="240" w:lineRule="auto"/>
-        <w:rPr>
-          <w:rFonts w:ascii="Bookman Old Style" w:hAnsi="Bookman Old Style" w:cs="Times New Roman"/>
-          <w:sz w:val="24"/>
-          <w:szCs w:val="24"/>
-        </w:rPr>
-      </w:pPr>
-      <w:r>
-        <w:rPr>
-          <w:rFonts w:ascii="Bookman Old Style" w:hAnsi="Bookman Old Style" w:cs="Times New Roman"/>
-          <w:sz w:val="24"/>
-          <w:szCs w:val="24"/>
-        </w:rPr>
-        <w:t>Input:</w:t>
-      </w:r>
-      <w:r>
-        <w:rPr>
-          <w:rFonts w:ascii="Bookman Old Style" w:hAnsi="Bookman Old Style" w:cs="Times New Roman"/>
-          <w:sz w:val="24"/>
-          <w:szCs w:val="24"/>
-        </w:rPr>
-        <w:t xml:space="preserve"> uses the delete method by providing the specific table, which data to delete.</w:t>
-      </w:r>
-    </w:p>
-    <w:p>
-      <w:pPr>
-        <w:spacing w:line="240" w:lineRule="auto"/>
-        <w:rPr>
-          <w:rFonts w:ascii="Bookman Old Style" w:hAnsi="Bookman Old Style" w:cs="Times New Roman"/>
-          <w:sz w:val="24"/>
-          <w:szCs w:val="24"/>
-        </w:rPr>
-      </w:pPr>
-      <w:r>
-        <w:rPr>
-          <w:rFonts w:ascii="Bookman Old Style" w:hAnsi="Bookman Old Style" w:cs="Times New Roman"/>
-          <w:sz w:val="24"/>
-          <w:szCs w:val="24"/>
-        </w:rPr>
-        <w:t>Output:</w:t>
-      </w:r>
-      <w:r>
-        <w:rPr>
-          <w:rFonts w:ascii="Bookman Old Style" w:hAnsi="Bookman Old Style" w:cs="Times New Roman"/>
-          <w:sz w:val="24"/>
-          <w:szCs w:val="24"/>
-        </w:rPr>
-        <w:t xml:space="preserve"> data is deleted based on specification and also return successful</w:t>
-      </w:r>
-    </w:p>
-    <w:p>
-      <w:pPr>
-        <w:spacing w:line="240" w:lineRule="auto"/>
-        <w:rPr>
-          <w:rFonts w:ascii="Bookman Old Style" w:hAnsi="Bookman Old Style" w:cs="Times New Roman"/>
-          <w:b/>
-          <w:sz w:val="24"/>
-          <w:szCs w:val="24"/>
-        </w:rPr>
-      </w:pPr>
-      <w:r>
-        <w:rPr>
-          <w:rFonts w:ascii="Bookman Old Style" w:hAnsi="Bookman Old Style" w:cs="Times New Roman"/>
-          <w:b/>
-          <w:sz w:val="24"/>
-          <w:szCs w:val="24"/>
-        </w:rPr>
-        <w:t xml:space="preserve">Case </w:t>
-      </w:r>
-      <w:r>
-        <w:rPr>
-          <w:rFonts w:ascii="Bookman Old Style" w:hAnsi="Bookman Old Style" w:cs="Times New Roman"/>
-          <w:b/>
-          <w:sz w:val="24"/>
-          <w:szCs w:val="24"/>
-        </w:rPr>
-        <w:t>18</w:t>
-      </w:r>
-      <w:r>
-        <w:rPr>
-          <w:rFonts w:ascii="Bookman Old Style" w:hAnsi="Bookman Old Style" w:cs="Times New Roman"/>
-          <w:b/>
-          <w:sz w:val="24"/>
-          <w:szCs w:val="24"/>
-        </w:rPr>
-        <w:t>:</w:t>
-      </w:r>
-      <w:r>
-        <w:rPr>
-          <w:rFonts w:ascii="Bookman Old Style" w:hAnsi="Bookman Old Style" w:cs="Times New Roman"/>
-          <w:b/>
-          <w:sz w:val="24"/>
-          <w:szCs w:val="24"/>
-        </w:rPr>
-        <w:t xml:space="preserve"> Administrator ask for average price of a drug from cities</w:t>
-      </w:r>
-    </w:p>
-    <w:p>
-      <w:pPr>
-        <w:spacing w:line="240" w:lineRule="auto"/>
-        <w:rPr>
-          <w:rFonts w:ascii="Bookman Old Style" w:hAnsi="Bookman Old Style" w:cs="Times New Roman"/>
-          <w:sz w:val="24"/>
-          <w:szCs w:val="24"/>
-        </w:rPr>
-      </w:pPr>
-      <w:r>
-        <w:rPr>
-          <w:rFonts w:ascii="Bookman Old Style" w:hAnsi="Bookman Old Style" w:cs="Times New Roman"/>
-          <w:sz w:val="24"/>
-          <w:szCs w:val="24"/>
-        </w:rPr>
-        <w:t>Input:</w:t>
-      </w:r>
-      <w:r>
-        <w:rPr>
-          <w:rFonts w:ascii="Bookman Old Style" w:hAnsi="Bookman Old Style" w:cs="Times New Roman"/>
-          <w:sz w:val="24"/>
-          <w:szCs w:val="24"/>
-        </w:rPr>
-        <w:t xml:space="preserve"> ask for average price for certain city</w:t>
-      </w:r>
-    </w:p>
-    <w:p>
-      <w:pPr>
-        <w:spacing w:line="240" w:lineRule="auto"/>
-        <w:rPr>
-          <w:rFonts w:ascii="Bookman Old Style" w:hAnsi="Bookman Old Style" w:cs="Times New Roman"/>
-          <w:sz w:val="24"/>
-          <w:szCs w:val="24"/>
-        </w:rPr>
-      </w:pPr>
-      <w:r>
-        <w:rPr>
-          <w:rFonts w:ascii="Bookman Old Style" w:hAnsi="Bookman Old Style" w:cs="Times New Roman"/>
-          <w:sz w:val="24"/>
-          <w:szCs w:val="24"/>
-        </w:rPr>
-        <w:t>O</w:t>
-      </w:r>
-      <w:r>
-        <w:rPr>
-          <w:rFonts w:ascii="Bookman Old Style" w:hAnsi="Bookman Old Style" w:cs="Times New Roman"/>
-          <w:sz w:val="24"/>
-          <w:szCs w:val="24"/>
-        </w:rPr>
-        <w:t>utput:</w:t>
-      </w:r>
-      <w:r>
-        <w:rPr>
-          <w:rFonts w:ascii="Bookman Old Style" w:hAnsi="Bookman Old Style" w:cs="Times New Roman"/>
-          <w:sz w:val="24"/>
-          <w:szCs w:val="24"/>
-        </w:rPr>
-        <w:t xml:space="preserve"> uses the sum to sum up prices for that city and bring back the average price on that city.</w:t>
-      </w:r>
-    </w:p>
-    <w:p>
-      <w:pPr>
-        <w:spacing w:line="240" w:lineRule="auto"/>
-        <w:rPr>
-          <w:rFonts w:ascii="Bookman Old Style" w:hAnsi="Bookman Old Style" w:cs="Times New Roman"/>
-          <w:sz w:val="24"/>
-          <w:szCs w:val="24"/>
-        </w:rPr>
-      </w:pPr>
-    </w:p>
-    <w:p>
-      <w:pPr>
-        <w:spacing w:line="240" w:lineRule="auto"/>
-        <w:rPr>
-          <w:rFonts w:ascii="Bookman Old Style" w:hAnsi="Bookman Old Style" w:cs="Times New Roman"/>
-          <w:sz w:val="24"/>
-          <w:szCs w:val="24"/>
-        </w:rPr>
-      </w:pPr>
-    </w:p>
-    <w:p>
-      <w:pPr>
-        <w:spacing w:line="240" w:lineRule="auto"/>
-        <w:rPr>
-          <w:rFonts w:ascii="Bookman Old Style" w:hAnsi="Bookman Old Style" w:cs="Times New Roman"/>
-          <w:sz w:val="24"/>
-          <w:szCs w:val="24"/>
-        </w:rPr>
-      </w:pPr>
-    </w:p>
-    <w:p>
-      <w:pPr>
-        <w:spacing w:line="240" w:lineRule="auto"/>
-        <w:rPr>
-          <w:rFonts w:ascii="Bookman Old Style" w:hAnsi="Bookman Old Style" w:cs="Times New Roman"/>
-          <w:sz w:val="24"/>
-          <w:szCs w:val="24"/>
-        </w:rPr>
-      </w:pPr>
-    </w:p>
-    <w:p>
-      <w:pPr>
-        <w:spacing w:line="240" w:lineRule="auto"/>
-        <w:rPr>
-          <w:rFonts w:ascii="Bookman Old Style" w:hAnsi="Bookman Old Style" w:cs="Times New Roman"/>
-          <w:sz w:val="24"/>
-          <w:szCs w:val="24"/>
-        </w:rPr>
-      </w:pPr>
-    </w:p>
-    <w:p>
-      <w:pPr>
-        <w:spacing w:line="240" w:lineRule="auto"/>
-        <w:rPr>
-          <w:rFonts w:ascii="Bookman Old Style" w:hAnsi="Bookman Old Style" w:cs="Times New Roman"/>
-          <w:sz w:val="24"/>
-          <w:szCs w:val="24"/>
-        </w:rPr>
-      </w:pPr>
-    </w:p>
-    <w:p>
-      <w:pPr>
-        <w:spacing w:line="240" w:lineRule="auto"/>
-        <w:jc w:val="center"/>
-        <w:rPr>
-          <w:rFonts w:ascii="Bookman Old Style" w:hAnsi="Bookman Old Style" w:cs="Times New Roman"/>
-          <w:b/>
-          <w:sz w:val="24"/>
-          <w:szCs w:val="24"/>
-        </w:rPr>
-      </w:pPr>
-      <w:r>
-        <w:rPr>
-          <w:rFonts w:ascii="Bookman Old Style" w:hAnsi="Bookman Old Style" w:cs="Times New Roman"/>
-          <w:b/>
-          <w:sz w:val="24"/>
-          <w:szCs w:val="24"/>
+          <w:u w:val="single"/>
         </w:rPr>
         <w:lastRenderedPageBreak/>
         <w:t>Database Prototype</w:t>
@@ -5122,38 +4946,89 @@
           <w:szCs w:val="24"/>
         </w:rPr>
       </w:pPr>
-    </w:p>
-    <w:p>
-      <w:pPr>
-        <w:spacing w:line="240" w:lineRule="auto"/>
-        <w:rPr>
-          <w:rFonts w:ascii="Bookman Old Style" w:hAnsi="Bookman Old Style" w:cs="Times New Roman"/>
-          <w:sz w:val="24"/>
-          <w:szCs w:val="24"/>
-        </w:rPr>
-      </w:pPr>
-    </w:p>
-    <w:p>
-      <w:pPr>
-        <w:spacing w:line="240" w:lineRule="auto"/>
-        <w:rPr>
-          <w:rFonts w:ascii="Bookman Old Style" w:hAnsi="Bookman Old Style" w:cs="Times New Roman"/>
-          <w:sz w:val="24"/>
-          <w:szCs w:val="24"/>
-        </w:rPr>
-      </w:pPr>
+      <w:r>
+        <w:rPr>
+          <w:rFonts w:ascii="Bookman Old Style" w:hAnsi="Bookman Old Style" w:cs="Times New Roman"/>
+          <w:sz w:val="24"/>
+          <w:szCs w:val="24"/>
+        </w:rPr>
+        <w:tab/>
+        <w:t>For the database implementation, we are using MySQL to build all of our database.  For plugins, we are using sublime editor to edit most of our codes.  Sublime allow us to write multiple lines of code and import as a .sql file which can run all of the function from any da</w:t>
+      </w:r>
+      <w:r>
+        <w:rPr>
+          <w:rFonts w:ascii="Bookman Old Style" w:hAnsi="Bookman Old Style" w:cs="Times New Roman"/>
+          <w:sz w:val="24"/>
+          <w:szCs w:val="24"/>
+        </w:rPr>
+        <w:t>ta</w:t>
+      </w:r>
+      <w:r>
+        <w:rPr>
+          <w:rFonts w:ascii="Bookman Old Style" w:hAnsi="Bookman Old Style" w:cs="Times New Roman"/>
+          <w:sz w:val="24"/>
+          <w:szCs w:val="24"/>
+        </w:rPr>
+        <w:t>base</w:t>
+      </w:r>
+      <w:r>
+        <w:rPr>
+          <w:rFonts w:ascii="Bookman Old Style" w:hAnsi="Bookman Old Style" w:cs="Times New Roman"/>
+          <w:sz w:val="24"/>
+          <w:szCs w:val="24"/>
+        </w:rPr>
+        <w:t xml:space="preserve"> as long as it is uploaded.    As for how we will supply information for the database, researching on google and handing out surveys will give us the best medicines out currently most common sicknesses such as headache, toothac</w:t>
+      </w:r>
+      <w:r>
+        <w:rPr>
+          <w:rFonts w:ascii="Bookman Old Style" w:hAnsi="Bookman Old Style" w:cs="Times New Roman"/>
+          <w:sz w:val="24"/>
+          <w:szCs w:val="24"/>
+        </w:rPr>
+        <w:t>he, stomachache, etc</w:t>
+      </w:r>
       <w:bookmarkStart w:id="5" w:name="_GoBack"/>
       <w:bookmarkEnd w:id="5"/>
-    </w:p>
-    <w:p>
-      <w:pPr>
-        <w:spacing w:line="240" w:lineRule="auto"/>
-        <w:rPr>
-          <w:rFonts w:ascii="Bookman Old Style" w:hAnsi="Bookman Old Style" w:cs="Times New Roman"/>
-          <w:sz w:val="24"/>
-          <w:szCs w:val="24"/>
-        </w:rPr>
-      </w:pPr>
+      <w:r>
+        <w:rPr>
+          <w:rFonts w:ascii="Bookman Old Style" w:hAnsi="Bookman Old Style" w:cs="Times New Roman"/>
+          <w:sz w:val="24"/>
+          <w:szCs w:val="24"/>
+        </w:rPr>
+        <w:t>….</w:t>
+      </w:r>
+      <w:r>
+        <w:rPr>
+          <w:rFonts w:ascii="Bookman Old Style" w:hAnsi="Bookman Old Style" w:cs="Times New Roman"/>
+          <w:sz w:val="24"/>
+          <w:szCs w:val="24"/>
+        </w:rPr>
+        <w:t xml:space="preserve">  </w:t>
+      </w:r>
+      <w:r>
+        <w:rPr>
+          <w:rFonts w:ascii="Bookman Old Style" w:hAnsi="Bookman Old Style" w:cs="Times New Roman"/>
+          <w:sz w:val="24"/>
+          <w:szCs w:val="24"/>
+        </w:rPr>
+        <w:t xml:space="preserve">We might also implement a simple GUI interface in order to have a much </w:t>
+      </w:r>
+      <w:r>
+        <w:rPr>
+          <w:rFonts w:ascii="Bookman Old Style" w:hAnsi="Bookman Old Style" w:cs="Times New Roman"/>
+          <w:sz w:val="24"/>
+          <w:szCs w:val="24"/>
+        </w:rPr>
+        <w:t>friendlier environment</w:t>
+      </w:r>
+      <w:r>
+        <w:rPr>
+          <w:rFonts w:ascii="Bookman Old Style" w:hAnsi="Bookman Old Style" w:cs="Times New Roman"/>
+          <w:sz w:val="24"/>
+          <w:szCs w:val="24"/>
+        </w:rPr>
+        <w:t>.</w:t>
+      </w:r>
     </w:p>
     <w:p>
       <w:pPr>
@@ -5382,7 +5257,6 @@
           <w:sz w:val="24"/>
           <w:szCs w:val="24"/>
         </w:rPr>
-        <w:lastRenderedPageBreak/>
         <w:t>E/R Diagram</w:t>
       </w:r>
     </w:p>
@@ -5508,6 +5382,7 @@
           <w:sz w:val="24"/>
           <w:szCs w:val="24"/>
         </w:rPr>
+        <w:lastRenderedPageBreak/>
         <w:tab/>
       </w:r>
     </w:p>
@@ -5531,7 +5406,6 @@
           <w:szCs w:val="24"/>
           <w:u w:val="single"/>
         </w:rPr>
-        <w:lastRenderedPageBreak/>
         <w:t>Time management Plan:</w:t>
       </w:r>
     </w:p>
@@ -6459,7 +6333,7 @@
       <w:rPr>
         <w:noProof/>
       </w:rPr>
-      <w:t>13</w:t>
+      <w:t>14</w:t>
     </w:r>
     <w:r>
       <w:fldChar w:fldCharType="end"/>
@@ -8379,6 +8253,7 @@
   </w:compat>
   <w:rsids>
     <w:rsidRoot w:val="00687E70"/>
+    <w:rsid w:val="00035D1F"/>
     <w:rsid w:val="00282333"/>
     <w:rsid w:val="0038153D"/>
     <w:rsid w:val="005717C4"/>
@@ -9256,7 +9131,7 @@
 </file>
 
 <file path=customXml/itemProps3.xml><?xml version="1.0" encoding="utf-8"?>
-<ds:datastoreItem xmlns:ds="http://schemas.openxmlformats.org/officeDocument/2006/customXml" ds:itemID="{21B08BEE-1CFC-4AED-B26E-4C68842BF430}">
+<ds:datastoreItem xmlns:ds="http://schemas.openxmlformats.org/officeDocument/2006/customXml" ds:itemID="{F90F941F-D1E4-4C29-887D-ACB5BD4AFC52}">
   <ds:schemaRefs>
     <ds:schemaRef ds:uri="http://schemas.openxmlformats.org/officeDocument/2006/bibliography"/>
   </ds:schemaRefs>

</xml_diff>